<commit_message>
new file:   3/data/data.csv 	new file:   3/data/data1.csv 	modified:   3/main.ipynb 	modified:   "\320\234\320\236\320\242\320\241/3/6.png" 	modified:   "\320\234\320\236\320\242\320\241/3/7.1.png" 	modified:   "\320\234\320\236\320\242\320\241/3/7.2.png" 	modified:   "\320\234\320\236\320\242\320\241/3/7.3.png" 	new file:   "\320\234\320\236\320\242\320\241/3/7.4.png" 	new file:   "\320\234\320\236\320\242\320\241/3/8.png" 	new file:   "\320\234\320\236\320\242\320\241/3/9.png" 	new file:   "\320\234\320\236\320\242\320\241/3/data.csv" 	modified:   "\320\234\320\236\320\242\320\241/3/\320\234\320\236\320\242\320\2413.docx"
</commit_message>
<xml_diff>
--- a/МОТС/3/МОТС3.docx
+++ b/МОТС/3/МОТС3.docx
@@ -698,15 +698,7 @@
           <w:sz w:val="28"/>
           <w:szCs w:val="28"/>
         </w:rPr>
-        <w:t>Знакомство со спектральным представлением периодических и</w:t>
-      </w:r>
-      <w:r>
-        <w:rPr>
-          <w:bCs/>
-          <w:sz w:val="28"/>
-          <w:szCs w:val="28"/>
-        </w:rPr>
-        <w:t xml:space="preserve"> случайных процессов; </w:t>
+        <w:t xml:space="preserve">Знакомство со спектральным представлением периодических и случайных процессов; </w:t>
       </w:r>
     </w:p>
     <w:p>
@@ -730,15 +722,7 @@
           <w:sz w:val="28"/>
           <w:szCs w:val="28"/>
         </w:rPr>
-        <w:t xml:space="preserve">Изучение взаимосвязи преобразований сигналов во временной и </w:t>
-      </w:r>
-      <w:r>
-        <w:rPr>
-          <w:bCs/>
-          <w:sz w:val="28"/>
-          <w:szCs w:val="28"/>
-        </w:rPr>
-        <w:t xml:space="preserve">частотной областях; </w:t>
+        <w:t xml:space="preserve">Изучение взаимосвязи преобразований сигналов во временной и частотной областях; </w:t>
       </w:r>
     </w:p>
     <w:p>
@@ -762,15 +746,7 @@
           <w:sz w:val="28"/>
           <w:szCs w:val="28"/>
         </w:rPr>
-        <w:t xml:space="preserve">Оценка дефектов дискретного преобразования Фурье и методы их </w:t>
-      </w:r>
-      <w:r>
-        <w:rPr>
-          <w:bCs/>
-          <w:sz w:val="28"/>
-          <w:szCs w:val="28"/>
-        </w:rPr>
-        <w:t>подавления.</w:t>
+        <w:t>Оценка дефектов дискретного преобразования Фурье и методы их подавления.</w:t>
       </w:r>
     </w:p>
     <w:p>
@@ -804,6 +780,7 @@
       <w:r>
         <w:rPr>
           <w:b/>
+          <w:noProof/>
           <w:sz w:val="28"/>
           <w:szCs w:val="28"/>
           <w:lang w:val="en-US"/>
@@ -860,6 +837,7 @@
       <w:r>
         <w:rPr>
           <w:b/>
+          <w:noProof/>
           <w:sz w:val="28"/>
           <w:szCs w:val="28"/>
           <w:lang w:val="en-US"/>
@@ -923,39 +901,7 @@
           <w:sz w:val="28"/>
           <w:szCs w:val="28"/>
         </w:rPr>
-        <w:t>Гармонические функции – единственные, не меняющие своей формы при</w:t>
-      </w:r>
-      <w:r>
-        <w:rPr>
-          <w:bCs/>
-          <w:sz w:val="28"/>
-          <w:szCs w:val="28"/>
-        </w:rPr>
-        <w:t xml:space="preserve"> </w:t>
-      </w:r>
-      <w:r>
-        <w:rPr>
-          <w:bCs/>
-          <w:sz w:val="28"/>
-          <w:szCs w:val="28"/>
-        </w:rPr>
-        <w:t>прохождении через линейную систему: может измениться только их</w:t>
-      </w:r>
-      <w:r>
-        <w:rPr>
-          <w:bCs/>
-          <w:sz w:val="28"/>
-          <w:szCs w:val="28"/>
-        </w:rPr>
-        <w:t xml:space="preserve"> </w:t>
-      </w:r>
-      <w:r>
-        <w:rPr>
-          <w:bCs/>
-          <w:sz w:val="28"/>
-          <w:szCs w:val="28"/>
-        </w:rPr>
-        <w:t>амплитуда и фаза, но не форма, а, значит, не частота;</w:t>
+        <w:t>Гармонические функции – единственные, не меняющие своей формы при прохождении через линейную систему: может измениться только их амплитуда и фаза, но не форма, а, значит, не частота;</w:t>
       </w:r>
     </w:p>
     <w:p>
@@ -979,87 +925,7 @@
           <w:sz w:val="28"/>
           <w:szCs w:val="28"/>
         </w:rPr>
-        <w:t>Простота синтеза гармонического колебания – для этого достаточно</w:t>
-      </w:r>
-      <w:r>
-        <w:rPr>
-          <w:bCs/>
-          <w:sz w:val="28"/>
-          <w:szCs w:val="28"/>
-        </w:rPr>
-        <w:t xml:space="preserve"> </w:t>
-      </w:r>
-      <w:r>
-        <w:rPr>
-          <w:bCs/>
-          <w:sz w:val="28"/>
-          <w:szCs w:val="28"/>
-        </w:rPr>
-        <w:t>иметь</w:t>
-      </w:r>
-      <w:r>
-        <w:rPr>
-          <w:bCs/>
-          <w:sz w:val="28"/>
-          <w:szCs w:val="28"/>
-        </w:rPr>
-        <w:t xml:space="preserve"> </w:t>
-      </w:r>
-      <w:r>
-        <w:rPr>
-          <w:bCs/>
-          <w:sz w:val="28"/>
-          <w:szCs w:val="28"/>
-        </w:rPr>
-        <w:t>колебательный контур или любую другую резонансную систему.</w:t>
-      </w:r>
-      <w:r>
-        <w:rPr>
-          <w:bCs/>
-          <w:sz w:val="28"/>
-          <w:szCs w:val="28"/>
-        </w:rPr>
-        <w:t xml:space="preserve"> </w:t>
-      </w:r>
-      <w:r>
-        <w:rPr>
-          <w:bCs/>
-          <w:sz w:val="28"/>
-          <w:szCs w:val="28"/>
-        </w:rPr>
-        <w:t>Разложить в спектр Фурье оптический сигнал может любая</w:t>
-      </w:r>
-      <w:r>
-        <w:rPr>
-          <w:bCs/>
-          <w:sz w:val="28"/>
-          <w:szCs w:val="28"/>
-        </w:rPr>
-        <w:t xml:space="preserve"> </w:t>
-      </w:r>
-      <w:r>
-        <w:rPr>
-          <w:bCs/>
-          <w:sz w:val="28"/>
-          <w:szCs w:val="28"/>
-        </w:rPr>
-        <w:t>двояковыпуклая линза, радиосигналы в эфире тоже представлены</w:t>
-      </w:r>
-      <w:r>
-        <w:rPr>
-          <w:bCs/>
-          <w:sz w:val="28"/>
-          <w:szCs w:val="28"/>
-        </w:rPr>
-        <w:t xml:space="preserve"> </w:t>
-      </w:r>
-      <w:r>
-        <w:rPr>
-          <w:bCs/>
-          <w:sz w:val="28"/>
-          <w:szCs w:val="28"/>
-        </w:rPr>
-        <w:t>электромагнитными волнами – гармониками ряда Фурье;</w:t>
+        <w:t>Простота синтеза гармонического колебания – для этого достаточно иметь колебательный контур или любую другую резонансную систему. Разложить в спектр Фурье оптический сигнал может любая двояковыпуклая линза, радиосигналы в эфире тоже представлены электромагнитными волнами – гармониками ряда Фурье;</w:t>
       </w:r>
     </w:p>
     <w:p>
@@ -1083,39 +949,7 @@
           <w:sz w:val="28"/>
           <w:szCs w:val="28"/>
         </w:rPr>
-        <w:t>Графическое представление спектральных коэффициентов на частотной</w:t>
-      </w:r>
-      <w:r>
-        <w:rPr>
-          <w:bCs/>
-          <w:sz w:val="28"/>
-          <w:szCs w:val="28"/>
-        </w:rPr>
-        <w:t xml:space="preserve"> </w:t>
-      </w:r>
-      <w:r>
-        <w:rPr>
-          <w:bCs/>
-          <w:sz w:val="28"/>
-          <w:szCs w:val="28"/>
-        </w:rPr>
-        <w:t>оси – спектра сигнала – позволяет получить наглядную картину</w:t>
-      </w:r>
-      <w:r>
-        <w:rPr>
-          <w:bCs/>
-          <w:sz w:val="28"/>
-          <w:szCs w:val="28"/>
-        </w:rPr>
-        <w:t xml:space="preserve"> </w:t>
-      </w:r>
-      <w:r>
-        <w:rPr>
-          <w:bCs/>
-          <w:sz w:val="28"/>
-          <w:szCs w:val="28"/>
-        </w:rPr>
-        <w:t>распределения в сигнале низких и высоких частот;</w:t>
+        <w:t>Графическое представление спектральных коэффициентов на частотной оси – спектра сигнала – позволяет получить наглядную картину распределения в сигнале низких и высоких частот;</w:t>
       </w:r>
     </w:p>
     <w:p>
@@ -1139,23 +973,7 @@
           <w:sz w:val="28"/>
           <w:szCs w:val="28"/>
         </w:rPr>
-        <w:t>Частотные характеристики используются не только для анализа сигналов,</w:t>
-      </w:r>
-      <w:r>
-        <w:rPr>
-          <w:bCs/>
-          <w:sz w:val="28"/>
-          <w:szCs w:val="28"/>
-        </w:rPr>
-        <w:t xml:space="preserve"> </w:t>
-      </w:r>
-      <w:r>
-        <w:rPr>
-          <w:bCs/>
-          <w:sz w:val="28"/>
-          <w:szCs w:val="28"/>
-        </w:rPr>
-        <w:t>но и для анализа свойств динамических систем.</w:t>
+        <w:t>Частотные характеристики используются не только для анализа сигналов, но и для анализа свойств динамических систем.</w:t>
       </w:r>
     </w:p>
     <w:p>
@@ -1176,23 +994,7 @@
           <w:szCs w:val="28"/>
         </w:rPr>
         <w:lastRenderedPageBreak/>
-        <w:t>Чтобы построить спектр с помощью ДПФ (БПФ), надо определить</w:t>
-      </w:r>
-      <w:r>
-        <w:rPr>
-          <w:bCs/>
-          <w:sz w:val="28"/>
-          <w:szCs w:val="28"/>
-        </w:rPr>
-        <w:t xml:space="preserve"> </w:t>
-      </w:r>
-      <w:r>
-        <w:rPr>
-          <w:bCs/>
-          <w:sz w:val="28"/>
-          <w:szCs w:val="28"/>
-        </w:rPr>
-        <w:t>следующие параметры:</w:t>
+        <w:t>Чтобы построить спектр с помощью ДПФ (БПФ), надо определить следующие параметры:</w:t>
       </w:r>
     </w:p>
     <w:p>
@@ -1224,6 +1026,7 @@
         </w:rPr>
         <w:t xml:space="preserve"> </w:t>
       </w:r>
+      <w:proofErr w:type="gramStart"/>
       <w:r>
         <w:rPr>
           <w:sz w:val="28"/>
@@ -1231,6 +1034,7 @@
         </w:rPr>
         <w:t>N ;</w:t>
       </w:r>
+      <w:proofErr w:type="gramEnd"/>
     </w:p>
     <w:p>
       <w:pPr>
@@ -1290,15 +1094,9 @@
           <w:sz w:val="28"/>
           <w:szCs w:val="28"/>
         </w:rPr>
-        <w:t>частоту дискретизации</w:t>
-      </w:r>
-      <w:r>
-        <w:rPr>
-          <w:sz w:val="28"/>
-          <w:szCs w:val="28"/>
-        </w:rPr>
-        <w:t xml:space="preserve"> </w:t>
-      </w:r>
+        <w:t xml:space="preserve">частоту дискретизации </w:t>
+      </w:r>
+      <w:proofErr w:type="gramStart"/>
       <w:r>
         <w:rPr>
           <w:sz w:val="28"/>
@@ -1322,6 +1120,7 @@
         </w:rPr>
         <w:t xml:space="preserve"> ;</w:t>
       </w:r>
+      <w:proofErr w:type="gramEnd"/>
     </w:p>
     <w:p>
       <w:pPr>
@@ -1342,14 +1141,7 @@
           <w:sz w:val="28"/>
           <w:szCs w:val="28"/>
         </w:rPr>
-        <w:t>минимальную (нижнюю) частоту спектра</w:t>
-      </w:r>
-      <w:r>
-        <w:rPr>
-          <w:sz w:val="28"/>
-          <w:szCs w:val="28"/>
-        </w:rPr>
-        <w:t xml:space="preserve"> </w:t>
+        <w:t xml:space="preserve">минимальную (нижнюю) частоту спектра </w:t>
       </w:r>
       <w:proofErr w:type="spellStart"/>
       <w:r>
@@ -1359,6 +1151,7 @@
         </w:rPr>
         <w:t>f</w:t>
       </w:r>
+      <w:proofErr w:type="gramStart"/>
       <w:r>
         <w:rPr>
           <w:sz w:val="28"/>
@@ -1375,6 +1168,7 @@
         </w:rPr>
         <w:t xml:space="preserve"> ;</w:t>
       </w:r>
+      <w:proofErr w:type="gramEnd"/>
     </w:p>
     <w:p>
       <w:pPr>
@@ -1395,21 +1189,7 @@
           <w:sz w:val="28"/>
           <w:szCs w:val="28"/>
         </w:rPr>
-        <w:t>верхнюю частоту</w:t>
-      </w:r>
-      <w:r>
-        <w:rPr>
-          <w:sz w:val="28"/>
-          <w:szCs w:val="28"/>
-        </w:rPr>
-        <w:t xml:space="preserve"> </w:t>
-      </w:r>
-      <w:r>
-        <w:rPr>
-          <w:sz w:val="28"/>
-          <w:szCs w:val="28"/>
-        </w:rPr>
-        <w:t xml:space="preserve">f </w:t>
+        <w:t xml:space="preserve">верхнюю частоту f </w:t>
       </w:r>
       <w:r>
         <w:rPr>
@@ -1446,15 +1226,9 @@
           <w:sz w:val="28"/>
           <w:szCs w:val="28"/>
         </w:rPr>
-        <w:t>временной интервал анализа</w:t>
-      </w:r>
-      <w:r>
-        <w:rPr>
-          <w:sz w:val="28"/>
-          <w:szCs w:val="28"/>
-        </w:rPr>
-        <w:t xml:space="preserve"> </w:t>
-      </w:r>
+        <w:t xml:space="preserve">временной интервал анализа </w:t>
+      </w:r>
+      <w:proofErr w:type="gramStart"/>
       <w:r>
         <w:rPr>
           <w:sz w:val="28"/>
@@ -1462,6 +1236,7 @@
         </w:rPr>
         <w:t>T .</w:t>
       </w:r>
+      <w:proofErr w:type="gramEnd"/>
     </w:p>
     <w:p>
       <w:pPr>
@@ -1474,6 +1249,7 @@
       </w:pPr>
       <w:r>
         <w:rPr>
+          <w:noProof/>
           <w:sz w:val="28"/>
           <w:szCs w:val="28"/>
         </w:rPr>
@@ -1528,28 +1304,7 @@
           <w:sz w:val="28"/>
           <w:szCs w:val="28"/>
         </w:rPr>
-        <w:t>Преобразование Фурье в дискретной форме (ДПФ) имеет и другие</w:t>
-      </w:r>
-      <w:r>
-        <w:rPr>
-          <w:sz w:val="28"/>
-          <w:szCs w:val="28"/>
-        </w:rPr>
-        <w:t xml:space="preserve"> </w:t>
-      </w:r>
-      <w:r>
-        <w:rPr>
-          <w:sz w:val="28"/>
-          <w:szCs w:val="28"/>
-        </w:rPr>
-        <w:t>недостатки. Главный из них – растекание спектра. Растекание спектра (англ.</w:t>
-      </w:r>
-      <w:r>
-        <w:rPr>
-          <w:sz w:val="28"/>
-          <w:szCs w:val="28"/>
-        </w:rPr>
-        <w:t xml:space="preserve"> </w:t>
+        <w:t xml:space="preserve">Преобразование Фурье в дискретной форме (ДПФ) имеет и другие недостатки. Главный из них – растекание спектра. Растекание спектра (англ. </w:t>
       </w:r>
       <w:r>
         <w:rPr>
@@ -1596,70 +1351,7 @@
           <w:sz w:val="28"/>
           <w:szCs w:val="28"/>
         </w:rPr>
-        <w:t xml:space="preserve"> </w:t>
-      </w:r>
-      <w:r>
-        <w:rPr>
-          <w:sz w:val="28"/>
-          <w:szCs w:val="28"/>
-        </w:rPr>
-        <w:t>анализируемого</w:t>
-      </w:r>
-      <w:r>
-        <w:rPr>
-          <w:sz w:val="28"/>
-          <w:szCs w:val="28"/>
-        </w:rPr>
-        <w:t xml:space="preserve"> </w:t>
-      </w:r>
-      <w:r>
-        <w:rPr>
-          <w:sz w:val="28"/>
-          <w:szCs w:val="28"/>
-        </w:rPr>
-        <w:t>сигнала (фактически бесконечный сигнал взвешивается</w:t>
-      </w:r>
-      <w:r>
-        <w:rPr>
-          <w:sz w:val="28"/>
-          <w:szCs w:val="28"/>
-        </w:rPr>
-        <w:t xml:space="preserve"> </w:t>
-      </w:r>
-      <w:r>
-        <w:rPr>
-          <w:sz w:val="28"/>
-          <w:szCs w:val="28"/>
-        </w:rPr>
-        <w:t>финитным прямоугольным окном). Для подавления этого эффекта используют</w:t>
-      </w:r>
-      <w:r>
-        <w:rPr>
-          <w:sz w:val="28"/>
-          <w:szCs w:val="28"/>
-        </w:rPr>
-        <w:t xml:space="preserve"> </w:t>
-      </w:r>
-      <w:r>
-        <w:rPr>
-          <w:sz w:val="28"/>
-          <w:szCs w:val="28"/>
-        </w:rPr>
-        <w:t>взвешивание сигнала специальными оконными функциями (окна Чебышева,</w:t>
-      </w:r>
-      <w:r>
-        <w:rPr>
-          <w:sz w:val="28"/>
-          <w:szCs w:val="28"/>
-        </w:rPr>
-        <w:t xml:space="preserve"> </w:t>
-      </w:r>
-      <w:r>
-        <w:rPr>
-          <w:sz w:val="28"/>
-          <w:szCs w:val="28"/>
-        </w:rPr>
-        <w:t xml:space="preserve">Ханна, </w:t>
+        <w:t xml:space="preserve"> анализируемого сигнала (фактически бесконечный сигнал взвешивается финитным прямоугольным окном). Для подавления этого эффекта используют взвешивание сигнала специальными оконными функциями (окна Чебышева, Ханна, </w:t>
       </w:r>
       <w:proofErr w:type="spellStart"/>
       <w:r>
@@ -1675,14 +1367,23 @@
           <w:sz w:val="28"/>
           <w:szCs w:val="28"/>
         </w:rPr>
-        <w:t xml:space="preserve"> и т.д.).</w:t>
-      </w:r>
-      <w:r>
-        <w:rPr>
-          <w:sz w:val="28"/>
-          <w:szCs w:val="28"/>
-        </w:rPr>
-        <w:t xml:space="preserve">                          </w:t>
+        <w:t xml:space="preserve"> и </w:t>
+      </w:r>
+      <w:proofErr w:type="gramStart"/>
+      <w:r>
+        <w:rPr>
+          <w:sz w:val="28"/>
+          <w:szCs w:val="28"/>
+        </w:rPr>
+        <w:t>т.д.</w:t>
+      </w:r>
+      <w:proofErr w:type="gramEnd"/>
+      <w:r>
+        <w:rPr>
+          <w:sz w:val="28"/>
+          <w:szCs w:val="28"/>
+        </w:rPr>
+        <w:t xml:space="preserve">).                          </w:t>
       </w:r>
     </w:p>
     <w:p>
@@ -1697,6 +1398,7 @@
       </w:pPr>
       <w:r>
         <w:rPr>
+          <w:noProof/>
           <w:sz w:val="28"/>
           <w:szCs w:val="28"/>
         </w:rPr>
@@ -1822,6 +1524,7 @@
       <w:r>
         <w:rPr>
           <w:b/>
+          <w:noProof/>
           <w:sz w:val="28"/>
           <w:szCs w:val="28"/>
           <w:lang w:val="en-US"/>
@@ -1879,15 +1582,7 @@
           <w:sz w:val="28"/>
           <w:szCs w:val="28"/>
         </w:rPr>
-        <w:t>Рассмотрим для примера два базиса в пространстве</w:t>
-      </w:r>
-      <w:r>
-        <w:rPr>
-          <w:bCs/>
-          <w:sz w:val="28"/>
-          <w:szCs w:val="28"/>
-        </w:rPr>
-        <w:t xml:space="preserve"> </w:t>
+        <w:t xml:space="preserve">Рассмотрим для примера два базиса в пространстве </w:t>
       </w:r>
       <w:r>
         <w:rPr>
@@ -1904,15 +1599,7 @@
           <w:sz w:val="28"/>
           <w:szCs w:val="28"/>
         </w:rPr>
-        <w:t xml:space="preserve"> =</w:t>
-      </w:r>
-      <w:r>
-        <w:rPr>
-          <w:bCs/>
-          <w:sz w:val="28"/>
-          <w:szCs w:val="28"/>
-        </w:rPr>
-        <w:t xml:space="preserve"> 2</w:t>
+        <w:t xml:space="preserve"> = 2</w:t>
       </w:r>
       <w:r>
         <w:rPr>
@@ -1971,6 +1658,7 @@
       <w:r>
         <w:rPr>
           <w:b/>
+          <w:noProof/>
           <w:sz w:val="28"/>
           <w:szCs w:val="28"/>
         </w:rPr>
@@ -2079,6 +1767,7 @@
       <w:r>
         <w:rPr>
           <w:b/>
+          <w:noProof/>
           <w:sz w:val="28"/>
           <w:szCs w:val="28"/>
         </w:rPr>
@@ -2131,6 +1820,7 @@
       <w:r>
         <w:rPr>
           <w:b/>
+          <w:noProof/>
           <w:sz w:val="28"/>
           <w:szCs w:val="28"/>
         </w:rPr>
@@ -2183,6 +1873,7 @@
       <w:r>
         <w:rPr>
           <w:b/>
+          <w:noProof/>
           <w:sz w:val="28"/>
           <w:szCs w:val="28"/>
         </w:rPr>
@@ -2264,6 +1955,7 @@
       <w:r>
         <w:rPr>
           <w:b/>
+          <w:noProof/>
           <w:sz w:val="28"/>
           <w:szCs w:val="28"/>
         </w:rPr>
@@ -2316,6 +2008,7 @@
       <w:r>
         <w:rPr>
           <w:bCs/>
+          <w:noProof/>
           <w:sz w:val="28"/>
           <w:szCs w:val="28"/>
         </w:rPr>
@@ -2410,6 +2103,7 @@
       <w:r>
         <w:rPr>
           <w:bCs/>
+          <w:noProof/>
           <w:sz w:val="28"/>
           <w:szCs w:val="28"/>
         </w:rPr>
@@ -2491,6 +2185,7 @@
       <w:r>
         <w:rPr>
           <w:bCs/>
+          <w:noProof/>
           <w:sz w:val="28"/>
           <w:szCs w:val="28"/>
         </w:rPr>
@@ -2749,16 +2444,7 @@
               <w:szCs w:val="28"/>
               <w:lang w:val="en-US"/>
             </w:rPr>
-            <m:t>=</m:t>
-          </m:r>
-          <m:r>
-            <w:rPr>
-              <w:rFonts w:ascii="Cambria Math" w:hAnsi="Cambria Math"/>
-              <w:sz w:val="28"/>
-              <w:szCs w:val="28"/>
-              <w:lang w:val="en-US"/>
-            </w:rPr>
-            <m:t>4*</m:t>
+            <m:t>=4*</m:t>
           </m:r>
           <m:r>
             <m:rPr>
@@ -2779,25 +2465,7 @@
               <w:szCs w:val="28"/>
               <w:lang w:val="en-US"/>
             </w:rPr>
-            <m:t>(2*pi*</m:t>
-          </m:r>
-          <m:r>
-            <w:rPr>
-              <w:rFonts w:ascii="Cambria Math" w:hAnsi="Cambria Math"/>
-              <w:sz w:val="28"/>
-              <w:szCs w:val="28"/>
-              <w:lang w:val="en-US"/>
-            </w:rPr>
-            <m:t>350</m:t>
-          </m:r>
-          <m:r>
-            <w:rPr>
-              <w:rFonts w:ascii="Cambria Math" w:hAnsi="Cambria Math"/>
-              <w:sz w:val="28"/>
-              <w:szCs w:val="28"/>
-              <w:lang w:val="en-US"/>
-            </w:rPr>
-            <m:t>*x)</m:t>
+            <m:t>(2*pi*350*x)</m:t>
           </m:r>
         </m:oMath>
       </m:oMathPara>
@@ -2811,7 +2479,6 @@
           <w:bCs/>
           <w:sz w:val="28"/>
           <w:szCs w:val="28"/>
-          <w:lang w:val="en-US"/>
         </w:rPr>
       </w:pPr>
       <w:r>
@@ -2984,7 +2651,6 @@
           <w:bCs/>
           <w:sz w:val="28"/>
           <w:szCs w:val="28"/>
-          <w:lang w:val="en-US"/>
         </w:rPr>
       </w:pPr>
       <w:r>
@@ -3124,15 +2790,7 @@
           <w:sz w:val="28"/>
           <w:szCs w:val="28"/>
         </w:rPr>
-        <w:t>Рис. 1.2 - М</w:t>
-      </w:r>
-      <w:r>
-        <w:rPr>
-          <w:bCs/>
-          <w:sz w:val="28"/>
-          <w:szCs w:val="28"/>
-        </w:rPr>
-        <w:t>одуля спектров</w:t>
+        <w:t>Рис. 1.2 - Модуля спектров</w:t>
       </w:r>
     </w:p>
     <w:p>
@@ -3162,7 +2820,6 @@
           <w:bCs/>
           <w:sz w:val="28"/>
           <w:szCs w:val="28"/>
-          <w:lang w:val="en-US"/>
         </w:rPr>
       </w:pPr>
       <w:r>
@@ -3181,24 +2838,31 @@
           <w:szCs w:val="28"/>
           <w:lang w:val="en-US"/>
         </w:rPr>
-        <w:t>f1:</w:t>
-      </w:r>
-    </w:p>
-    <w:p>
-      <w:pPr>
-        <w:spacing w:line="360" w:lineRule="auto"/>
-        <w:rPr>
-          <w:bCs/>
-          <w:sz w:val="28"/>
-          <w:szCs w:val="28"/>
-        </w:rPr>
-      </w:pPr>
-      <w:r>
-        <w:rPr>
-          <w:bCs/>
-          <w:sz w:val="28"/>
-          <w:szCs w:val="28"/>
-          <w:lang w:val="en-US"/>
+        <w:t>f</w:t>
+      </w:r>
+      <w:r>
+        <w:rPr>
+          <w:bCs/>
+          <w:sz w:val="28"/>
+          <w:szCs w:val="28"/>
+        </w:rPr>
+        <w:t>1:</w:t>
+      </w:r>
+    </w:p>
+    <w:p>
+      <w:pPr>
+        <w:spacing w:line="360" w:lineRule="auto"/>
+        <w:rPr>
+          <w:bCs/>
+          <w:sz w:val="28"/>
+          <w:szCs w:val="28"/>
+        </w:rPr>
+      </w:pPr>
+      <w:r>
+        <w:rPr>
+          <w:bCs/>
+          <w:sz w:val="28"/>
+          <w:szCs w:val="28"/>
         </w:rPr>
         <w:tab/>
       </w:r>
@@ -3376,15 +3040,7 @@
           <w:sz w:val="28"/>
           <w:szCs w:val="28"/>
         </w:rPr>
-        <w:t>ь</w:t>
-      </w:r>
-      <w:r>
-        <w:rPr>
-          <w:bCs/>
-          <w:sz w:val="28"/>
-          <w:szCs w:val="28"/>
-        </w:rPr>
-        <w:t xml:space="preserve"> исходного сигнала и Фурье</w:t>
+        <w:t>ь исходного сигнала и Фурье</w:t>
       </w:r>
     </w:p>
     <w:p>
@@ -3769,15 +3425,7 @@
           <w:sz w:val="28"/>
           <w:szCs w:val="28"/>
         </w:rPr>
-        <w:t xml:space="preserve"> </w:t>
-      </w:r>
-      <w:r>
-        <w:rPr>
-          <w:bCs/>
-          <w:sz w:val="28"/>
-          <w:szCs w:val="28"/>
-        </w:rPr>
-        <w:t>1)</w:t>
+        <w:t xml:space="preserve"> 1)</w:t>
       </w:r>
       <w:r>
         <w:rPr>
@@ -4059,16 +3707,68 @@
           <w:bCs/>
           <w:sz w:val="28"/>
           <w:szCs w:val="28"/>
+        </w:rPr>
+      </w:pPr>
+      <w:r>
+        <w:rPr>
+          <w:bCs/>
+          <w:sz w:val="28"/>
+          <w:szCs w:val="28"/>
+        </w:rPr>
+        <w:t xml:space="preserve">Рис. </w:t>
+      </w:r>
+      <w:r>
+        <w:rPr>
+          <w:bCs/>
+          <w:sz w:val="28"/>
+          <w:szCs w:val="28"/>
+        </w:rPr>
+        <w:t>2</w:t>
+      </w:r>
+      <w:r>
+        <w:rPr>
+          <w:bCs/>
+          <w:sz w:val="28"/>
+          <w:szCs w:val="28"/>
+        </w:rPr>
+        <w:t>.2 - Модуля спектров</w:t>
+      </w:r>
+    </w:p>
+    <w:p>
+      <w:pPr>
+        <w:spacing w:line="360" w:lineRule="auto"/>
+        <w:ind w:firstLine="709"/>
+        <w:rPr>
+          <w:bCs/>
+          <w:sz w:val="28"/>
+          <w:szCs w:val="28"/>
+        </w:rPr>
+      </w:pPr>
+      <w:r>
+        <w:rPr>
+          <w:bCs/>
+          <w:sz w:val="28"/>
+          <w:szCs w:val="28"/>
+        </w:rPr>
+        <w:lastRenderedPageBreak/>
+        <w:t xml:space="preserve">При сложении мы получим сложение графиков модуля спектров </w:t>
+      </w:r>
+      <w:r>
+        <w:rPr>
+          <w:bCs/>
+          <w:sz w:val="28"/>
+          <w:szCs w:val="28"/>
           <w:lang w:val="en-US"/>
         </w:rPr>
-      </w:pPr>
-      <w:r>
-        <w:rPr>
-          <w:bCs/>
-          <w:sz w:val="28"/>
-          <w:szCs w:val="28"/>
-        </w:rPr>
-        <w:t xml:space="preserve">Рис. </w:t>
+        <w:t>f</w:t>
+      </w:r>
+      <w:r>
+        <w:rPr>
+          <w:bCs/>
+          <w:sz w:val="28"/>
+          <w:szCs w:val="28"/>
+        </w:rPr>
+        <w:t xml:space="preserve">1 и </w:t>
       </w:r>
       <w:r>
         <w:rPr>
@@ -4077,15 +3777,15 @@
           <w:szCs w:val="28"/>
           <w:lang w:val="en-US"/>
         </w:rPr>
-        <w:t>2</w:t>
-      </w:r>
-      <w:r>
-        <w:rPr>
-          <w:bCs/>
-          <w:sz w:val="28"/>
-          <w:szCs w:val="28"/>
-        </w:rPr>
-        <w:t>.2 - Модуля спектров</w:t>
+        <w:t>f</w:t>
+      </w:r>
+      <w:r>
+        <w:rPr>
+          <w:bCs/>
+          <w:sz w:val="28"/>
+          <w:szCs w:val="28"/>
+        </w:rPr>
+        <w:t xml:space="preserve">2. </w:t>
       </w:r>
     </w:p>
     <w:p>
@@ -4104,76 +3804,6 @@
           <w:sz w:val="28"/>
           <w:szCs w:val="28"/>
         </w:rPr>
-        <w:lastRenderedPageBreak/>
-        <w:t xml:space="preserve">При сложении мы получим сложение графиков </w:t>
-      </w:r>
-      <w:r>
-        <w:rPr>
-          <w:bCs/>
-          <w:sz w:val="28"/>
-          <w:szCs w:val="28"/>
-        </w:rPr>
-        <w:t>модуля спектров</w:t>
-      </w:r>
-      <w:r>
-        <w:rPr>
-          <w:bCs/>
-          <w:sz w:val="28"/>
-          <w:szCs w:val="28"/>
-        </w:rPr>
-        <w:t xml:space="preserve"> </w:t>
-      </w:r>
-      <w:r>
-        <w:rPr>
-          <w:bCs/>
-          <w:sz w:val="28"/>
-          <w:szCs w:val="28"/>
-          <w:lang w:val="en-US"/>
-        </w:rPr>
-        <w:t>f</w:t>
-      </w:r>
-      <w:r>
-        <w:rPr>
-          <w:bCs/>
-          <w:sz w:val="28"/>
-          <w:szCs w:val="28"/>
-        </w:rPr>
-        <w:t xml:space="preserve">1 и </w:t>
-      </w:r>
-      <w:r>
-        <w:rPr>
-          <w:bCs/>
-          <w:sz w:val="28"/>
-          <w:szCs w:val="28"/>
-          <w:lang w:val="en-US"/>
-        </w:rPr>
-        <w:t>f</w:t>
-      </w:r>
-      <w:r>
-        <w:rPr>
-          <w:bCs/>
-          <w:sz w:val="28"/>
-          <w:szCs w:val="28"/>
-        </w:rPr>
-        <w:t xml:space="preserve">2. </w:t>
-      </w:r>
-    </w:p>
-    <w:p>
-      <w:pPr>
-        <w:spacing w:line="360" w:lineRule="auto"/>
-        <w:ind w:firstLine="709"/>
-        <w:rPr>
-          <w:bCs/>
-          <w:sz w:val="28"/>
-          <w:szCs w:val="28"/>
-        </w:rPr>
-      </w:pPr>
-      <w:r>
-        <w:rPr>
-          <w:bCs/>
-          <w:sz w:val="28"/>
-          <w:szCs w:val="28"/>
-        </w:rPr>
         <w:t>При умножении мы увидим более равномерное распределение амплитуд по спектрам.</w:t>
       </w:r>
     </w:p>
@@ -4184,7 +3814,6 @@
           <w:bCs/>
           <w:sz w:val="28"/>
           <w:szCs w:val="28"/>
-          <w:lang w:val="en-US"/>
         </w:rPr>
       </w:pPr>
     </w:p>
@@ -4247,10 +3876,10 @@
           <w:szCs w:val="28"/>
         </w:rPr>
         <w:drawing>
-          <wp:inline distT="0" distB="0" distL="0" distR="0" wp14:anchorId="26C5DC90" wp14:editId="274ACDB8">
-            <wp:extent cx="5221195" cy="5286257"/>
-            <wp:effectExtent l="0" t="0" r="0" b="0"/>
-            <wp:docPr id="1917891662" name="Рисунок 6"/>
+          <wp:inline distT="0" distB="0" distL="0" distR="0" wp14:anchorId="4A06FDEB" wp14:editId="21669DB2">
+            <wp:extent cx="5591175" cy="3443399"/>
+            <wp:effectExtent l="0" t="0" r="0" b="5080"/>
+            <wp:docPr id="310906867" name="Рисунок 1"/>
             <wp:cNvGraphicFramePr>
               <a:graphicFrameLocks xmlns:a="http://schemas.openxmlformats.org/drawingml/2006/main" noChangeAspect="1"/>
             </wp:cNvGraphicFramePr>
@@ -4258,7 +3887,7 @@
               <a:graphicData uri="http://schemas.openxmlformats.org/drawingml/2006/picture">
                 <pic:pic xmlns:pic="http://schemas.openxmlformats.org/drawingml/2006/picture">
                   <pic:nvPicPr>
-                    <pic:cNvPr id="0" name="Picture 6"/>
+                    <pic:cNvPr id="0" name="Picture 1"/>
                     <pic:cNvPicPr>
                       <a:picLocks noChangeAspect="1" noChangeArrowheads="1"/>
                     </pic:cNvPicPr>
@@ -4279,7 +3908,7 @@
                   <pic:spPr bwMode="auto">
                     <a:xfrm>
                       <a:off x="0" y="0"/>
-                      <a:ext cx="5225728" cy="5290846"/>
+                      <a:ext cx="5594447" cy="3445414"/>
                     </a:xfrm>
                     <a:prstGeom prst="rect">
                       <a:avLst/>
@@ -4347,7 +3976,55 @@
           <w:sz w:val="28"/>
           <w:szCs w:val="28"/>
         </w:rPr>
-        <w:t>Проведя анализ, заметим, что спектр не изменяется при сдвиге импульса.</w:t>
+        <w:t xml:space="preserve">Проведя анализ, заметим, что </w:t>
+      </w:r>
+      <w:r>
+        <w:rPr>
+          <w:bCs/>
+          <w:sz w:val="28"/>
+          <w:szCs w:val="28"/>
+        </w:rPr>
+        <w:t xml:space="preserve">модуль </w:t>
+      </w:r>
+      <w:r>
+        <w:rPr>
+          <w:bCs/>
+          <w:sz w:val="28"/>
+          <w:szCs w:val="28"/>
+        </w:rPr>
+        <w:t>спектр</w:t>
+      </w:r>
+      <w:r>
+        <w:rPr>
+          <w:bCs/>
+          <w:sz w:val="28"/>
+          <w:szCs w:val="28"/>
+        </w:rPr>
+        <w:t>а</w:t>
+      </w:r>
+      <w:r>
+        <w:rPr>
+          <w:bCs/>
+          <w:sz w:val="28"/>
+          <w:szCs w:val="28"/>
+        </w:rPr>
+        <w:t xml:space="preserve"> не изменяется</w:t>
+      </w:r>
+      <w:r>
+        <w:rPr>
+          <w:bCs/>
+          <w:sz w:val="28"/>
+          <w:szCs w:val="28"/>
+        </w:rPr>
+        <w:t>, а фаза изменяет частоту</w:t>
+      </w:r>
+      <w:r>
+        <w:rPr>
+          <w:bCs/>
+          <w:sz w:val="28"/>
+          <w:szCs w:val="28"/>
+        </w:rPr>
+        <w:t xml:space="preserve"> при сдвиге импульса.</w:t>
       </w:r>
     </w:p>
     <w:p>
@@ -4391,24 +4068,7 @@
           <w:sz w:val="28"/>
           <w:szCs w:val="28"/>
         </w:rPr>
-        <w:lastRenderedPageBreak/>
-        <w:t>Из пункта 3 возьм</w:t>
-      </w:r>
-      <w:r>
-        <w:rPr>
-          <w:bCs/>
-          <w:sz w:val="28"/>
-          <w:szCs w:val="28"/>
-        </w:rPr>
-        <w:t>ем</w:t>
-      </w:r>
-      <w:r>
-        <w:rPr>
-          <w:bCs/>
-          <w:sz w:val="28"/>
-          <w:szCs w:val="28"/>
-        </w:rPr>
-        <w:t xml:space="preserve"> импульс и в цикле </w:t>
+        <w:t xml:space="preserve">Из пункта 3 возьмем импульс и в цикле </w:t>
       </w:r>
       <w:proofErr w:type="spellStart"/>
       <w:r>
@@ -4426,55 +4086,7 @@
           <w:sz w:val="28"/>
           <w:szCs w:val="28"/>
         </w:rPr>
-        <w:t xml:space="preserve"> последовательно</w:t>
-      </w:r>
-      <w:r>
-        <w:rPr>
-          <w:bCs/>
-          <w:sz w:val="28"/>
-          <w:szCs w:val="28"/>
-        </w:rPr>
-        <w:t xml:space="preserve"> </w:t>
-      </w:r>
-      <w:r>
-        <w:rPr>
-          <w:bCs/>
-          <w:sz w:val="28"/>
-          <w:szCs w:val="28"/>
-        </w:rPr>
-        <w:t>увеличивайте ширину импульса с шагом 8, наблюдая</w:t>
-      </w:r>
-      <w:r>
-        <w:rPr>
-          <w:bCs/>
-          <w:sz w:val="28"/>
-          <w:szCs w:val="28"/>
-        </w:rPr>
-        <w:t xml:space="preserve"> </w:t>
-      </w:r>
-      <w:r>
-        <w:rPr>
-          <w:bCs/>
-          <w:sz w:val="28"/>
-          <w:szCs w:val="28"/>
-        </w:rPr>
-        <w:t>соответствующие</w:t>
-      </w:r>
-      <w:r>
-        <w:rPr>
-          <w:bCs/>
-          <w:sz w:val="28"/>
-          <w:szCs w:val="28"/>
-        </w:rPr>
-        <w:t xml:space="preserve"> </w:t>
-      </w:r>
-      <w:r>
-        <w:rPr>
-          <w:bCs/>
-          <w:sz w:val="28"/>
-          <w:szCs w:val="28"/>
-        </w:rPr>
-        <w:t>изменения его спектра.</w:t>
+        <w:t xml:space="preserve"> последовательно увеличивайте ширину импульса с шагом 8, наблюдая соответствующие изменения его спектра.</w:t>
       </w:r>
       <w:r>
         <w:rPr>
@@ -4512,18 +4124,27 @@
           <w:szCs w:val="28"/>
         </w:rPr>
       </w:pPr>
-      <w:r>
-        <w:rPr>
-          <w:bCs/>
+    </w:p>
+    <w:p>
+      <w:pPr>
+        <w:spacing w:line="360" w:lineRule="auto"/>
+        <w:jc w:val="center"/>
+        <w:rPr>
+          <w:bCs/>
+          <w:sz w:val="28"/>
+          <w:szCs w:val="28"/>
+        </w:rPr>
+      </w:pPr>
+      <w:r>
+        <w:rPr>
           <w:noProof/>
-          <w:sz w:val="28"/>
-          <w:szCs w:val="28"/>
-        </w:rPr>
+        </w:rPr>
+        <w:lastRenderedPageBreak/>
         <w:drawing>
-          <wp:inline distT="0" distB="0" distL="0" distR="0" wp14:anchorId="306E679E" wp14:editId="1689E700">
-            <wp:extent cx="4708356" cy="3857625"/>
-            <wp:effectExtent l="0" t="0" r="0" b="0"/>
-            <wp:docPr id="2120750919" name="Рисунок 7" descr="Изображение выглядит как текст, диаграмма, линия, Параллельный&#10;&#10;Автоматически созданное описание"/>
+          <wp:inline distT="0" distB="0" distL="0" distR="0" wp14:anchorId="14F13D0D" wp14:editId="6AD84DA9">
+            <wp:extent cx="6335150" cy="3901134"/>
+            <wp:effectExtent l="0" t="0" r="8890" b="4445"/>
+            <wp:docPr id="1185443238" name="Рисунок 2" descr="Изображение выглядит как текст, диаграмма, линия, График&#10;&#10;Автоматически созданное описание"/>
             <wp:cNvGraphicFramePr>
               <a:graphicFrameLocks xmlns:a="http://schemas.openxmlformats.org/drawingml/2006/main" noChangeAspect="1"/>
             </wp:cNvGraphicFramePr>
@@ -4531,7 +4152,7 @@
               <a:graphicData uri="http://schemas.openxmlformats.org/drawingml/2006/picture">
                 <pic:pic xmlns:pic="http://schemas.openxmlformats.org/drawingml/2006/picture">
                   <pic:nvPicPr>
-                    <pic:cNvPr id="2120750919" name="Рисунок 7" descr="Изображение выглядит как текст, диаграмма, линия, Параллельный&#10;&#10;Автоматически созданное описание"/>
+                    <pic:cNvPr id="1185443238" name="Рисунок 2" descr="Изображение выглядит как текст, диаграмма, линия, График&#10;&#10;Автоматически созданное описание"/>
                     <pic:cNvPicPr>
                       <a:picLocks noChangeAspect="1" noChangeArrowheads="1"/>
                     </pic:cNvPicPr>
@@ -4552,7 +4173,7 @@
                   <pic:spPr bwMode="auto">
                     <a:xfrm>
                       <a:off x="0" y="0"/>
-                      <a:ext cx="4711490" cy="3860193"/>
+                      <a:ext cx="6416481" cy="3951217"/>
                     </a:xfrm>
                     <a:prstGeom prst="rect">
                       <a:avLst/>
@@ -4570,16 +4191,13 @@
       </w:r>
       <w:r>
         <w:rPr>
-          <w:bCs/>
           <w:noProof/>
-          <w:sz w:val="28"/>
-          <w:szCs w:val="28"/>
         </w:rPr>
         <w:drawing>
-          <wp:inline distT="0" distB="0" distL="0" distR="0" wp14:anchorId="23520EBE" wp14:editId="1E0C5529">
-            <wp:extent cx="4705350" cy="3730565"/>
-            <wp:effectExtent l="0" t="0" r="0" b="3810"/>
-            <wp:docPr id="1386866301" name="Рисунок 8" descr="Изображение выглядит как диаграмма, текст, линия, Параллельный&#10;&#10;Автоматически созданное описание"/>
+          <wp:inline distT="0" distB="0" distL="0" distR="0" wp14:anchorId="01F31C58" wp14:editId="7647A8EE">
+            <wp:extent cx="6325368" cy="3895106"/>
+            <wp:effectExtent l="0" t="0" r="0" b="0"/>
+            <wp:docPr id="1441156504" name="Рисунок 3" descr="Изображение выглядит как текст, диаграмма, снимок экрана, График&#10;&#10;Автоматически созданное описание"/>
             <wp:cNvGraphicFramePr>
               <a:graphicFrameLocks xmlns:a="http://schemas.openxmlformats.org/drawingml/2006/main" noChangeAspect="1"/>
             </wp:cNvGraphicFramePr>
@@ -4587,7 +4205,7 @@
               <a:graphicData uri="http://schemas.openxmlformats.org/drawingml/2006/picture">
                 <pic:pic xmlns:pic="http://schemas.openxmlformats.org/drawingml/2006/picture">
                   <pic:nvPicPr>
-                    <pic:cNvPr id="1386866301" name="Рисунок 8" descr="Изображение выглядит как диаграмма, текст, линия, Параллельный&#10;&#10;Автоматически созданное описание"/>
+                    <pic:cNvPr id="1441156504" name="Рисунок 3" descr="Изображение выглядит как текст, диаграмма, снимок экрана, График&#10;&#10;Автоматически созданное описание"/>
                     <pic:cNvPicPr>
                       <a:picLocks noChangeAspect="1" noChangeArrowheads="1"/>
                     </pic:cNvPicPr>
@@ -4608,7 +4226,7 @@
                   <pic:spPr bwMode="auto">
                     <a:xfrm>
                       <a:off x="0" y="0"/>
-                      <a:ext cx="4714855" cy="3738101"/>
+                      <a:ext cx="6421079" cy="3954044"/>
                     </a:xfrm>
                     <a:prstGeom prst="rect">
                       <a:avLst/>
@@ -4624,32 +4242,16 @@
           </wp:inline>
         </w:drawing>
       </w:r>
-    </w:p>
-    <w:p>
-      <w:pPr>
-        <w:pStyle w:val="af2"/>
-        <w:spacing w:line="360" w:lineRule="auto"/>
-        <w:ind w:left="1069"/>
-        <w:jc w:val="center"/>
-        <w:rPr>
-          <w:bCs/>
-          <w:sz w:val="28"/>
-          <w:szCs w:val="28"/>
-        </w:rPr>
-      </w:pPr>
-      <w:r>
-        <w:rPr>
-          <w:bCs/>
+      <w:r>
+        <w:rPr>
           <w:noProof/>
-          <w:sz w:val="28"/>
-          <w:szCs w:val="28"/>
         </w:rPr>
         <w:lastRenderedPageBreak/>
         <w:drawing>
-          <wp:inline distT="0" distB="0" distL="0" distR="0" wp14:anchorId="1A0E07F3" wp14:editId="2753C6BA">
-            <wp:extent cx="4724400" cy="1913308"/>
+          <wp:inline distT="0" distB="0" distL="0" distR="0" wp14:anchorId="5F85AD27" wp14:editId="06132B67">
+            <wp:extent cx="6257677" cy="3853873"/>
             <wp:effectExtent l="0" t="0" r="0" b="0"/>
-            <wp:docPr id="1082667375" name="Рисунок 9" descr="Изображение выглядит как диаграмма, линия, График, Прямоугольник&#10;&#10;Автоматически созданное описание"/>
+            <wp:docPr id="65605938" name="Рисунок 4"/>
             <wp:cNvGraphicFramePr>
               <a:graphicFrameLocks xmlns:a="http://schemas.openxmlformats.org/drawingml/2006/main" noChangeAspect="1"/>
             </wp:cNvGraphicFramePr>
@@ -4657,7 +4259,7 @@
               <a:graphicData uri="http://schemas.openxmlformats.org/drawingml/2006/picture">
                 <pic:pic xmlns:pic="http://schemas.openxmlformats.org/drawingml/2006/picture">
                   <pic:nvPicPr>
-                    <pic:cNvPr id="1082667375" name="Рисунок 9" descr="Изображение выглядит как диаграмма, линия, График, Прямоугольник&#10;&#10;Автоматически созданное описание"/>
+                    <pic:cNvPr id="0" name="Picture 4"/>
                     <pic:cNvPicPr>
                       <a:picLocks noChangeAspect="1" noChangeArrowheads="1"/>
                     </pic:cNvPicPr>
@@ -4678,7 +4280,7 @@
                   <pic:spPr bwMode="auto">
                     <a:xfrm>
                       <a:off x="0" y="0"/>
-                      <a:ext cx="4729684" cy="1915448"/>
+                      <a:ext cx="6331090" cy="3899085"/>
                     </a:xfrm>
                     <a:prstGeom prst="rect">
                       <a:avLst/>
@@ -4754,7 +4356,23 @@
           <w:sz w:val="28"/>
           <w:szCs w:val="28"/>
         </w:rPr>
-        <w:t xml:space="preserve">. </w:t>
+        <w:t>.</w:t>
+      </w:r>
+      <w:r>
+        <w:rPr>
+          <w:bCs/>
+          <w:sz w:val="28"/>
+          <w:szCs w:val="28"/>
+        </w:rPr>
+        <w:t xml:space="preserve"> Также частота фазы падает с расширением сигнала.</w:t>
+      </w:r>
+      <w:r>
+        <w:rPr>
+          <w:bCs/>
+          <w:sz w:val="28"/>
+          <w:szCs w:val="28"/>
+        </w:rPr>
+        <w:t xml:space="preserve"> </w:t>
       </w:r>
     </w:p>
     <w:p>
@@ -4767,6 +4385,7 @@
           <w:bCs/>
           <w:sz w:val="28"/>
           <w:szCs w:val="28"/>
+          <w:lang w:val="en-US"/>
         </w:rPr>
       </w:pPr>
       <w:r>
@@ -4776,6 +4395,32 @@
           <w:szCs w:val="28"/>
         </w:rPr>
         <w:t xml:space="preserve">Рассчитаем спектр вручную </w:t>
+      </w:r>
+      <w:r>
+        <w:rPr>
+          <w:bCs/>
+          <w:sz w:val="28"/>
+          <w:szCs w:val="28"/>
+        </w:rPr>
+        <w:t xml:space="preserve">для 4-го </w:t>
+      </w:r>
+      <w:proofErr w:type="spellStart"/>
+      <w:r>
+        <w:rPr>
+          <w:bCs/>
+          <w:sz w:val="28"/>
+          <w:szCs w:val="28"/>
+        </w:rPr>
+        <w:t>граффика</w:t>
+      </w:r>
+      <w:proofErr w:type="spellEnd"/>
+      <w:r>
+        <w:rPr>
+          <w:bCs/>
+          <w:sz w:val="28"/>
+          <w:szCs w:val="28"/>
+        </w:rPr>
+        <w:t>.</w:t>
       </w:r>
     </w:p>
     <w:p>
@@ -4788,8 +4433,229 @@
           <w:bCs/>
           <w:sz w:val="28"/>
           <w:szCs w:val="28"/>
-        </w:rPr>
-      </w:pPr>
+          <w:lang w:val="en-US"/>
+        </w:rPr>
+      </w:pPr>
+      <w:r>
+        <w:rPr>
+          <w:bCs/>
+          <w:sz w:val="28"/>
+          <w:szCs w:val="28"/>
+          <w:lang w:val="en-US"/>
+        </w:rPr>
+        <w:drawing>
+          <wp:inline distT="0" distB="0" distL="0" distR="0" wp14:anchorId="1EC3AA86" wp14:editId="1EC0AF0A">
+            <wp:extent cx="5181979" cy="369373"/>
+            <wp:effectExtent l="0" t="0" r="0" b="0"/>
+            <wp:docPr id="1065013511" name="Рисунок 1"/>
+            <wp:cNvGraphicFramePr>
+              <a:graphicFrameLocks xmlns:a="http://schemas.openxmlformats.org/drawingml/2006/main" noChangeAspect="1"/>
+            </wp:cNvGraphicFramePr>
+            <a:graphic xmlns:a="http://schemas.openxmlformats.org/drawingml/2006/main">
+              <a:graphicData uri="http://schemas.openxmlformats.org/drawingml/2006/picture">
+                <pic:pic xmlns:pic="http://schemas.openxmlformats.org/drawingml/2006/picture">
+                  <pic:nvPicPr>
+                    <pic:cNvPr id="1065013511" name=""/>
+                    <pic:cNvPicPr/>
+                  </pic:nvPicPr>
+                  <pic:blipFill>
+                    <a:blip r:embed="rId30"/>
+                    <a:stretch>
+                      <a:fillRect/>
+                    </a:stretch>
+                  </pic:blipFill>
+                  <pic:spPr>
+                    <a:xfrm>
+                      <a:off x="0" y="0"/>
+                      <a:ext cx="5200983" cy="370728"/>
+                    </a:xfrm>
+                    <a:prstGeom prst="rect">
+                      <a:avLst/>
+                    </a:prstGeom>
+                  </pic:spPr>
+                </pic:pic>
+              </a:graphicData>
+            </a:graphic>
+          </wp:inline>
+        </w:drawing>
+      </w:r>
+    </w:p>
+    <w:p>
+      <w:pPr>
+        <w:pStyle w:val="af2"/>
+        <w:spacing w:line="360" w:lineRule="auto"/>
+        <w:ind w:left="1069"/>
+        <w:jc w:val="both"/>
+        <w:rPr>
+          <w:bCs/>
+          <w:sz w:val="28"/>
+          <w:szCs w:val="28"/>
+        </w:rPr>
+      </w:pPr>
+      <w:r>
+        <w:rPr>
+          <w:bCs/>
+          <w:sz w:val="28"/>
+          <w:szCs w:val="28"/>
+        </w:rPr>
+        <w:t xml:space="preserve">При ручном </w:t>
+      </w:r>
+      <w:r>
+        <w:rPr>
+          <w:bCs/>
+          <w:sz w:val="28"/>
+          <w:szCs w:val="28"/>
+        </w:rPr>
+        <w:t>расчёте</w:t>
+      </w:r>
+      <w:r>
+        <w:rPr>
+          <w:bCs/>
+          <w:sz w:val="28"/>
+          <w:szCs w:val="28"/>
+        </w:rPr>
+        <w:t xml:space="preserve"> </w:t>
+      </w:r>
+      <w:r>
+        <w:rPr>
+          <w:bCs/>
+          <w:sz w:val="28"/>
+          <w:szCs w:val="28"/>
+        </w:rPr>
+        <w:t>мы получим следующие данные (рис. 4.2)</w:t>
+      </w:r>
+    </w:p>
+    <w:p>
+      <w:pPr>
+        <w:pStyle w:val="af2"/>
+        <w:spacing w:line="360" w:lineRule="auto"/>
+        <w:ind w:left="1069"/>
+        <w:jc w:val="center"/>
+        <w:rPr>
+          <w:bCs/>
+          <w:sz w:val="28"/>
+          <w:szCs w:val="28"/>
+        </w:rPr>
+      </w:pPr>
+      <w:r>
+        <w:rPr>
+          <w:bCs/>
+          <w:noProof/>
+          <w:sz w:val="28"/>
+          <w:szCs w:val="28"/>
+        </w:rPr>
+        <w:drawing>
+          <wp:inline distT="0" distB="0" distL="0" distR="0" wp14:anchorId="71B3A645" wp14:editId="4EA617D9">
+            <wp:extent cx="5341809" cy="1618797"/>
+            <wp:effectExtent l="0" t="0" r="0" b="635"/>
+            <wp:docPr id="431794813" name="Рисунок 6"/>
+            <wp:cNvGraphicFramePr>
+              <a:graphicFrameLocks xmlns:a="http://schemas.openxmlformats.org/drawingml/2006/main" noChangeAspect="1"/>
+            </wp:cNvGraphicFramePr>
+            <a:graphic xmlns:a="http://schemas.openxmlformats.org/drawingml/2006/main">
+              <a:graphicData uri="http://schemas.openxmlformats.org/drawingml/2006/picture">
+                <pic:pic xmlns:pic="http://schemas.openxmlformats.org/drawingml/2006/picture">
+                  <pic:nvPicPr>
+                    <pic:cNvPr id="0" name="Picture 6"/>
+                    <pic:cNvPicPr>
+                      <a:picLocks noChangeAspect="1" noChangeArrowheads="1"/>
+                    </pic:cNvPicPr>
+                  </pic:nvPicPr>
+                  <pic:blipFill>
+                    <a:blip r:embed="rId31">
+                      <a:extLst>
+                        <a:ext uri="{28A0092B-C50C-407E-A947-70E740481C1C}">
+                          <a14:useLocalDpi xmlns:a14="http://schemas.microsoft.com/office/drawing/2010/main" val="0"/>
+                        </a:ext>
+                      </a:extLst>
+                    </a:blip>
+                    <a:srcRect/>
+                    <a:stretch>
+                      <a:fillRect/>
+                    </a:stretch>
+                  </pic:blipFill>
+                  <pic:spPr bwMode="auto">
+                    <a:xfrm>
+                      <a:off x="0" y="0"/>
+                      <a:ext cx="5363924" cy="1625499"/>
+                    </a:xfrm>
+                    <a:prstGeom prst="rect">
+                      <a:avLst/>
+                    </a:prstGeom>
+                    <a:noFill/>
+                    <a:ln>
+                      <a:noFill/>
+                    </a:ln>
+                  </pic:spPr>
+                </pic:pic>
+              </a:graphicData>
+            </a:graphic>
+          </wp:inline>
+        </w:drawing>
+      </w:r>
+    </w:p>
+    <w:p>
+      <w:pPr>
+        <w:pStyle w:val="af2"/>
+        <w:spacing w:line="360" w:lineRule="auto"/>
+        <w:ind w:left="1069"/>
+        <w:jc w:val="center"/>
+        <w:rPr>
+          <w:bCs/>
+          <w:sz w:val="28"/>
+          <w:szCs w:val="28"/>
+        </w:rPr>
+      </w:pPr>
+      <w:r>
+        <w:rPr>
+          <w:bCs/>
+          <w:sz w:val="28"/>
+          <w:szCs w:val="28"/>
+        </w:rPr>
+        <w:t>Рис. 4.2 – Ручной расчет</w:t>
+      </w:r>
+    </w:p>
+    <w:p>
+      <w:pPr>
+        <w:pStyle w:val="af2"/>
+        <w:spacing w:line="360" w:lineRule="auto"/>
+        <w:ind w:left="1069"/>
+        <w:jc w:val="both"/>
+        <w:rPr>
+          <w:bCs/>
+          <w:sz w:val="28"/>
+          <w:szCs w:val="28"/>
+        </w:rPr>
+      </w:pPr>
+    </w:p>
+    <w:p>
+      <w:pPr>
+        <w:pStyle w:val="af2"/>
+        <w:spacing w:line="360" w:lineRule="auto"/>
+        <w:ind w:left="1069"/>
+        <w:jc w:val="both"/>
+        <w:rPr>
+          <w:bCs/>
+          <w:sz w:val="28"/>
+          <w:szCs w:val="28"/>
+        </w:rPr>
+      </w:pPr>
+      <w:r>
+        <w:rPr>
+          <w:bCs/>
+          <w:sz w:val="28"/>
+          <w:szCs w:val="28"/>
+        </w:rPr>
+        <w:t xml:space="preserve">Сравнив данный график и полученный ранее </w:t>
+      </w:r>
+      <w:r>
+        <w:rPr>
+          <w:bCs/>
+          <w:sz w:val="28"/>
+          <w:szCs w:val="28"/>
+        </w:rPr>
+        <w:t>видно, что они полностью совпадают.</w:t>
+      </w:r>
     </w:p>
     <w:p>
       <w:pPr>
@@ -4806,6 +4672,869 @@
           <w:szCs w:val="28"/>
         </w:rPr>
       </w:pPr>
+      <w:proofErr w:type="gramStart"/>
+      <w:r>
+        <w:rPr>
+          <w:bCs/>
+          <w:sz w:val="28"/>
+          <w:szCs w:val="28"/>
+        </w:rPr>
+        <w:lastRenderedPageBreak/>
+        <w:t>На  том</w:t>
+      </w:r>
+      <w:proofErr w:type="gramEnd"/>
+      <w:r>
+        <w:rPr>
+          <w:bCs/>
+          <w:sz w:val="28"/>
+          <w:szCs w:val="28"/>
+        </w:rPr>
+        <w:t xml:space="preserve">  же  временном  интервале  </w:t>
+      </w:r>
+      <w:r>
+        <w:rPr>
+          <w:bCs/>
+          <w:sz w:val="28"/>
+          <w:szCs w:val="28"/>
+        </w:rPr>
+        <w:t>созд</w:t>
+      </w:r>
+      <w:r>
+        <w:rPr>
+          <w:bCs/>
+          <w:sz w:val="28"/>
+          <w:szCs w:val="28"/>
+        </w:rPr>
+        <w:t>ам</w:t>
+      </w:r>
+      <w:r>
+        <w:rPr>
+          <w:bCs/>
+          <w:sz w:val="28"/>
+          <w:szCs w:val="28"/>
+        </w:rPr>
+        <w:t xml:space="preserve">  периодический прямоугольный  сигнал  со  скважностью  2  (меандр)  и  количеством </w:t>
+      </w:r>
+      <w:r>
+        <w:rPr>
+          <w:bCs/>
+          <w:sz w:val="28"/>
+          <w:szCs w:val="28"/>
+        </w:rPr>
+        <w:t xml:space="preserve"> </w:t>
+      </w:r>
+      <w:r>
+        <w:rPr>
+          <w:bCs/>
+          <w:sz w:val="28"/>
+          <w:szCs w:val="28"/>
+        </w:rPr>
+        <w:t>периодов,  кратным  двум.</w:t>
+      </w:r>
+      <w:r>
+        <w:rPr>
+          <w:bCs/>
+          <w:sz w:val="28"/>
+          <w:szCs w:val="28"/>
+        </w:rPr>
+        <w:t xml:space="preserve"> Построим их характеристики (рис. 5.1).</w:t>
+      </w:r>
+    </w:p>
+    <w:p>
+      <w:pPr>
+        <w:pStyle w:val="af2"/>
+        <w:spacing w:line="360" w:lineRule="auto"/>
+        <w:ind w:left="1069"/>
+        <w:jc w:val="center"/>
+        <w:rPr>
+          <w:bCs/>
+          <w:sz w:val="28"/>
+          <w:szCs w:val="28"/>
+        </w:rPr>
+      </w:pPr>
+      <w:r>
+        <w:rPr>
+          <w:bCs/>
+          <w:noProof/>
+          <w:sz w:val="28"/>
+          <w:szCs w:val="28"/>
+        </w:rPr>
+        <w:drawing>
+          <wp:inline distT="0" distB="0" distL="0" distR="0" wp14:anchorId="53913610" wp14:editId="1B8DC29B">
+            <wp:extent cx="5359425" cy="6671144"/>
+            <wp:effectExtent l="0" t="0" r="0" b="0"/>
+            <wp:docPr id="1849172069" name="Рисунок 7"/>
+            <wp:cNvGraphicFramePr>
+              <a:graphicFrameLocks xmlns:a="http://schemas.openxmlformats.org/drawingml/2006/main" noChangeAspect="1"/>
+            </wp:cNvGraphicFramePr>
+            <a:graphic xmlns:a="http://schemas.openxmlformats.org/drawingml/2006/main">
+              <a:graphicData uri="http://schemas.openxmlformats.org/drawingml/2006/picture">
+                <pic:pic xmlns:pic="http://schemas.openxmlformats.org/drawingml/2006/picture">
+                  <pic:nvPicPr>
+                    <pic:cNvPr id="0" name="Picture 7"/>
+                    <pic:cNvPicPr>
+                      <a:picLocks noChangeAspect="1" noChangeArrowheads="1"/>
+                    </pic:cNvPicPr>
+                  </pic:nvPicPr>
+                  <pic:blipFill>
+                    <a:blip r:embed="rId32">
+                      <a:extLst>
+                        <a:ext uri="{28A0092B-C50C-407E-A947-70E740481C1C}">
+                          <a14:useLocalDpi xmlns:a14="http://schemas.microsoft.com/office/drawing/2010/main" val="0"/>
+                        </a:ext>
+                      </a:extLst>
+                    </a:blip>
+                    <a:srcRect/>
+                    <a:stretch>
+                      <a:fillRect/>
+                    </a:stretch>
+                  </pic:blipFill>
+                  <pic:spPr bwMode="auto">
+                    <a:xfrm>
+                      <a:off x="0" y="0"/>
+                      <a:ext cx="5419510" cy="6745935"/>
+                    </a:xfrm>
+                    <a:prstGeom prst="rect">
+                      <a:avLst/>
+                    </a:prstGeom>
+                    <a:noFill/>
+                    <a:ln>
+                      <a:noFill/>
+                    </a:ln>
+                  </pic:spPr>
+                </pic:pic>
+              </a:graphicData>
+            </a:graphic>
+          </wp:inline>
+        </w:drawing>
+      </w:r>
+    </w:p>
+    <w:p>
+      <w:pPr>
+        <w:pStyle w:val="af2"/>
+        <w:spacing w:line="360" w:lineRule="auto"/>
+        <w:ind w:left="1069"/>
+        <w:jc w:val="center"/>
+        <w:rPr>
+          <w:bCs/>
+          <w:sz w:val="28"/>
+          <w:szCs w:val="28"/>
+        </w:rPr>
+      </w:pPr>
+      <w:r>
+        <w:rPr>
+          <w:bCs/>
+          <w:sz w:val="28"/>
+          <w:szCs w:val="28"/>
+        </w:rPr>
+        <w:t xml:space="preserve">Рис. 5.1 - </w:t>
+      </w:r>
+      <w:r>
+        <w:rPr>
+          <w:bCs/>
+          <w:sz w:val="28"/>
+          <w:szCs w:val="28"/>
+        </w:rPr>
+        <w:t>Граф</w:t>
+      </w:r>
+      <w:r>
+        <w:rPr>
+          <w:bCs/>
+          <w:sz w:val="28"/>
+          <w:szCs w:val="28"/>
+        </w:rPr>
+        <w:t>ик</w:t>
+      </w:r>
+      <w:r>
+        <w:rPr>
+          <w:bCs/>
+          <w:sz w:val="28"/>
+          <w:szCs w:val="28"/>
+        </w:rPr>
+        <w:t xml:space="preserve"> спектр</w:t>
+      </w:r>
+      <w:r>
+        <w:rPr>
+          <w:bCs/>
+          <w:sz w:val="28"/>
+          <w:szCs w:val="28"/>
+        </w:rPr>
+        <w:t>а</w:t>
+      </w:r>
+    </w:p>
+    <w:p>
+      <w:pPr>
+        <w:pStyle w:val="af2"/>
+        <w:spacing w:line="360" w:lineRule="auto"/>
+        <w:ind w:left="1069"/>
+        <w:rPr>
+          <w:bCs/>
+          <w:sz w:val="28"/>
+          <w:szCs w:val="28"/>
+        </w:rPr>
+      </w:pPr>
+      <w:r>
+        <w:rPr>
+          <w:bCs/>
+          <w:sz w:val="28"/>
+          <w:szCs w:val="28"/>
+        </w:rPr>
+        <w:t xml:space="preserve"> </w:t>
+      </w:r>
+    </w:p>
+    <w:p>
+      <w:pPr>
+        <w:pStyle w:val="af2"/>
+        <w:spacing w:line="360" w:lineRule="auto"/>
+        <w:ind w:left="1069"/>
+        <w:rPr>
+          <w:bCs/>
+          <w:sz w:val="28"/>
+          <w:szCs w:val="28"/>
+        </w:rPr>
+      </w:pPr>
+      <w:r>
+        <w:rPr>
+          <w:bCs/>
+          <w:sz w:val="28"/>
+          <w:szCs w:val="28"/>
+        </w:rPr>
+        <w:t xml:space="preserve">Далее проведем ручной расчёт, так </w:t>
+      </w:r>
+      <w:proofErr w:type="gramStart"/>
+      <w:r>
+        <w:rPr>
+          <w:bCs/>
+          <w:sz w:val="28"/>
+          <w:szCs w:val="28"/>
+        </w:rPr>
+        <w:t>же</w:t>
+      </w:r>
+      <w:proofErr w:type="gramEnd"/>
+      <w:r>
+        <w:rPr>
+          <w:bCs/>
+          <w:sz w:val="28"/>
+          <w:szCs w:val="28"/>
+        </w:rPr>
+        <w:t xml:space="preserve"> как и в прошлом пункте (рис. 5.2).</w:t>
+      </w:r>
+    </w:p>
+    <w:p>
+      <w:pPr>
+        <w:pStyle w:val="af2"/>
+        <w:spacing w:line="360" w:lineRule="auto"/>
+        <w:ind w:left="1069"/>
+        <w:jc w:val="center"/>
+        <w:rPr>
+          <w:bCs/>
+          <w:sz w:val="28"/>
+          <w:szCs w:val="28"/>
+        </w:rPr>
+      </w:pPr>
+      <w:r>
+        <w:rPr>
+          <w:bCs/>
+          <w:noProof/>
+          <w:sz w:val="28"/>
+          <w:szCs w:val="28"/>
+        </w:rPr>
+        <w:lastRenderedPageBreak/>
+        <w:drawing>
+          <wp:inline distT="0" distB="0" distL="0" distR="0" wp14:anchorId="7C7A48DF" wp14:editId="2B835556">
+            <wp:extent cx="5519120" cy="6869927"/>
+            <wp:effectExtent l="0" t="0" r="5715" b="7620"/>
+            <wp:docPr id="1040130989" name="Рисунок 8" descr="Изображение выглядит как текст, диаграмма, линия, График&#10;&#10;Автоматически созданное описание"/>
+            <wp:cNvGraphicFramePr>
+              <a:graphicFrameLocks xmlns:a="http://schemas.openxmlformats.org/drawingml/2006/main" noChangeAspect="1"/>
+            </wp:cNvGraphicFramePr>
+            <a:graphic xmlns:a="http://schemas.openxmlformats.org/drawingml/2006/main">
+              <a:graphicData uri="http://schemas.openxmlformats.org/drawingml/2006/picture">
+                <pic:pic xmlns:pic="http://schemas.openxmlformats.org/drawingml/2006/picture">
+                  <pic:nvPicPr>
+                    <pic:cNvPr id="1040130989" name="Рисунок 8" descr="Изображение выглядит как текст, диаграмма, линия, График&#10;&#10;Автоматически созданное описание"/>
+                    <pic:cNvPicPr>
+                      <a:picLocks noChangeAspect="1" noChangeArrowheads="1"/>
+                    </pic:cNvPicPr>
+                  </pic:nvPicPr>
+                  <pic:blipFill>
+                    <a:blip r:embed="rId33">
+                      <a:extLst>
+                        <a:ext uri="{28A0092B-C50C-407E-A947-70E740481C1C}">
+                          <a14:useLocalDpi xmlns:a14="http://schemas.microsoft.com/office/drawing/2010/main" val="0"/>
+                        </a:ext>
+                      </a:extLst>
+                    </a:blip>
+                    <a:srcRect/>
+                    <a:stretch>
+                      <a:fillRect/>
+                    </a:stretch>
+                  </pic:blipFill>
+                  <pic:spPr bwMode="auto">
+                    <a:xfrm>
+                      <a:off x="0" y="0"/>
+                      <a:ext cx="5570343" cy="6933687"/>
+                    </a:xfrm>
+                    <a:prstGeom prst="rect">
+                      <a:avLst/>
+                    </a:prstGeom>
+                    <a:noFill/>
+                    <a:ln>
+                      <a:noFill/>
+                    </a:ln>
+                  </pic:spPr>
+                </pic:pic>
+              </a:graphicData>
+            </a:graphic>
+          </wp:inline>
+        </w:drawing>
+      </w:r>
+    </w:p>
+    <w:p>
+      <w:pPr>
+        <w:pStyle w:val="af2"/>
+        <w:spacing w:line="360" w:lineRule="auto"/>
+        <w:ind w:left="1069"/>
+        <w:jc w:val="center"/>
+        <w:rPr>
+          <w:bCs/>
+          <w:sz w:val="28"/>
+          <w:szCs w:val="28"/>
+        </w:rPr>
+      </w:pPr>
+      <w:r>
+        <w:rPr>
+          <w:bCs/>
+          <w:sz w:val="28"/>
+          <w:szCs w:val="28"/>
+        </w:rPr>
+        <w:t>Рис. 5.2 – Ручной расчет</w:t>
+      </w:r>
+    </w:p>
+    <w:p>
+      <w:pPr>
+        <w:pStyle w:val="af2"/>
+        <w:spacing w:line="360" w:lineRule="auto"/>
+        <w:ind w:left="1069"/>
+        <w:rPr>
+          <w:bCs/>
+          <w:sz w:val="28"/>
+          <w:szCs w:val="28"/>
+        </w:rPr>
+      </w:pPr>
+    </w:p>
+    <w:p>
+      <w:pPr>
+        <w:pStyle w:val="af2"/>
+        <w:spacing w:line="360" w:lineRule="auto"/>
+        <w:ind w:left="1069"/>
+        <w:rPr>
+          <w:bCs/>
+          <w:sz w:val="28"/>
+          <w:szCs w:val="28"/>
+        </w:rPr>
+      </w:pPr>
+      <w:r>
+        <w:rPr>
+          <w:bCs/>
+          <w:sz w:val="28"/>
+          <w:szCs w:val="28"/>
+        </w:rPr>
+        <w:t xml:space="preserve">Сравнив графики </w:t>
+      </w:r>
+      <w:r>
+        <w:rPr>
+          <w:bCs/>
+          <w:sz w:val="28"/>
+          <w:szCs w:val="28"/>
+        </w:rPr>
+        <w:t>видно,</w:t>
+      </w:r>
+      <w:r>
+        <w:rPr>
+          <w:bCs/>
+          <w:sz w:val="28"/>
+          <w:szCs w:val="28"/>
+        </w:rPr>
+        <w:t xml:space="preserve"> что они практическ</w:t>
+      </w:r>
+      <w:r>
+        <w:rPr>
+          <w:bCs/>
+          <w:sz w:val="28"/>
+          <w:szCs w:val="28"/>
+        </w:rPr>
+        <w:t>и совпадают, но имеют малое различие в фазе. Данное различие получено вероятнее всего из-за округления результатов.</w:t>
+      </w:r>
+    </w:p>
+    <w:p>
+      <w:pPr>
+        <w:pStyle w:val="af2"/>
+        <w:numPr>
+          <w:ilvl w:val="0"/>
+          <w:numId w:val="10"/>
+        </w:numPr>
+        <w:spacing w:line="360" w:lineRule="auto"/>
+        <w:jc w:val="both"/>
+        <w:rPr>
+          <w:bCs/>
+          <w:sz w:val="28"/>
+          <w:szCs w:val="28"/>
+        </w:rPr>
+      </w:pPr>
+      <w:proofErr w:type="gramStart"/>
+      <w:r>
+        <w:rPr>
+          <w:bCs/>
+          <w:sz w:val="28"/>
+          <w:szCs w:val="28"/>
+        </w:rPr>
+        <w:t>Покаж</w:t>
+      </w:r>
+      <w:r>
+        <w:rPr>
+          <w:bCs/>
+          <w:sz w:val="28"/>
+          <w:szCs w:val="28"/>
+        </w:rPr>
+        <w:t>ем</w:t>
+      </w:r>
+      <w:r>
+        <w:rPr>
+          <w:bCs/>
+          <w:sz w:val="28"/>
+          <w:szCs w:val="28"/>
+        </w:rPr>
+        <w:t xml:space="preserve">  базисные</w:t>
+      </w:r>
+      <w:proofErr w:type="gramEnd"/>
+      <w:r>
+        <w:rPr>
+          <w:bCs/>
+          <w:sz w:val="28"/>
+          <w:szCs w:val="28"/>
+        </w:rPr>
+        <w:t xml:space="preserve">  функции  преобразования  Фурье(ограничьтесь</w:t>
+      </w:r>
+      <w:r>
+        <w:rPr>
+          <w:bCs/>
+          <w:sz w:val="28"/>
+          <w:szCs w:val="28"/>
+        </w:rPr>
+        <w:t xml:space="preserve"> </w:t>
+      </w:r>
+      <w:r>
+        <w:rPr>
+          <w:bCs/>
+          <w:sz w:val="28"/>
+          <w:szCs w:val="28"/>
+        </w:rPr>
+        <w:t>только  косинусным  преобразованием),  Уолша  и  Хаара.</w:t>
+      </w:r>
+    </w:p>
+    <w:p>
+      <w:pPr>
+        <w:pStyle w:val="af2"/>
+        <w:spacing w:line="360" w:lineRule="auto"/>
+        <w:ind w:left="1069"/>
+        <w:jc w:val="both"/>
+        <w:rPr>
+          <w:bCs/>
+          <w:sz w:val="28"/>
+          <w:szCs w:val="28"/>
+        </w:rPr>
+      </w:pPr>
+      <w:r>
+        <w:rPr>
+          <w:bCs/>
+          <w:sz w:val="28"/>
+          <w:szCs w:val="28"/>
+        </w:rPr>
+        <w:lastRenderedPageBreak/>
+        <w:t xml:space="preserve">Приведем базис </w:t>
+      </w:r>
+      <w:r>
+        <w:rPr>
+          <w:bCs/>
+          <w:sz w:val="28"/>
+          <w:szCs w:val="28"/>
+        </w:rPr>
+        <w:t>Уолша для</w:t>
+      </w:r>
+      <w:r>
+        <w:rPr>
+          <w:bCs/>
+          <w:sz w:val="28"/>
+          <w:szCs w:val="28"/>
+        </w:rPr>
+        <w:t xml:space="preserve"> </w:t>
+      </w:r>
+      <w:r>
+        <w:rPr>
+          <w:bCs/>
+          <w:sz w:val="28"/>
+          <w:szCs w:val="28"/>
+          <w:lang w:val="en-US"/>
+        </w:rPr>
+        <w:t>N</w:t>
+      </w:r>
+      <w:r>
+        <w:rPr>
+          <w:bCs/>
+          <w:sz w:val="28"/>
+          <w:szCs w:val="28"/>
+        </w:rPr>
+        <w:t xml:space="preserve"> = </w:t>
+      </w:r>
+      <w:proofErr w:type="gramStart"/>
+      <w:r>
+        <w:rPr>
+          <w:bCs/>
+          <w:sz w:val="28"/>
+          <w:szCs w:val="28"/>
+        </w:rPr>
+        <w:t>2</w:t>
+      </w:r>
+      <w:r>
+        <w:rPr>
+          <w:bCs/>
+          <w:sz w:val="28"/>
+          <w:szCs w:val="28"/>
+          <w:vertAlign w:val="superscript"/>
+        </w:rPr>
+        <w:t xml:space="preserve">3 </w:t>
+      </w:r>
+      <w:r>
+        <w:rPr>
+          <w:bCs/>
+          <w:sz w:val="28"/>
+          <w:szCs w:val="28"/>
+          <w:vertAlign w:val="subscript"/>
+        </w:rPr>
+        <w:t xml:space="preserve"> </w:t>
+      </w:r>
+      <w:r>
+        <w:rPr>
+          <w:bCs/>
+          <w:sz w:val="28"/>
+          <w:szCs w:val="28"/>
+        </w:rPr>
+        <w:t>(</w:t>
+      </w:r>
+      <w:proofErr w:type="gramEnd"/>
+      <w:r>
+        <w:rPr>
+          <w:bCs/>
+          <w:sz w:val="28"/>
+          <w:szCs w:val="28"/>
+        </w:rPr>
+        <w:t>рис. 6.1</w:t>
+      </w:r>
+      <w:r>
+        <w:rPr>
+          <w:bCs/>
+          <w:sz w:val="28"/>
+          <w:szCs w:val="28"/>
+        </w:rPr>
+        <w:t>)</w:t>
+      </w:r>
+    </w:p>
+    <w:p>
+      <w:pPr>
+        <w:pStyle w:val="af2"/>
+        <w:spacing w:line="360" w:lineRule="auto"/>
+        <w:ind w:left="1069"/>
+        <w:jc w:val="center"/>
+        <w:rPr>
+          <w:bCs/>
+          <w:sz w:val="28"/>
+          <w:szCs w:val="28"/>
+        </w:rPr>
+      </w:pPr>
+      <w:r>
+        <w:rPr>
+          <w:bCs/>
+          <w:sz w:val="28"/>
+          <w:szCs w:val="28"/>
+        </w:rPr>
+        <w:drawing>
+          <wp:inline distT="0" distB="0" distL="0" distR="0" wp14:anchorId="529B855C" wp14:editId="51D7CDC7">
+            <wp:extent cx="3172268" cy="1533739"/>
+            <wp:effectExtent l="0" t="0" r="9525" b="9525"/>
+            <wp:docPr id="1789747451" name="Рисунок 1" descr="Изображение выглядит как текст, снимок экрана, типография, Шрифт&#10;&#10;Автоматически созданное описание"/>
+            <wp:cNvGraphicFramePr>
+              <a:graphicFrameLocks xmlns:a="http://schemas.openxmlformats.org/drawingml/2006/main" noChangeAspect="1"/>
+            </wp:cNvGraphicFramePr>
+            <a:graphic xmlns:a="http://schemas.openxmlformats.org/drawingml/2006/main">
+              <a:graphicData uri="http://schemas.openxmlformats.org/drawingml/2006/picture">
+                <pic:pic xmlns:pic="http://schemas.openxmlformats.org/drawingml/2006/picture">
+                  <pic:nvPicPr>
+                    <pic:cNvPr id="1789747451" name="Рисунок 1" descr="Изображение выглядит как текст, снимок экрана, типография, Шрифт&#10;&#10;Автоматически созданное описание"/>
+                    <pic:cNvPicPr/>
+                  </pic:nvPicPr>
+                  <pic:blipFill>
+                    <a:blip r:embed="rId34"/>
+                    <a:stretch>
+                      <a:fillRect/>
+                    </a:stretch>
+                  </pic:blipFill>
+                  <pic:spPr>
+                    <a:xfrm>
+                      <a:off x="0" y="0"/>
+                      <a:ext cx="3172268" cy="1533739"/>
+                    </a:xfrm>
+                    <a:prstGeom prst="rect">
+                      <a:avLst/>
+                    </a:prstGeom>
+                  </pic:spPr>
+                </pic:pic>
+              </a:graphicData>
+            </a:graphic>
+          </wp:inline>
+        </w:drawing>
+      </w:r>
+    </w:p>
+    <w:p>
+      <w:pPr>
+        <w:pStyle w:val="af2"/>
+        <w:spacing w:line="360" w:lineRule="auto"/>
+        <w:ind w:left="1069"/>
+        <w:jc w:val="center"/>
+        <w:rPr>
+          <w:bCs/>
+          <w:sz w:val="28"/>
+          <w:szCs w:val="28"/>
+          <w:lang w:val="en-US"/>
+        </w:rPr>
+      </w:pPr>
+      <w:r>
+        <w:rPr>
+          <w:bCs/>
+          <w:sz w:val="28"/>
+          <w:szCs w:val="28"/>
+        </w:rPr>
+        <w:t>Рис. 6.1 - Б</w:t>
+      </w:r>
+      <w:r>
+        <w:rPr>
+          <w:bCs/>
+          <w:sz w:val="28"/>
+          <w:szCs w:val="28"/>
+        </w:rPr>
+        <w:t xml:space="preserve">азис </w:t>
+      </w:r>
+      <w:r>
+        <w:rPr>
+          <w:bCs/>
+          <w:sz w:val="28"/>
+          <w:szCs w:val="28"/>
+        </w:rPr>
+        <w:t>Уолша</w:t>
+      </w:r>
+    </w:p>
+    <w:p>
+      <w:pPr>
+        <w:pStyle w:val="af2"/>
+        <w:spacing w:line="360" w:lineRule="auto"/>
+        <w:ind w:left="1069"/>
+        <w:rPr>
+          <w:bCs/>
+          <w:sz w:val="28"/>
+          <w:szCs w:val="28"/>
+          <w:lang w:val="en-US"/>
+        </w:rPr>
+      </w:pPr>
+    </w:p>
+    <w:p>
+      <w:pPr>
+        <w:pStyle w:val="af2"/>
+        <w:spacing w:line="360" w:lineRule="auto"/>
+        <w:ind w:left="1069"/>
+        <w:rPr>
+          <w:bCs/>
+          <w:sz w:val="28"/>
+          <w:szCs w:val="28"/>
+        </w:rPr>
+      </w:pPr>
+      <w:r>
+        <w:rPr>
+          <w:bCs/>
+          <w:sz w:val="28"/>
+          <w:szCs w:val="28"/>
+        </w:rPr>
+        <w:t xml:space="preserve">Приведем базис </w:t>
+      </w:r>
+      <w:r>
+        <w:rPr>
+          <w:bCs/>
+          <w:sz w:val="28"/>
+          <w:szCs w:val="28"/>
+        </w:rPr>
+        <w:t>Хаара</w:t>
+      </w:r>
+      <w:r>
+        <w:rPr>
+          <w:bCs/>
+          <w:sz w:val="28"/>
+          <w:szCs w:val="28"/>
+        </w:rPr>
+        <w:t xml:space="preserve"> (рис. 6.2)</w:t>
+      </w:r>
+    </w:p>
+    <w:p>
+      <w:pPr>
+        <w:pStyle w:val="af2"/>
+        <w:spacing w:line="360" w:lineRule="auto"/>
+        <w:ind w:left="1069"/>
+        <w:jc w:val="center"/>
+        <w:rPr>
+          <w:bCs/>
+          <w:sz w:val="28"/>
+          <w:szCs w:val="28"/>
+          <w:lang w:val="en-US"/>
+        </w:rPr>
+      </w:pPr>
+      <w:r>
+        <w:rPr>
+          <w:bCs/>
+          <w:sz w:val="28"/>
+          <w:szCs w:val="28"/>
+        </w:rPr>
+        <w:drawing>
+          <wp:inline distT="0" distB="0" distL="0" distR="0" wp14:anchorId="3B09FB8E" wp14:editId="7EBFD95B">
+            <wp:extent cx="3172268" cy="1514686"/>
+            <wp:effectExtent l="0" t="0" r="9525" b="0"/>
+            <wp:docPr id="286210590" name="Рисунок 1" descr="Изображение выглядит как текст, снимок экрана, Шрифт, типография&#10;&#10;Автоматически созданное описание"/>
+            <wp:cNvGraphicFramePr>
+              <a:graphicFrameLocks xmlns:a="http://schemas.openxmlformats.org/drawingml/2006/main" noChangeAspect="1"/>
+            </wp:cNvGraphicFramePr>
+            <a:graphic xmlns:a="http://schemas.openxmlformats.org/drawingml/2006/main">
+              <a:graphicData uri="http://schemas.openxmlformats.org/drawingml/2006/picture">
+                <pic:pic xmlns:pic="http://schemas.openxmlformats.org/drawingml/2006/picture">
+                  <pic:nvPicPr>
+                    <pic:cNvPr id="286210590" name="Рисунок 1" descr="Изображение выглядит как текст, снимок экрана, Шрифт, типография&#10;&#10;Автоматически созданное описание"/>
+                    <pic:cNvPicPr/>
+                  </pic:nvPicPr>
+                  <pic:blipFill>
+                    <a:blip r:embed="rId35"/>
+                    <a:stretch>
+                      <a:fillRect/>
+                    </a:stretch>
+                  </pic:blipFill>
+                  <pic:spPr>
+                    <a:xfrm>
+                      <a:off x="0" y="0"/>
+                      <a:ext cx="3172268" cy="1514686"/>
+                    </a:xfrm>
+                    <a:prstGeom prst="rect">
+                      <a:avLst/>
+                    </a:prstGeom>
+                  </pic:spPr>
+                </pic:pic>
+              </a:graphicData>
+            </a:graphic>
+          </wp:inline>
+        </w:drawing>
+      </w:r>
+    </w:p>
+    <w:p>
+      <w:pPr>
+        <w:pStyle w:val="af2"/>
+        <w:spacing w:line="360" w:lineRule="auto"/>
+        <w:ind w:left="1069"/>
+        <w:jc w:val="center"/>
+        <w:rPr>
+          <w:bCs/>
+          <w:sz w:val="28"/>
+          <w:szCs w:val="28"/>
+          <w:lang w:val="en-US"/>
+        </w:rPr>
+      </w:pPr>
+      <w:r>
+        <w:rPr>
+          <w:bCs/>
+          <w:sz w:val="28"/>
+          <w:szCs w:val="28"/>
+        </w:rPr>
+        <w:t>Рис. 6.</w:t>
+      </w:r>
+      <w:r>
+        <w:rPr>
+          <w:bCs/>
+          <w:sz w:val="28"/>
+          <w:szCs w:val="28"/>
+          <w:lang w:val="en-US"/>
+        </w:rPr>
+        <w:t>2</w:t>
+      </w:r>
+      <w:r>
+        <w:rPr>
+          <w:bCs/>
+          <w:sz w:val="28"/>
+          <w:szCs w:val="28"/>
+        </w:rPr>
+        <w:t xml:space="preserve"> - Базис </w:t>
+      </w:r>
+      <w:r>
+        <w:rPr>
+          <w:bCs/>
+          <w:sz w:val="28"/>
+          <w:szCs w:val="28"/>
+        </w:rPr>
+        <w:t>Хаара</w:t>
+      </w:r>
+    </w:p>
+    <w:p>
+      <w:pPr>
+        <w:pStyle w:val="af2"/>
+        <w:spacing w:line="360" w:lineRule="auto"/>
+        <w:ind w:left="1069"/>
+        <w:jc w:val="center"/>
+        <w:rPr>
+          <w:bCs/>
+          <w:sz w:val="28"/>
+          <w:szCs w:val="28"/>
+          <w:lang w:val="en-US"/>
+        </w:rPr>
+      </w:pPr>
+    </w:p>
+    <w:p>
+      <w:pPr>
+        <w:pStyle w:val="af2"/>
+        <w:spacing w:line="360" w:lineRule="auto"/>
+        <w:ind w:left="1069"/>
+        <w:jc w:val="both"/>
+        <w:rPr>
+          <w:bCs/>
+          <w:sz w:val="28"/>
+          <w:szCs w:val="28"/>
+        </w:rPr>
+      </w:pPr>
+      <w:r>
+        <w:rPr>
+          <w:bCs/>
+          <w:sz w:val="28"/>
+          <w:szCs w:val="28"/>
+        </w:rPr>
+        <w:t xml:space="preserve"> </w:t>
+      </w:r>
+    </w:p>
+    <w:p>
+      <w:pPr>
+        <w:pStyle w:val="af2"/>
+        <w:numPr>
+          <w:ilvl w:val="0"/>
+          <w:numId w:val="10"/>
+        </w:numPr>
+        <w:spacing w:line="360" w:lineRule="auto"/>
+        <w:jc w:val="both"/>
+        <w:rPr>
+          <w:bCs/>
+          <w:sz w:val="28"/>
+          <w:szCs w:val="28"/>
+        </w:rPr>
+      </w:pPr>
     </w:p>
     <w:p>
       <w:pPr>
@@ -5015,8 +5744,8 @@
       </w:pPr>
     </w:p>
     <w:sectPr>
-      <w:headerReference w:type="default" r:id="rId30"/>
-      <w:footerReference w:type="default" r:id="rId31"/>
+      <w:headerReference w:type="default" r:id="rId36"/>
+      <w:footerReference w:type="default" r:id="rId37"/>
       <w:pgSz w:w="11906" w:h="16838"/>
       <w:pgMar w:top="1134" w:right="567" w:bottom="1134" w:left="1701" w:header="425" w:footer="709" w:gutter="0"/>
       <w:cols w:space="708"/>
@@ -6854,6 +7583,7 @@
   <w:style w:type="character" w:default="1" w:styleId="a1">
     <w:name w:val="Default Paragraph Font"/>
     <w:uiPriority w:val="1"/>
+    <w:semiHidden/>
     <w:unhideWhenUsed/>
   </w:style>
   <w:style w:type="table" w:default="1" w:styleId="a2">

</xml_diff>

<commit_message>
modified:   3/main.ipynb 	new file:   "\320\234\320\236\320\242\320\241/3/10.png" 	new file:   "\320\234\320\236\320\242\320\241/3/11.png" 	new file:   "\320\234\320\236\320\242\320\241/3/12.png" 	new file:   "\320\234\320\236\320\242\320\241/3/13.png" 	new file:   "\320\234\320\236\320\242\320\241/3/14.png" 	new file:   "\320\234\320\236\320\242\320\241/3/15.png" 	new file:   "\320\234\320\236\320\242\320\241/3/16.png" 	modified:   "\320\234\320\236\320\242\320\241/3/\320\234\320\236\320\242\320\2413.docx"
</commit_message>
<xml_diff>
--- a/МОТС/3/МОТС3.docx
+++ b/МОТС/3/МОТС3.docx
@@ -4385,7 +4385,6 @@
           <w:bCs/>
           <w:sz w:val="28"/>
           <w:szCs w:val="28"/>
-          <w:lang w:val="en-US"/>
         </w:rPr>
       </w:pPr>
       <w:r>
@@ -4439,6 +4438,7 @@
       <w:r>
         <w:rPr>
           <w:bCs/>
+          <w:noProof/>
           <w:sz w:val="28"/>
           <w:szCs w:val="28"/>
           <w:lang w:val="en-US"/>
@@ -4689,15 +4689,7 @@
           <w:sz w:val="28"/>
           <w:szCs w:val="28"/>
         </w:rPr>
-        <w:t xml:space="preserve">  же  временном  интервале  </w:t>
-      </w:r>
-      <w:r>
-        <w:rPr>
-          <w:bCs/>
-          <w:sz w:val="28"/>
-          <w:szCs w:val="28"/>
-        </w:rPr>
-        <w:t>созд</w:t>
+        <w:t xml:space="preserve">  же  временном  интервале  созд</w:t>
       </w:r>
       <w:r>
         <w:rPr>
@@ -4713,23 +4705,7 @@
           <w:sz w:val="28"/>
           <w:szCs w:val="28"/>
         </w:rPr>
-        <w:t xml:space="preserve">  периодический прямоугольный  сигнал  со  скважностью  2  (меандр)  и  количеством </w:t>
-      </w:r>
-      <w:r>
-        <w:rPr>
-          <w:bCs/>
-          <w:sz w:val="28"/>
-          <w:szCs w:val="28"/>
-        </w:rPr>
-        <w:t xml:space="preserve"> </w:t>
-      </w:r>
-      <w:r>
-        <w:rPr>
-          <w:bCs/>
-          <w:sz w:val="28"/>
-          <w:szCs w:val="28"/>
-        </w:rPr>
-        <w:t>периодов,  кратным  двум.</w:t>
+        <w:t xml:space="preserve">  периодический прямоугольный  сигнал  со  скважностью  2  (меандр)  и  количеством  периодов,  кратным  двум.</w:t>
       </w:r>
       <w:r>
         <w:rPr>
@@ -4827,39 +4803,7 @@
           <w:sz w:val="28"/>
           <w:szCs w:val="28"/>
         </w:rPr>
-        <w:t xml:space="preserve">Рис. 5.1 - </w:t>
-      </w:r>
-      <w:r>
-        <w:rPr>
-          <w:bCs/>
-          <w:sz w:val="28"/>
-          <w:szCs w:val="28"/>
-        </w:rPr>
-        <w:t>Граф</w:t>
-      </w:r>
-      <w:r>
-        <w:rPr>
-          <w:bCs/>
-          <w:sz w:val="28"/>
-          <w:szCs w:val="28"/>
-        </w:rPr>
-        <w:t>ик</w:t>
-      </w:r>
-      <w:r>
-        <w:rPr>
-          <w:bCs/>
-          <w:sz w:val="28"/>
-          <w:szCs w:val="28"/>
-        </w:rPr>
-        <w:t xml:space="preserve"> спектр</w:t>
-      </w:r>
-      <w:r>
-        <w:rPr>
-          <w:bCs/>
-          <w:sz w:val="28"/>
-          <w:szCs w:val="28"/>
-        </w:rPr>
-        <w:t>а</w:t>
+        <w:t>Рис. 5.1 - График спектра</w:t>
       </w:r>
     </w:p>
     <w:p>
@@ -5203,7 +5147,16 @@
           <w:szCs w:val="28"/>
           <w:vertAlign w:val="superscript"/>
         </w:rPr>
-        <w:t xml:space="preserve">3 </w:t>
+        <w:t>4</w:t>
+      </w:r>
+      <w:r>
+        <w:rPr>
+          <w:bCs/>
+          <w:sz w:val="28"/>
+          <w:szCs w:val="28"/>
+          <w:vertAlign w:val="superscript"/>
+        </w:rPr>
+        <w:t xml:space="preserve"> </w:t>
       </w:r>
       <w:r>
         <w:rPr>
@@ -5252,6 +5205,399 @@
           <w:szCs w:val="28"/>
         </w:rPr>
       </w:pPr>
+      <w:proofErr w:type="spellStart"/>
+      <w:proofErr w:type="gramStart"/>
+      <w:r>
+        <w:rPr>
+          <w:bCs/>
+          <w:sz w:val="28"/>
+          <w:szCs w:val="28"/>
+        </w:rPr>
+        <w:t>array</w:t>
+      </w:r>
+      <w:proofErr w:type="spellEnd"/>
+      <w:r>
+        <w:rPr>
+          <w:bCs/>
+          <w:sz w:val="28"/>
+          <w:szCs w:val="28"/>
+        </w:rPr>
+        <w:t>(</w:t>
+      </w:r>
+      <w:proofErr w:type="gramEnd"/>
+      <w:r>
+        <w:rPr>
+          <w:bCs/>
+          <w:sz w:val="28"/>
+          <w:szCs w:val="28"/>
+        </w:rPr>
+        <w:t>[[ 1,  1,  1,  1,  1,  1,  1,  1],</w:t>
+      </w:r>
+    </w:p>
+    <w:p>
+      <w:pPr>
+        <w:pStyle w:val="af2"/>
+        <w:spacing w:line="360" w:lineRule="auto"/>
+        <w:ind w:left="1069"/>
+        <w:jc w:val="center"/>
+        <w:rPr>
+          <w:bCs/>
+          <w:sz w:val="28"/>
+          <w:szCs w:val="28"/>
+        </w:rPr>
+      </w:pPr>
+      <w:r>
+        <w:rPr>
+          <w:bCs/>
+          <w:sz w:val="28"/>
+          <w:szCs w:val="28"/>
+        </w:rPr>
+        <w:t xml:space="preserve">       </w:t>
+      </w:r>
+      <w:proofErr w:type="gramStart"/>
+      <w:r>
+        <w:rPr>
+          <w:bCs/>
+          <w:sz w:val="28"/>
+          <w:szCs w:val="28"/>
+        </w:rPr>
+        <w:t>[ 1</w:t>
+      </w:r>
+      <w:proofErr w:type="gramEnd"/>
+      <w:r>
+        <w:rPr>
+          <w:bCs/>
+          <w:sz w:val="28"/>
+          <w:szCs w:val="28"/>
+        </w:rPr>
+        <w:t>, -1,  1, -1,  1, -1,  1, -1],</w:t>
+      </w:r>
+    </w:p>
+    <w:p>
+      <w:pPr>
+        <w:pStyle w:val="af2"/>
+        <w:spacing w:line="360" w:lineRule="auto"/>
+        <w:ind w:left="1069"/>
+        <w:jc w:val="center"/>
+        <w:rPr>
+          <w:bCs/>
+          <w:sz w:val="28"/>
+          <w:szCs w:val="28"/>
+        </w:rPr>
+      </w:pPr>
+      <w:r>
+        <w:rPr>
+          <w:bCs/>
+          <w:sz w:val="28"/>
+          <w:szCs w:val="28"/>
+        </w:rPr>
+        <w:t xml:space="preserve">       </w:t>
+      </w:r>
+      <w:proofErr w:type="gramStart"/>
+      <w:r>
+        <w:rPr>
+          <w:bCs/>
+          <w:sz w:val="28"/>
+          <w:szCs w:val="28"/>
+        </w:rPr>
+        <w:t>[ 1</w:t>
+      </w:r>
+      <w:proofErr w:type="gramEnd"/>
+      <w:r>
+        <w:rPr>
+          <w:bCs/>
+          <w:sz w:val="28"/>
+          <w:szCs w:val="28"/>
+        </w:rPr>
+        <w:t>,  1, -1, -1,  1,  1, -1, -1],</w:t>
+      </w:r>
+    </w:p>
+    <w:p>
+      <w:pPr>
+        <w:pStyle w:val="af2"/>
+        <w:spacing w:line="360" w:lineRule="auto"/>
+        <w:ind w:left="1069"/>
+        <w:jc w:val="center"/>
+        <w:rPr>
+          <w:bCs/>
+          <w:sz w:val="28"/>
+          <w:szCs w:val="28"/>
+        </w:rPr>
+      </w:pPr>
+      <w:r>
+        <w:rPr>
+          <w:bCs/>
+          <w:sz w:val="28"/>
+          <w:szCs w:val="28"/>
+        </w:rPr>
+        <w:t xml:space="preserve">       </w:t>
+      </w:r>
+      <w:proofErr w:type="gramStart"/>
+      <w:r>
+        <w:rPr>
+          <w:bCs/>
+          <w:sz w:val="28"/>
+          <w:szCs w:val="28"/>
+        </w:rPr>
+        <w:t>[ 1</w:t>
+      </w:r>
+      <w:proofErr w:type="gramEnd"/>
+      <w:r>
+        <w:rPr>
+          <w:bCs/>
+          <w:sz w:val="28"/>
+          <w:szCs w:val="28"/>
+        </w:rPr>
+        <w:t>, -1, -1,  1,  1, -1, -1,  1],</w:t>
+      </w:r>
+    </w:p>
+    <w:p>
+      <w:pPr>
+        <w:pStyle w:val="af2"/>
+        <w:spacing w:line="360" w:lineRule="auto"/>
+        <w:ind w:left="1069"/>
+        <w:jc w:val="center"/>
+        <w:rPr>
+          <w:bCs/>
+          <w:sz w:val="28"/>
+          <w:szCs w:val="28"/>
+        </w:rPr>
+      </w:pPr>
+      <w:r>
+        <w:rPr>
+          <w:bCs/>
+          <w:sz w:val="28"/>
+          <w:szCs w:val="28"/>
+        </w:rPr>
+        <w:t xml:space="preserve">       </w:t>
+      </w:r>
+      <w:proofErr w:type="gramStart"/>
+      <w:r>
+        <w:rPr>
+          <w:bCs/>
+          <w:sz w:val="28"/>
+          <w:szCs w:val="28"/>
+        </w:rPr>
+        <w:t>[ 1</w:t>
+      </w:r>
+      <w:proofErr w:type="gramEnd"/>
+      <w:r>
+        <w:rPr>
+          <w:bCs/>
+          <w:sz w:val="28"/>
+          <w:szCs w:val="28"/>
+        </w:rPr>
+        <w:t>,  1,  1,  1, -1, -1, -1, -1],</w:t>
+      </w:r>
+    </w:p>
+    <w:p>
+      <w:pPr>
+        <w:pStyle w:val="af2"/>
+        <w:spacing w:line="360" w:lineRule="auto"/>
+        <w:ind w:left="1069"/>
+        <w:jc w:val="center"/>
+        <w:rPr>
+          <w:bCs/>
+          <w:sz w:val="28"/>
+          <w:szCs w:val="28"/>
+        </w:rPr>
+      </w:pPr>
+      <w:r>
+        <w:rPr>
+          <w:bCs/>
+          <w:sz w:val="28"/>
+          <w:szCs w:val="28"/>
+        </w:rPr>
+        <w:t xml:space="preserve">       </w:t>
+      </w:r>
+      <w:proofErr w:type="gramStart"/>
+      <w:r>
+        <w:rPr>
+          <w:bCs/>
+          <w:sz w:val="28"/>
+          <w:szCs w:val="28"/>
+        </w:rPr>
+        <w:t>[ 1</w:t>
+      </w:r>
+      <w:proofErr w:type="gramEnd"/>
+      <w:r>
+        <w:rPr>
+          <w:bCs/>
+          <w:sz w:val="28"/>
+          <w:szCs w:val="28"/>
+        </w:rPr>
+        <w:t>, -1,  1, -1, -1,  1, -1,  1],</w:t>
+      </w:r>
+    </w:p>
+    <w:p>
+      <w:pPr>
+        <w:pStyle w:val="af2"/>
+        <w:spacing w:line="360" w:lineRule="auto"/>
+        <w:ind w:left="1069"/>
+        <w:jc w:val="center"/>
+        <w:rPr>
+          <w:bCs/>
+          <w:sz w:val="28"/>
+          <w:szCs w:val="28"/>
+        </w:rPr>
+      </w:pPr>
+      <w:r>
+        <w:rPr>
+          <w:bCs/>
+          <w:sz w:val="28"/>
+          <w:szCs w:val="28"/>
+        </w:rPr>
+        <w:t xml:space="preserve">       </w:t>
+      </w:r>
+      <w:proofErr w:type="gramStart"/>
+      <w:r>
+        <w:rPr>
+          <w:bCs/>
+          <w:sz w:val="28"/>
+          <w:szCs w:val="28"/>
+        </w:rPr>
+        <w:t>[ 1</w:t>
+      </w:r>
+      <w:proofErr w:type="gramEnd"/>
+      <w:r>
+        <w:rPr>
+          <w:bCs/>
+          <w:sz w:val="28"/>
+          <w:szCs w:val="28"/>
+        </w:rPr>
+        <w:t>,  1, -1, -1, -1, -1,  1,  1],</w:t>
+      </w:r>
+    </w:p>
+    <w:p>
+      <w:pPr>
+        <w:pStyle w:val="af2"/>
+        <w:spacing w:line="360" w:lineRule="auto"/>
+        <w:ind w:left="1069"/>
+        <w:jc w:val="center"/>
+        <w:rPr>
+          <w:bCs/>
+          <w:sz w:val="28"/>
+          <w:szCs w:val="28"/>
+          <w:lang w:val="en-US"/>
+        </w:rPr>
+      </w:pPr>
+      <w:r>
+        <w:rPr>
+          <w:bCs/>
+          <w:sz w:val="28"/>
+          <w:szCs w:val="28"/>
+        </w:rPr>
+        <w:t xml:space="preserve">       </w:t>
+      </w:r>
+      <w:proofErr w:type="gramStart"/>
+      <w:r>
+        <w:rPr>
+          <w:bCs/>
+          <w:sz w:val="28"/>
+          <w:szCs w:val="28"/>
+        </w:rPr>
+        <w:t>[ 1</w:t>
+      </w:r>
+      <w:proofErr w:type="gramEnd"/>
+      <w:r>
+        <w:rPr>
+          <w:bCs/>
+          <w:sz w:val="28"/>
+          <w:szCs w:val="28"/>
+        </w:rPr>
+        <w:t>, -1, -1,  1, -1,  1,  1, -1]])</w:t>
+      </w:r>
+    </w:p>
+    <w:p>
+      <w:pPr>
+        <w:pStyle w:val="af2"/>
+        <w:spacing w:line="360" w:lineRule="auto"/>
+        <w:ind w:left="1069"/>
+        <w:jc w:val="center"/>
+        <w:rPr>
+          <w:bCs/>
+          <w:sz w:val="28"/>
+          <w:szCs w:val="28"/>
+        </w:rPr>
+      </w:pPr>
+      <w:r>
+        <w:rPr>
+          <w:bCs/>
+          <w:sz w:val="28"/>
+          <w:szCs w:val="28"/>
+        </w:rPr>
+        <w:t xml:space="preserve">Рис. 6.1 - Базис </w:t>
+      </w:r>
+      <w:r>
+        <w:rPr>
+          <w:bCs/>
+          <w:sz w:val="28"/>
+          <w:szCs w:val="28"/>
+        </w:rPr>
+        <w:t>Уолша</w:t>
+      </w:r>
+    </w:p>
+    <w:p>
+      <w:pPr>
+        <w:pStyle w:val="af2"/>
+        <w:spacing w:line="360" w:lineRule="auto"/>
+        <w:ind w:left="1069"/>
+        <w:rPr>
+          <w:bCs/>
+          <w:sz w:val="28"/>
+          <w:szCs w:val="28"/>
+        </w:rPr>
+      </w:pPr>
+    </w:p>
+    <w:p>
+      <w:pPr>
+        <w:pStyle w:val="af2"/>
+        <w:spacing w:line="360" w:lineRule="auto"/>
+        <w:ind w:left="1069"/>
+        <w:rPr>
+          <w:bCs/>
+          <w:sz w:val="28"/>
+          <w:szCs w:val="28"/>
+        </w:rPr>
+      </w:pPr>
+      <w:r>
+        <w:rPr>
+          <w:bCs/>
+          <w:sz w:val="28"/>
+          <w:szCs w:val="28"/>
+        </w:rPr>
+        <w:t xml:space="preserve">Приведем базис </w:t>
+      </w:r>
+      <w:r>
+        <w:rPr>
+          <w:bCs/>
+          <w:sz w:val="28"/>
+          <w:szCs w:val="28"/>
+        </w:rPr>
+        <w:t>Хаара</w:t>
+      </w:r>
+      <w:r>
+        <w:rPr>
+          <w:bCs/>
+          <w:sz w:val="28"/>
+          <w:szCs w:val="28"/>
+        </w:rPr>
+        <w:t xml:space="preserve"> (рис. 6.2)</w:t>
+      </w:r>
+    </w:p>
+    <w:p>
+      <w:pPr>
+        <w:pStyle w:val="af2"/>
+        <w:spacing w:line="360" w:lineRule="auto"/>
+        <w:ind w:left="1069"/>
+        <w:jc w:val="center"/>
+        <w:rPr>
+          <w:bCs/>
+          <w:sz w:val="28"/>
+          <w:szCs w:val="28"/>
+          <w:lang w:val="en-US"/>
+        </w:rPr>
+      </w:pPr>
       <w:r>
         <w:rPr>
           <w:bCs/>
@@ -5259,10 +5605,10 @@
           <w:szCs w:val="28"/>
         </w:rPr>
         <w:drawing>
-          <wp:inline distT="0" distB="0" distL="0" distR="0" wp14:anchorId="529B855C" wp14:editId="51D7CDC7">
-            <wp:extent cx="3172268" cy="1533739"/>
-            <wp:effectExtent l="0" t="0" r="9525" b="9525"/>
-            <wp:docPr id="1789747451" name="Рисунок 1" descr="Изображение выглядит как текст, снимок экрана, типография, Шрифт&#10;&#10;Автоматически созданное описание"/>
+          <wp:inline distT="0" distB="0" distL="0" distR="0" wp14:anchorId="3995C0F2" wp14:editId="1F93A561">
+            <wp:extent cx="4039263" cy="2219144"/>
+            <wp:effectExtent l="0" t="0" r="0" b="0"/>
+            <wp:docPr id="1663255568" name="Рисунок 1" descr="Изображение выглядит как текст, снимок экрана&#10;&#10;Автоматически созданное описание"/>
             <wp:cNvGraphicFramePr>
               <a:graphicFrameLocks xmlns:a="http://schemas.openxmlformats.org/drawingml/2006/main" noChangeAspect="1"/>
             </wp:cNvGraphicFramePr>
@@ -5270,7 +5616,7 @@
               <a:graphicData uri="http://schemas.openxmlformats.org/drawingml/2006/picture">
                 <pic:pic xmlns:pic="http://schemas.openxmlformats.org/drawingml/2006/picture">
                   <pic:nvPicPr>
-                    <pic:cNvPr id="1789747451" name="Рисунок 1" descr="Изображение выглядит как текст, снимок экрана, типография, Шрифт&#10;&#10;Автоматически созданное описание"/>
+                    <pic:cNvPr id="1663255568" name="Рисунок 1" descr="Изображение выглядит как текст, снимок экрана&#10;&#10;Автоматически созданное описание"/>
                     <pic:cNvPicPr/>
                   </pic:nvPicPr>
                   <pic:blipFill>
@@ -5282,7 +5628,7 @@
                   <pic:spPr>
                     <a:xfrm>
                       <a:off x="0" y="0"/>
-                      <a:ext cx="3172268" cy="1533739"/>
+                      <a:ext cx="4048544" cy="2224243"/>
                     </a:xfrm>
                     <a:prstGeom prst="rect">
                       <a:avLst/>
@@ -5305,32 +5651,39 @@
           <w:bCs/>
           <w:sz w:val="28"/>
           <w:szCs w:val="28"/>
-          <w:lang w:val="en-US"/>
-        </w:rPr>
-      </w:pPr>
-      <w:r>
-        <w:rPr>
-          <w:bCs/>
-          <w:sz w:val="28"/>
-          <w:szCs w:val="28"/>
-        </w:rPr>
-        <w:t>Рис. 6.1 - Б</w:t>
-      </w:r>
-      <w:r>
-        <w:rPr>
-          <w:bCs/>
-          <w:sz w:val="28"/>
-          <w:szCs w:val="28"/>
-        </w:rPr>
-        <w:t xml:space="preserve">азис </w:t>
-      </w:r>
-      <w:r>
-        <w:rPr>
-          <w:bCs/>
-          <w:sz w:val="28"/>
-          <w:szCs w:val="28"/>
-        </w:rPr>
-        <w:t>Уолша</w:t>
+        </w:rPr>
+      </w:pPr>
+      <w:r>
+        <w:rPr>
+          <w:bCs/>
+          <w:sz w:val="28"/>
+          <w:szCs w:val="28"/>
+        </w:rPr>
+        <w:t>Рис. 6.</w:t>
+      </w:r>
+      <w:r>
+        <w:rPr>
+          <w:bCs/>
+          <w:sz w:val="28"/>
+          <w:szCs w:val="28"/>
+        </w:rPr>
+        <w:t>2</w:t>
+      </w:r>
+      <w:r>
+        <w:rPr>
+          <w:bCs/>
+          <w:sz w:val="28"/>
+          <w:szCs w:val="28"/>
+        </w:rPr>
+        <w:t xml:space="preserve"> - Базис </w:t>
+      </w:r>
+      <w:r>
+        <w:rPr>
+          <w:bCs/>
+          <w:sz w:val="28"/>
+          <w:szCs w:val="28"/>
+        </w:rPr>
+        <w:t>Хаара</w:t>
       </w:r>
     </w:p>
     <w:p>
@@ -5342,7 +5695,6 @@
           <w:bCs/>
           <w:sz w:val="28"/>
           <w:szCs w:val="28"/>
-          <w:lang w:val="en-US"/>
         </w:rPr>
       </w:pPr>
     </w:p>
@@ -5357,29 +5709,184 @@
           <w:szCs w:val="28"/>
         </w:rPr>
       </w:pPr>
-      <w:r>
-        <w:rPr>
-          <w:bCs/>
-          <w:sz w:val="28"/>
-          <w:szCs w:val="28"/>
-        </w:rPr>
-        <w:t xml:space="preserve">Приведем базис </w:t>
-      </w:r>
-      <w:r>
-        <w:rPr>
-          <w:bCs/>
-          <w:sz w:val="28"/>
-          <w:szCs w:val="28"/>
-        </w:rPr>
-        <w:t>Хаара</w:t>
-      </w:r>
-      <w:r>
-        <w:rPr>
-          <w:bCs/>
-          <w:sz w:val="28"/>
-          <w:szCs w:val="28"/>
-        </w:rPr>
-        <w:t xml:space="preserve"> (рис. 6.2)</w:t>
+      <m:oMath>
+        <m:sSup>
+          <m:sSupPr>
+            <m:ctrlPr>
+              <w:rPr>
+                <w:rFonts w:ascii="Cambria Math" w:hAnsi="Cambria Math"/>
+                <w:bCs/>
+                <w:i/>
+                <w:sz w:val="28"/>
+                <w:szCs w:val="28"/>
+              </w:rPr>
+            </m:ctrlPr>
+          </m:sSupPr>
+          <m:e>
+            <m:r>
+              <w:rPr>
+                <w:rFonts w:ascii="Cambria Math" w:hAnsi="Cambria Math"/>
+                <w:sz w:val="28"/>
+                <w:szCs w:val="28"/>
+              </w:rPr>
+              <m:t>e</m:t>
+            </m:r>
+          </m:e>
+          <m:sup>
+            <m:r>
+              <w:rPr>
+                <w:rFonts w:ascii="Cambria Math" w:hAnsi="Cambria Math"/>
+                <w:sz w:val="28"/>
+                <w:szCs w:val="28"/>
+              </w:rPr>
+              <m:t>-iωt</m:t>
+            </m:r>
+          </m:sup>
+        </m:sSup>
+      </m:oMath>
+      <w:r>
+        <w:rPr>
+          <w:bCs/>
+          <w:sz w:val="28"/>
+          <w:szCs w:val="28"/>
+        </w:rPr>
+        <w:t xml:space="preserve"> - б</w:t>
+      </w:r>
+      <w:r>
+        <w:rPr>
+          <w:bCs/>
+          <w:sz w:val="28"/>
+          <w:szCs w:val="28"/>
+        </w:rPr>
+        <w:t>азис</w:t>
+      </w:r>
+      <w:r>
+        <w:rPr>
+          <w:bCs/>
+          <w:sz w:val="28"/>
+          <w:szCs w:val="28"/>
+        </w:rPr>
+        <w:t xml:space="preserve">ная функция </w:t>
+      </w:r>
+      <w:r>
+        <w:rPr>
+          <w:bCs/>
+          <w:sz w:val="28"/>
+          <w:szCs w:val="28"/>
+        </w:rPr>
+        <w:t>преобразовани</w:t>
+      </w:r>
+      <w:r>
+        <w:rPr>
+          <w:bCs/>
+          <w:sz w:val="28"/>
+          <w:szCs w:val="28"/>
+        </w:rPr>
+        <w:t>я Фурье</w:t>
+      </w:r>
+      <w:r>
+        <w:rPr>
+          <w:bCs/>
+          <w:sz w:val="28"/>
+          <w:szCs w:val="28"/>
+        </w:rPr>
+        <w:t>.</w:t>
+      </w:r>
+    </w:p>
+    <w:p>
+      <w:pPr>
+        <w:pStyle w:val="af2"/>
+        <w:spacing w:line="360" w:lineRule="auto"/>
+        <w:ind w:left="1069"/>
+        <w:jc w:val="both"/>
+        <w:rPr>
+          <w:bCs/>
+          <w:sz w:val="28"/>
+          <w:szCs w:val="28"/>
+        </w:rPr>
+      </w:pPr>
+      <w:r>
+        <w:rPr>
+          <w:bCs/>
+          <w:sz w:val="28"/>
+          <w:szCs w:val="28"/>
+        </w:rPr>
+        <w:t xml:space="preserve"> </w:t>
+      </w:r>
+    </w:p>
+    <w:p>
+      <w:pPr>
+        <w:pStyle w:val="af2"/>
+        <w:numPr>
+          <w:ilvl w:val="0"/>
+          <w:numId w:val="10"/>
+        </w:numPr>
+        <w:spacing w:line="360" w:lineRule="auto"/>
+        <w:jc w:val="both"/>
+        <w:rPr>
+          <w:bCs/>
+          <w:sz w:val="28"/>
+          <w:szCs w:val="28"/>
+        </w:rPr>
+      </w:pPr>
+      <w:r>
+        <w:rPr>
+          <w:bCs/>
+          <w:sz w:val="28"/>
+          <w:szCs w:val="28"/>
+        </w:rPr>
+        <w:t>Постро</w:t>
+      </w:r>
+      <w:r>
+        <w:rPr>
+          <w:bCs/>
+          <w:sz w:val="28"/>
+          <w:szCs w:val="28"/>
+        </w:rPr>
+        <w:t>им</w:t>
+      </w:r>
+      <w:r>
+        <w:rPr>
+          <w:bCs/>
+          <w:sz w:val="28"/>
+          <w:szCs w:val="28"/>
+        </w:rPr>
+        <w:t xml:space="preserve"> спектр с помощью преобразований из пункта 6 сигнала х1 из </w:t>
+      </w:r>
+      <w:r>
+        <w:rPr>
+          <w:bCs/>
+          <w:sz w:val="28"/>
+          <w:szCs w:val="28"/>
+        </w:rPr>
+        <w:br/>
+        <w:t>пункта 1, а затем сигнала из 5.</w:t>
+      </w:r>
+      <w:r>
+        <w:rPr>
+          <w:bCs/>
+          <w:sz w:val="28"/>
+          <w:szCs w:val="28"/>
+        </w:rPr>
+        <w:t xml:space="preserve"> Преобразование Фурье и Уолша хорошо справляются с синусоидальными сигналами, но Уолш плохо подходит для импульсных сигналов. А </w:t>
+      </w:r>
+      <w:proofErr w:type="spellStart"/>
+      <w:r>
+        <w:rPr>
+          <w:bCs/>
+          <w:sz w:val="28"/>
+          <w:szCs w:val="28"/>
+        </w:rPr>
+        <w:t>хаара</w:t>
+      </w:r>
+      <w:proofErr w:type="spellEnd"/>
+      <w:r>
+        <w:rPr>
+          <w:bCs/>
+          <w:sz w:val="28"/>
+          <w:szCs w:val="28"/>
+        </w:rPr>
+        <w:t xml:space="preserve"> служит в основном для сжатия сигнала.</w:t>
       </w:r>
     </w:p>
     <w:p>
@@ -5392,20 +5899,21 @@
           <w:bCs/>
           <w:sz w:val="28"/>
           <w:szCs w:val="28"/>
-          <w:lang w:val="en-US"/>
-        </w:rPr>
-      </w:pPr>
-      <w:r>
-        <w:rPr>
-          <w:bCs/>
-          <w:sz w:val="28"/>
-          <w:szCs w:val="28"/>
-        </w:rPr>
+        </w:rPr>
+      </w:pPr>
+      <w:r>
+        <w:rPr>
+          <w:bCs/>
+          <w:noProof/>
+          <w:sz w:val="28"/>
+          <w:szCs w:val="28"/>
+        </w:rPr>
+        <w:lastRenderedPageBreak/>
         <w:drawing>
-          <wp:inline distT="0" distB="0" distL="0" distR="0" wp14:anchorId="3B09FB8E" wp14:editId="7EBFD95B">
-            <wp:extent cx="3172268" cy="1514686"/>
-            <wp:effectExtent l="0" t="0" r="9525" b="0"/>
-            <wp:docPr id="286210590" name="Рисунок 1" descr="Изображение выглядит как текст, снимок экрана, Шрифт, типография&#10;&#10;Автоматически созданное описание"/>
+          <wp:inline distT="0" distB="0" distL="0" distR="0" wp14:anchorId="361586E6" wp14:editId="5879E518">
+            <wp:extent cx="3546282" cy="2928289"/>
+            <wp:effectExtent l="0" t="0" r="0" b="5715"/>
+            <wp:docPr id="973063047" name="Рисунок 10"/>
             <wp:cNvGraphicFramePr>
               <a:graphicFrameLocks xmlns:a="http://schemas.openxmlformats.org/drawingml/2006/main" noChangeAspect="1"/>
             </wp:cNvGraphicFramePr>
@@ -5413,23 +5921,36 @@
               <a:graphicData uri="http://schemas.openxmlformats.org/drawingml/2006/picture">
                 <pic:pic xmlns:pic="http://schemas.openxmlformats.org/drawingml/2006/picture">
                   <pic:nvPicPr>
-                    <pic:cNvPr id="286210590" name="Рисунок 1" descr="Изображение выглядит как текст, снимок экрана, Шрифт, типография&#10;&#10;Автоматически созданное описание"/>
-                    <pic:cNvPicPr/>
+                    <pic:cNvPr id="0" name="Picture 42"/>
+                    <pic:cNvPicPr>
+                      <a:picLocks noChangeAspect="1" noChangeArrowheads="1"/>
+                    </pic:cNvPicPr>
                   </pic:nvPicPr>
                   <pic:blipFill>
-                    <a:blip r:embed="rId35"/>
+                    <a:blip r:embed="rId35">
+                      <a:extLst>
+                        <a:ext uri="{28A0092B-C50C-407E-A947-70E740481C1C}">
+                          <a14:useLocalDpi xmlns:a14="http://schemas.microsoft.com/office/drawing/2010/main" val="0"/>
+                        </a:ext>
+                      </a:extLst>
+                    </a:blip>
+                    <a:srcRect/>
                     <a:stretch>
                       <a:fillRect/>
                     </a:stretch>
                   </pic:blipFill>
-                  <pic:spPr>
+                  <pic:spPr bwMode="auto">
                     <a:xfrm>
                       <a:off x="0" y="0"/>
-                      <a:ext cx="3172268" cy="1514686"/>
+                      <a:ext cx="3552612" cy="2933516"/>
                     </a:xfrm>
                     <a:prstGeom prst="rect">
                       <a:avLst/>
                     </a:prstGeom>
+                    <a:noFill/>
+                    <a:ln>
+                      <a:noFill/>
+                    </a:ln>
                   </pic:spPr>
                 </pic:pic>
               </a:graphicData>
@@ -5437,87 +5958,117 @@
           </wp:inline>
         </w:drawing>
       </w:r>
-    </w:p>
-    <w:p>
-      <w:pPr>
-        <w:pStyle w:val="af2"/>
-        <w:spacing w:line="360" w:lineRule="auto"/>
-        <w:ind w:left="1069"/>
-        <w:jc w:val="center"/>
-        <w:rPr>
-          <w:bCs/>
-          <w:sz w:val="28"/>
-          <w:szCs w:val="28"/>
-          <w:lang w:val="en-US"/>
-        </w:rPr>
-      </w:pPr>
-      <w:r>
-        <w:rPr>
-          <w:bCs/>
-          <w:sz w:val="28"/>
-          <w:szCs w:val="28"/>
-        </w:rPr>
-        <w:t>Рис. 6.</w:t>
-      </w:r>
-      <w:r>
-        <w:rPr>
-          <w:bCs/>
-          <w:sz w:val="28"/>
-          <w:szCs w:val="28"/>
-          <w:lang w:val="en-US"/>
-        </w:rPr>
-        <w:t>2</w:t>
-      </w:r>
-      <w:r>
-        <w:rPr>
-          <w:bCs/>
-          <w:sz w:val="28"/>
-          <w:szCs w:val="28"/>
-        </w:rPr>
-        <w:t xml:space="preserve"> - Базис </w:t>
-      </w:r>
-      <w:r>
-        <w:rPr>
-          <w:bCs/>
-          <w:sz w:val="28"/>
-          <w:szCs w:val="28"/>
-        </w:rPr>
-        <w:t>Хаара</w:t>
-      </w:r>
-    </w:p>
-    <w:p>
-      <w:pPr>
-        <w:pStyle w:val="af2"/>
-        <w:spacing w:line="360" w:lineRule="auto"/>
-        <w:ind w:left="1069"/>
-        <w:jc w:val="center"/>
-        <w:rPr>
-          <w:bCs/>
-          <w:sz w:val="28"/>
-          <w:szCs w:val="28"/>
-          <w:lang w:val="en-US"/>
-        </w:rPr>
-      </w:pPr>
-    </w:p>
-    <w:p>
-      <w:pPr>
-        <w:pStyle w:val="af2"/>
-        <w:spacing w:line="360" w:lineRule="auto"/>
-        <w:ind w:left="1069"/>
-        <w:jc w:val="both"/>
-        <w:rPr>
-          <w:bCs/>
-          <w:sz w:val="28"/>
-          <w:szCs w:val="28"/>
-        </w:rPr>
-      </w:pPr>
-      <w:r>
-        <w:rPr>
-          <w:bCs/>
-          <w:sz w:val="28"/>
-          <w:szCs w:val="28"/>
-        </w:rPr>
-        <w:t xml:space="preserve"> </w:t>
+      <w:r>
+        <w:rPr>
+          <w:bCs/>
+          <w:noProof/>
+          <w:sz w:val="28"/>
+          <w:szCs w:val="28"/>
+        </w:rPr>
+        <w:drawing>
+          <wp:inline distT="0" distB="0" distL="0" distR="0" wp14:anchorId="36CC64EA" wp14:editId="3B56AA7A">
+            <wp:extent cx="3554398" cy="2958681"/>
+            <wp:effectExtent l="0" t="0" r="8255" b="0"/>
+            <wp:docPr id="1574623604" name="Рисунок 11"/>
+            <wp:cNvGraphicFramePr>
+              <a:graphicFrameLocks xmlns:a="http://schemas.openxmlformats.org/drawingml/2006/main" noChangeAspect="1"/>
+            </wp:cNvGraphicFramePr>
+            <a:graphic xmlns:a="http://schemas.openxmlformats.org/drawingml/2006/main">
+              <a:graphicData uri="http://schemas.openxmlformats.org/drawingml/2006/picture">
+                <pic:pic xmlns:pic="http://schemas.openxmlformats.org/drawingml/2006/picture">
+                  <pic:nvPicPr>
+                    <pic:cNvPr id="0" name="Picture 43"/>
+                    <pic:cNvPicPr>
+                      <a:picLocks noChangeAspect="1" noChangeArrowheads="1"/>
+                    </pic:cNvPicPr>
+                  </pic:nvPicPr>
+                  <pic:blipFill>
+                    <a:blip r:embed="rId36">
+                      <a:extLst>
+                        <a:ext uri="{28A0092B-C50C-407E-A947-70E740481C1C}">
+                          <a14:useLocalDpi xmlns:a14="http://schemas.microsoft.com/office/drawing/2010/main" val="0"/>
+                        </a:ext>
+                      </a:extLst>
+                    </a:blip>
+                    <a:srcRect/>
+                    <a:stretch>
+                      <a:fillRect/>
+                    </a:stretch>
+                  </pic:blipFill>
+                  <pic:spPr bwMode="auto">
+                    <a:xfrm>
+                      <a:off x="0" y="0"/>
+                      <a:ext cx="3574642" cy="2975532"/>
+                    </a:xfrm>
+                    <a:prstGeom prst="rect">
+                      <a:avLst/>
+                    </a:prstGeom>
+                    <a:noFill/>
+                    <a:ln>
+                      <a:noFill/>
+                    </a:ln>
+                  </pic:spPr>
+                </pic:pic>
+              </a:graphicData>
+            </a:graphic>
+          </wp:inline>
+        </w:drawing>
+      </w:r>
+      <w:r>
+        <w:rPr>
+          <w:bCs/>
+          <w:noProof/>
+          <w:sz w:val="28"/>
+          <w:szCs w:val="28"/>
+        </w:rPr>
+        <w:drawing>
+          <wp:inline distT="0" distB="0" distL="0" distR="0" wp14:anchorId="42C5063F" wp14:editId="07A62A36">
+            <wp:extent cx="3562184" cy="2946229"/>
+            <wp:effectExtent l="0" t="0" r="635" b="6985"/>
+            <wp:docPr id="27814611" name="Рисунок 12"/>
+            <wp:cNvGraphicFramePr>
+              <a:graphicFrameLocks xmlns:a="http://schemas.openxmlformats.org/drawingml/2006/main" noChangeAspect="1"/>
+            </wp:cNvGraphicFramePr>
+            <a:graphic xmlns:a="http://schemas.openxmlformats.org/drawingml/2006/main">
+              <a:graphicData uri="http://schemas.openxmlformats.org/drawingml/2006/picture">
+                <pic:pic xmlns:pic="http://schemas.openxmlformats.org/drawingml/2006/picture">
+                  <pic:nvPicPr>
+                    <pic:cNvPr id="0" name="Picture 44"/>
+                    <pic:cNvPicPr>
+                      <a:picLocks noChangeAspect="1" noChangeArrowheads="1"/>
+                    </pic:cNvPicPr>
+                  </pic:nvPicPr>
+                  <pic:blipFill>
+                    <a:blip r:embed="rId37">
+                      <a:extLst>
+                        <a:ext uri="{28A0092B-C50C-407E-A947-70E740481C1C}">
+                          <a14:useLocalDpi xmlns:a14="http://schemas.microsoft.com/office/drawing/2010/main" val="0"/>
+                        </a:ext>
+                      </a:extLst>
+                    </a:blip>
+                    <a:srcRect/>
+                    <a:stretch>
+                      <a:fillRect/>
+                    </a:stretch>
+                  </pic:blipFill>
+                  <pic:spPr bwMode="auto">
+                    <a:xfrm>
+                      <a:off x="0" y="0"/>
+                      <a:ext cx="3576460" cy="2958037"/>
+                    </a:xfrm>
+                    <a:prstGeom prst="rect">
+                      <a:avLst/>
+                    </a:prstGeom>
+                    <a:noFill/>
+                    <a:ln>
+                      <a:noFill/>
+                    </a:ln>
+                  </pic:spPr>
+                </pic:pic>
+              </a:graphicData>
+            </a:graphic>
+          </wp:inline>
+        </w:drawing>
       </w:r>
     </w:p>
     <w:p>
@@ -5535,6 +6086,616 @@
           <w:szCs w:val="28"/>
         </w:rPr>
       </w:pPr>
+      <w:r>
+        <w:rPr>
+          <w:bCs/>
+          <w:sz w:val="28"/>
+          <w:szCs w:val="28"/>
+        </w:rPr>
+        <w:lastRenderedPageBreak/>
+        <w:t>Определи</w:t>
+      </w:r>
+      <w:r>
+        <w:rPr>
+          <w:bCs/>
+          <w:sz w:val="28"/>
+          <w:szCs w:val="28"/>
+        </w:rPr>
+        <w:t>м</w:t>
+      </w:r>
+      <w:r>
+        <w:rPr>
+          <w:bCs/>
+          <w:sz w:val="28"/>
+          <w:szCs w:val="28"/>
+        </w:rPr>
+        <w:t xml:space="preserve"> форму и ширину частотной характеристики двух соседних</w:t>
+      </w:r>
+      <w:r>
+        <w:rPr>
+          <w:bCs/>
+          <w:sz w:val="28"/>
+          <w:szCs w:val="28"/>
+        </w:rPr>
+        <w:t xml:space="preserve"> </w:t>
+      </w:r>
+      <w:r>
+        <w:rPr>
+          <w:bCs/>
+          <w:sz w:val="28"/>
+          <w:szCs w:val="28"/>
+        </w:rPr>
+        <w:t xml:space="preserve">каналов анализатора Фурье. Это можно сделать в цикле </w:t>
+      </w:r>
+      <w:proofErr w:type="spellStart"/>
+      <w:r>
+        <w:rPr>
+          <w:bCs/>
+          <w:sz w:val="28"/>
+          <w:szCs w:val="28"/>
+        </w:rPr>
+        <w:t>for</w:t>
+      </w:r>
+      <w:proofErr w:type="spellEnd"/>
+      <w:r>
+        <w:rPr>
+          <w:bCs/>
+          <w:sz w:val="28"/>
+          <w:szCs w:val="28"/>
+        </w:rPr>
+        <w:t>, изменяя частоту анализируемого сигнала с достаточно малым шагом (0</w:t>
+      </w:r>
+      <w:r>
+        <w:rPr>
+          <w:bCs/>
+          <w:sz w:val="28"/>
+          <w:szCs w:val="28"/>
+        </w:rPr>
+        <w:t>.01</w:t>
+      </w:r>
+      <w:r>
+        <w:rPr>
+          <w:bCs/>
+          <w:sz w:val="28"/>
+          <w:szCs w:val="28"/>
+        </w:rPr>
+        <w:t xml:space="preserve">) и </w:t>
+      </w:r>
+    </w:p>
+    <w:p>
+      <w:pPr>
+        <w:pStyle w:val="af2"/>
+        <w:spacing w:line="360" w:lineRule="auto"/>
+        <w:ind w:left="1069"/>
+        <w:jc w:val="both"/>
+        <w:rPr>
+          <w:bCs/>
+          <w:sz w:val="28"/>
+          <w:szCs w:val="28"/>
+        </w:rPr>
+      </w:pPr>
+      <w:r>
+        <w:rPr>
+          <w:bCs/>
+          <w:sz w:val="28"/>
+          <w:szCs w:val="28"/>
+        </w:rPr>
+        <w:t>выделяя из спектра только отчет, принадлежащий каналу</w:t>
+      </w:r>
+      <w:r>
+        <w:rPr>
+          <w:bCs/>
+          <w:sz w:val="28"/>
+          <w:szCs w:val="28"/>
+        </w:rPr>
+        <w:t xml:space="preserve"> 35 (рис. 8.1)</w:t>
+      </w:r>
+      <w:r>
+        <w:rPr>
+          <w:bCs/>
+          <w:sz w:val="28"/>
+          <w:szCs w:val="28"/>
+        </w:rPr>
+        <w:t xml:space="preserve">. </w:t>
+      </w:r>
+    </w:p>
+    <w:p>
+      <w:pPr>
+        <w:pStyle w:val="af2"/>
+        <w:spacing w:line="360" w:lineRule="auto"/>
+        <w:ind w:left="1069"/>
+        <w:jc w:val="center"/>
+        <w:rPr>
+          <w:bCs/>
+          <w:sz w:val="28"/>
+          <w:szCs w:val="28"/>
+        </w:rPr>
+      </w:pPr>
+      <w:r>
+        <w:rPr>
+          <w:noProof/>
+        </w:rPr>
+        <w:drawing>
+          <wp:inline distT="0" distB="0" distL="0" distR="0" wp14:anchorId="166E22C6" wp14:editId="40EC9841">
+            <wp:extent cx="3698193" cy="2886600"/>
+            <wp:effectExtent l="0" t="0" r="0" b="9525"/>
+            <wp:docPr id="1058243572" name="Рисунок 13" descr="Изображение выглядит как текст, График, снимок экрана, диаграмма&#10;&#10;Автоматически созданное описание"/>
+            <wp:cNvGraphicFramePr>
+              <a:graphicFrameLocks xmlns:a="http://schemas.openxmlformats.org/drawingml/2006/main" noChangeAspect="1"/>
+            </wp:cNvGraphicFramePr>
+            <a:graphic xmlns:a="http://schemas.openxmlformats.org/drawingml/2006/main">
+              <a:graphicData uri="http://schemas.openxmlformats.org/drawingml/2006/picture">
+                <pic:pic xmlns:pic="http://schemas.openxmlformats.org/drawingml/2006/picture">
+                  <pic:nvPicPr>
+                    <pic:cNvPr id="1058243572" name="Рисунок 13" descr="Изображение выглядит как текст, График, снимок экрана, диаграмма&#10;&#10;Автоматически созданное описание"/>
+                    <pic:cNvPicPr>
+                      <a:picLocks noChangeAspect="1" noChangeArrowheads="1"/>
+                    </pic:cNvPicPr>
+                  </pic:nvPicPr>
+                  <pic:blipFill>
+                    <a:blip r:embed="rId38">
+                      <a:extLst>
+                        <a:ext uri="{28A0092B-C50C-407E-A947-70E740481C1C}">
+                          <a14:useLocalDpi xmlns:a14="http://schemas.microsoft.com/office/drawing/2010/main" val="0"/>
+                        </a:ext>
+                      </a:extLst>
+                    </a:blip>
+                    <a:srcRect/>
+                    <a:stretch>
+                      <a:fillRect/>
+                    </a:stretch>
+                  </pic:blipFill>
+                  <pic:spPr bwMode="auto">
+                    <a:xfrm>
+                      <a:off x="0" y="0"/>
+                      <a:ext cx="3707999" cy="2894254"/>
+                    </a:xfrm>
+                    <a:prstGeom prst="rect">
+                      <a:avLst/>
+                    </a:prstGeom>
+                    <a:noFill/>
+                    <a:ln>
+                      <a:noFill/>
+                    </a:ln>
+                  </pic:spPr>
+                </pic:pic>
+              </a:graphicData>
+            </a:graphic>
+          </wp:inline>
+        </w:drawing>
+      </w:r>
+    </w:p>
+    <w:p>
+      <w:pPr>
+        <w:spacing w:line="360" w:lineRule="auto"/>
+        <w:jc w:val="center"/>
+        <w:rPr>
+          <w:bCs/>
+          <w:sz w:val="28"/>
+          <w:szCs w:val="28"/>
+        </w:rPr>
+      </w:pPr>
+      <w:r>
+        <w:rPr>
+          <w:bCs/>
+          <w:sz w:val="28"/>
+          <w:szCs w:val="28"/>
+        </w:rPr>
+        <w:t>Рис. 8.1 – Частотные характеристики</w:t>
+      </w:r>
+    </w:p>
+    <w:p>
+      <w:pPr>
+        <w:pStyle w:val="af2"/>
+        <w:spacing w:line="360" w:lineRule="auto"/>
+        <w:ind w:left="1069"/>
+        <w:rPr>
+          <w:bCs/>
+          <w:sz w:val="28"/>
+          <w:szCs w:val="28"/>
+        </w:rPr>
+      </w:pPr>
+    </w:p>
+    <w:p>
+      <w:pPr>
+        <w:pStyle w:val="af2"/>
+        <w:spacing w:line="360" w:lineRule="auto"/>
+        <w:ind w:left="1069"/>
+        <w:rPr>
+          <w:bCs/>
+          <w:sz w:val="28"/>
+          <w:szCs w:val="28"/>
+        </w:rPr>
+      </w:pPr>
+      <w:r>
+        <w:rPr>
+          <w:bCs/>
+          <w:sz w:val="28"/>
+          <w:szCs w:val="28"/>
+        </w:rPr>
+        <w:t xml:space="preserve">Видно как у </w:t>
+      </w:r>
+      <w:r>
+        <w:rPr>
+          <w:bCs/>
+          <w:sz w:val="28"/>
+          <w:szCs w:val="28"/>
+          <w:lang w:val="en-US"/>
+        </w:rPr>
+        <w:t>cos</w:t>
+      </w:r>
+      <w:r>
+        <w:rPr>
+          <w:bCs/>
+          <w:sz w:val="28"/>
+          <w:szCs w:val="28"/>
+        </w:rPr>
+        <w:t xml:space="preserve"> </w:t>
+      </w:r>
+      <w:r>
+        <w:rPr>
+          <w:bCs/>
+          <w:sz w:val="28"/>
+          <w:szCs w:val="28"/>
+        </w:rPr>
+        <w:t xml:space="preserve">синусоидная форма, </w:t>
+      </w:r>
+      <w:proofErr w:type="gramStart"/>
+      <w:r>
+        <w:rPr>
+          <w:bCs/>
+          <w:sz w:val="28"/>
+          <w:szCs w:val="28"/>
+        </w:rPr>
+        <w:t>а  у</w:t>
+      </w:r>
+      <w:proofErr w:type="gramEnd"/>
+      <w:r>
+        <w:rPr>
+          <w:bCs/>
+          <w:sz w:val="28"/>
+          <w:szCs w:val="28"/>
+        </w:rPr>
+        <w:t xml:space="preserve"> окна Хеннинга имеется ярко выраженный пик.</w:t>
+      </w:r>
+    </w:p>
+    <w:p>
+      <w:pPr>
+        <w:pStyle w:val="af2"/>
+        <w:numPr>
+          <w:ilvl w:val="0"/>
+          <w:numId w:val="10"/>
+        </w:numPr>
+        <w:spacing w:line="360" w:lineRule="auto"/>
+        <w:jc w:val="both"/>
+        <w:rPr>
+          <w:bCs/>
+          <w:sz w:val="28"/>
+          <w:szCs w:val="28"/>
+        </w:rPr>
+      </w:pPr>
+      <w:r>
+        <w:rPr>
+          <w:bCs/>
+          <w:sz w:val="28"/>
+          <w:szCs w:val="28"/>
+        </w:rPr>
+        <w:t>Постро</w:t>
+      </w:r>
+      <w:r>
+        <w:rPr>
+          <w:bCs/>
+          <w:sz w:val="28"/>
+          <w:szCs w:val="28"/>
+        </w:rPr>
+        <w:t>им</w:t>
+      </w:r>
+      <w:r>
+        <w:rPr>
+          <w:bCs/>
+          <w:sz w:val="28"/>
+          <w:szCs w:val="28"/>
+        </w:rPr>
+        <w:t xml:space="preserve"> частотную характеристику 3-х соседних каналов ДПФ. </w:t>
+      </w:r>
+      <w:r>
+        <w:rPr>
+          <w:bCs/>
+          <w:sz w:val="28"/>
+          <w:szCs w:val="28"/>
+        </w:rPr>
+        <w:br/>
+        <w:t>Медленно меняя в цикле частоту сигнала с шагом 0.01 запомина</w:t>
+      </w:r>
+      <w:r>
+        <w:rPr>
+          <w:bCs/>
+          <w:sz w:val="28"/>
+          <w:szCs w:val="28"/>
+        </w:rPr>
+        <w:t xml:space="preserve">я </w:t>
+      </w:r>
+      <w:r>
+        <w:rPr>
+          <w:bCs/>
+          <w:sz w:val="28"/>
+          <w:szCs w:val="28"/>
+        </w:rPr>
+        <w:t xml:space="preserve">значение амплитуды каждого из 3-х каналов, после чего на одном </w:t>
+      </w:r>
+      <w:r>
+        <w:rPr>
+          <w:bCs/>
+          <w:sz w:val="28"/>
+          <w:szCs w:val="28"/>
+        </w:rPr>
+        <w:br/>
+        <w:t>графике постро</w:t>
+      </w:r>
+      <w:r>
+        <w:rPr>
+          <w:bCs/>
+          <w:sz w:val="28"/>
+          <w:szCs w:val="28"/>
+        </w:rPr>
+        <w:t>им</w:t>
+      </w:r>
+      <w:r>
+        <w:rPr>
+          <w:bCs/>
+          <w:sz w:val="28"/>
+          <w:szCs w:val="28"/>
+        </w:rPr>
+        <w:t xml:space="preserve"> их</w:t>
+      </w:r>
+      <w:r>
+        <w:rPr>
+          <w:bCs/>
+          <w:sz w:val="28"/>
+          <w:szCs w:val="28"/>
+        </w:rPr>
+        <w:t xml:space="preserve"> (рис. 9.1)</w:t>
+      </w:r>
+      <w:r>
+        <w:rPr>
+          <w:bCs/>
+          <w:sz w:val="28"/>
+          <w:szCs w:val="28"/>
+        </w:rPr>
+        <w:t>.</w:t>
+      </w:r>
+    </w:p>
+    <w:p>
+      <w:pPr>
+        <w:pStyle w:val="af2"/>
+        <w:spacing w:line="360" w:lineRule="auto"/>
+        <w:ind w:left="1069"/>
+        <w:jc w:val="center"/>
+        <w:rPr>
+          <w:bCs/>
+          <w:sz w:val="28"/>
+          <w:szCs w:val="28"/>
+        </w:rPr>
+      </w:pPr>
+      <w:r>
+        <w:rPr>
+          <w:bCs/>
+          <w:noProof/>
+          <w:sz w:val="28"/>
+          <w:szCs w:val="28"/>
+        </w:rPr>
+        <w:drawing>
+          <wp:inline distT="0" distB="0" distL="0" distR="0" wp14:anchorId="00B3CF68" wp14:editId="0699530D">
+            <wp:extent cx="3904091" cy="2137540"/>
+            <wp:effectExtent l="0" t="0" r="1270" b="0"/>
+            <wp:docPr id="1091723334" name="Рисунок 15"/>
+            <wp:cNvGraphicFramePr>
+              <a:graphicFrameLocks xmlns:a="http://schemas.openxmlformats.org/drawingml/2006/main" noChangeAspect="1"/>
+            </wp:cNvGraphicFramePr>
+            <a:graphic xmlns:a="http://schemas.openxmlformats.org/drawingml/2006/main">
+              <a:graphicData uri="http://schemas.openxmlformats.org/drawingml/2006/picture">
+                <pic:pic xmlns:pic="http://schemas.openxmlformats.org/drawingml/2006/picture">
+                  <pic:nvPicPr>
+                    <pic:cNvPr id="0" name="Picture 47"/>
+                    <pic:cNvPicPr>
+                      <a:picLocks noChangeAspect="1" noChangeArrowheads="1"/>
+                    </pic:cNvPicPr>
+                  </pic:nvPicPr>
+                  <pic:blipFill>
+                    <a:blip r:embed="rId39">
+                      <a:extLst>
+                        <a:ext uri="{28A0092B-C50C-407E-A947-70E740481C1C}">
+                          <a14:useLocalDpi xmlns:a14="http://schemas.microsoft.com/office/drawing/2010/main" val="0"/>
+                        </a:ext>
+                      </a:extLst>
+                    </a:blip>
+                    <a:srcRect/>
+                    <a:stretch>
+                      <a:fillRect/>
+                    </a:stretch>
+                  </pic:blipFill>
+                  <pic:spPr bwMode="auto">
+                    <a:xfrm>
+                      <a:off x="0" y="0"/>
+                      <a:ext cx="3914972" cy="2143497"/>
+                    </a:xfrm>
+                    <a:prstGeom prst="rect">
+                      <a:avLst/>
+                    </a:prstGeom>
+                    <a:noFill/>
+                    <a:ln>
+                      <a:noFill/>
+                    </a:ln>
+                  </pic:spPr>
+                </pic:pic>
+              </a:graphicData>
+            </a:graphic>
+          </wp:inline>
+        </w:drawing>
+      </w:r>
+    </w:p>
+    <w:p>
+      <w:pPr>
+        <w:pStyle w:val="af2"/>
+        <w:spacing w:line="360" w:lineRule="auto"/>
+        <w:ind w:left="1069"/>
+        <w:jc w:val="center"/>
+        <w:rPr>
+          <w:bCs/>
+          <w:sz w:val="28"/>
+          <w:szCs w:val="28"/>
+        </w:rPr>
+      </w:pPr>
+      <w:r>
+        <w:rPr>
+          <w:bCs/>
+          <w:sz w:val="28"/>
+          <w:szCs w:val="28"/>
+        </w:rPr>
+        <w:t>Рисунок 9.1</w:t>
+      </w:r>
+    </w:p>
+    <w:p>
+      <w:pPr>
+        <w:pStyle w:val="af2"/>
+        <w:spacing w:line="360" w:lineRule="auto"/>
+        <w:ind w:left="1069"/>
+        <w:jc w:val="center"/>
+        <w:rPr>
+          <w:bCs/>
+          <w:sz w:val="28"/>
+          <w:szCs w:val="28"/>
+        </w:rPr>
+      </w:pPr>
+      <w:r>
+        <w:rPr>
+          <w:bCs/>
+          <w:noProof/>
+          <w:sz w:val="28"/>
+          <w:szCs w:val="28"/>
+        </w:rPr>
+        <w:lastRenderedPageBreak/>
+        <w:drawing>
+          <wp:inline distT="0" distB="0" distL="0" distR="0" wp14:anchorId="216B41F1" wp14:editId="171DEDFC">
+            <wp:extent cx="4722936" cy="2585868"/>
+            <wp:effectExtent l="0" t="0" r="1905" b="5080"/>
+            <wp:docPr id="2129601674" name="Рисунок 16"/>
+            <wp:cNvGraphicFramePr>
+              <a:graphicFrameLocks xmlns:a="http://schemas.openxmlformats.org/drawingml/2006/main" noChangeAspect="1"/>
+            </wp:cNvGraphicFramePr>
+            <a:graphic xmlns:a="http://schemas.openxmlformats.org/drawingml/2006/main">
+              <a:graphicData uri="http://schemas.openxmlformats.org/drawingml/2006/picture">
+                <pic:pic xmlns:pic="http://schemas.openxmlformats.org/drawingml/2006/picture">
+                  <pic:nvPicPr>
+                    <pic:cNvPr id="0" name="Picture 48"/>
+                    <pic:cNvPicPr>
+                      <a:picLocks noChangeAspect="1" noChangeArrowheads="1"/>
+                    </pic:cNvPicPr>
+                  </pic:nvPicPr>
+                  <pic:blipFill>
+                    <a:blip r:embed="rId40">
+                      <a:extLst>
+                        <a:ext uri="{28A0092B-C50C-407E-A947-70E740481C1C}">
+                          <a14:useLocalDpi xmlns:a14="http://schemas.microsoft.com/office/drawing/2010/main" val="0"/>
+                        </a:ext>
+                      </a:extLst>
+                    </a:blip>
+                    <a:srcRect/>
+                    <a:stretch>
+                      <a:fillRect/>
+                    </a:stretch>
+                  </pic:blipFill>
+                  <pic:spPr bwMode="auto">
+                    <a:xfrm>
+                      <a:off x="0" y="0"/>
+                      <a:ext cx="4728768" cy="2589061"/>
+                    </a:xfrm>
+                    <a:prstGeom prst="rect">
+                      <a:avLst/>
+                    </a:prstGeom>
+                    <a:noFill/>
+                    <a:ln>
+                      <a:noFill/>
+                    </a:ln>
+                  </pic:spPr>
+                </pic:pic>
+              </a:graphicData>
+            </a:graphic>
+          </wp:inline>
+        </w:drawing>
+      </w:r>
+    </w:p>
+    <w:p>
+      <w:pPr>
+        <w:pStyle w:val="af2"/>
+        <w:spacing w:line="360" w:lineRule="auto"/>
+        <w:ind w:left="1069"/>
+        <w:jc w:val="center"/>
+        <w:rPr>
+          <w:bCs/>
+          <w:sz w:val="28"/>
+          <w:szCs w:val="28"/>
+          <w:lang w:val="en-US"/>
+        </w:rPr>
+      </w:pPr>
+      <w:r>
+        <w:rPr>
+          <w:bCs/>
+          <w:sz w:val="28"/>
+          <w:szCs w:val="28"/>
+        </w:rPr>
+        <w:t>Рисунок 9.</w:t>
+      </w:r>
+      <w:r>
+        <w:rPr>
+          <w:bCs/>
+          <w:sz w:val="28"/>
+          <w:szCs w:val="28"/>
+        </w:rPr>
+        <w:t>2</w:t>
+      </w:r>
+    </w:p>
+    <w:p>
+      <w:pPr>
+        <w:pStyle w:val="af2"/>
+        <w:spacing w:line="360" w:lineRule="auto"/>
+        <w:ind w:left="1069"/>
+        <w:jc w:val="center"/>
+        <w:rPr>
+          <w:bCs/>
+          <w:sz w:val="28"/>
+          <w:szCs w:val="28"/>
+        </w:rPr>
+      </w:pPr>
+    </w:p>
+    <w:p>
+      <w:pPr>
+        <w:pStyle w:val="af2"/>
+        <w:spacing w:line="360" w:lineRule="auto"/>
+        <w:ind w:left="1069"/>
+        <w:jc w:val="both"/>
+        <w:rPr>
+          <w:bCs/>
+          <w:sz w:val="28"/>
+          <w:szCs w:val="28"/>
+        </w:rPr>
+      </w:pPr>
+    </w:p>
+    <w:p>
+      <w:pPr>
+        <w:pStyle w:val="af2"/>
+        <w:numPr>
+          <w:ilvl w:val="0"/>
+          <w:numId w:val="10"/>
+        </w:numPr>
+        <w:spacing w:line="360" w:lineRule="auto"/>
+        <w:jc w:val="both"/>
+        <w:rPr>
+          <w:bCs/>
+          <w:sz w:val="28"/>
+          <w:szCs w:val="28"/>
+        </w:rPr>
+      </w:pPr>
     </w:p>
     <w:p>
       <w:pPr>
@@ -5744,8 +6905,8 @@
       </w:pPr>
     </w:p>
     <w:sectPr>
-      <w:headerReference w:type="default" r:id="rId36"/>
-      <w:footerReference w:type="default" r:id="rId37"/>
+      <w:headerReference w:type="default" r:id="rId41"/>
+      <w:footerReference w:type="default" r:id="rId42"/>
       <w:pgSz w:w="11906" w:h="16838"/>
       <w:pgMar w:top="1134" w:right="567" w:bottom="1134" w:left="1701" w:header="425" w:footer="709" w:gutter="0"/>
       <w:cols w:space="708"/>
@@ -7583,7 +8744,6 @@
   <w:style w:type="character" w:default="1" w:styleId="a1">
     <w:name w:val="Default Paragraph Font"/>
     <w:uiPriority w:val="1"/>
-    <w:semiHidden/>
     <w:unhideWhenUsed/>
   </w:style>
   <w:style w:type="table" w:default="1" w:styleId="a2">
@@ -8998,6 +10158,18 @@
     <w:rsid w:val="00A07E16"/>
     <w:rPr>
       <w:color w:val="666666"/>
+    </w:rPr>
+  </w:style>
+  <w:style w:type="character" w:styleId="aff2">
+    <w:name w:val="Unresolved Mention"/>
+    <w:basedOn w:val="a1"/>
+    <w:uiPriority w:val="99"/>
+    <w:semiHidden/>
+    <w:unhideWhenUsed/>
+    <w:rsid w:val="00C41059"/>
+    <w:rPr>
+      <w:color w:val="605E5C"/>
+      <w:shd w:val="clear" w:color="auto" w:fill="E1DFDD"/>
     </w:rPr>
   </w:style>
 </w:styles>

</xml_diff>

<commit_message>
modified:   3/main.ipynb 	new file:   "\320\234\320\236\320\242\320\241/3/17.png" 	deleted:    "\320\234\320\236\320\242\320\241/3/~$\320\234\320\236\320\242\320\2413.docx" 	deleted:    "\320\234\320\236\320\242\320\241/3/~WRL1351.tmp" 	modified:   "\320\234\320\236\320\242\320\241/3/\320\234\320\236\320\242\320\2413.docx" 	new file:   "\320\234\320\236\320\242\320\241/3/\320\234\320\236\320\242\320\2413.pdf"
</commit_message>
<xml_diff>
--- a/МОТС/3/МОТС3.docx
+++ b/МОТС/3/МОТС3.docx
@@ -6576,9 +6576,9 @@
         </w:rPr>
         <w:lastRenderedPageBreak/>
         <w:drawing>
-          <wp:inline distT="0" distB="0" distL="0" distR="0" wp14:anchorId="216B41F1" wp14:editId="171DEDFC">
-            <wp:extent cx="4722936" cy="2585868"/>
-            <wp:effectExtent l="0" t="0" r="1905" b="5080"/>
+          <wp:inline distT="0" distB="0" distL="0" distR="0" wp14:anchorId="216B41F1" wp14:editId="44903857">
+            <wp:extent cx="4150581" cy="2272496"/>
+            <wp:effectExtent l="0" t="0" r="2540" b="0"/>
             <wp:docPr id="2129601674" name="Рисунок 16"/>
             <wp:cNvGraphicFramePr>
               <a:graphicFrameLocks xmlns:a="http://schemas.openxmlformats.org/drawingml/2006/main" noChangeAspect="1"/>
@@ -6608,7 +6608,7 @@
                   <pic:spPr bwMode="auto">
                     <a:xfrm>
                       <a:off x="0" y="0"/>
-                      <a:ext cx="4728768" cy="2589061"/>
+                      <a:ext cx="4168453" cy="2282281"/>
                     </a:xfrm>
                     <a:prstGeom prst="rect">
                       <a:avLst/>
@@ -6660,19 +6660,6 @@
         <w:pStyle w:val="af2"/>
         <w:spacing w:line="360" w:lineRule="auto"/>
         <w:ind w:left="1069"/>
-        <w:jc w:val="center"/>
-        <w:rPr>
-          <w:bCs/>
-          <w:sz w:val="28"/>
-          <w:szCs w:val="28"/>
-        </w:rPr>
-      </w:pPr>
-    </w:p>
-    <w:p>
-      <w:pPr>
-        <w:pStyle w:val="af2"/>
-        <w:spacing w:line="360" w:lineRule="auto"/>
-        <w:ind w:left="1069"/>
         <w:jc w:val="both"/>
         <w:rPr>
           <w:bCs/>
@@ -6696,37 +6683,138 @@
           <w:szCs w:val="28"/>
         </w:rPr>
       </w:pPr>
+      <w:r>
+        <w:rPr>
+          <w:bCs/>
+          <w:sz w:val="28"/>
+          <w:szCs w:val="28"/>
+        </w:rPr>
+        <w:t xml:space="preserve"> </w:t>
+      </w:r>
+      <w:r>
+        <w:rPr>
+          <w:bCs/>
+          <w:sz w:val="28"/>
+          <w:szCs w:val="28"/>
+        </w:rPr>
+        <w:t>Постро</w:t>
+      </w:r>
+      <w:r>
+        <w:rPr>
+          <w:bCs/>
+          <w:sz w:val="28"/>
+          <w:szCs w:val="28"/>
+        </w:rPr>
+        <w:t>им</w:t>
+      </w:r>
+      <w:r>
+        <w:rPr>
+          <w:bCs/>
+          <w:sz w:val="28"/>
+          <w:szCs w:val="28"/>
+        </w:rPr>
+        <w:t xml:space="preserve"> частотные характеристики 3-х соседних каналов ДПФ как в </w:t>
+      </w:r>
+      <w:r>
+        <w:rPr>
+          <w:bCs/>
+          <w:sz w:val="28"/>
+          <w:szCs w:val="28"/>
+        </w:rPr>
+        <w:br/>
+        <w:t>пункте 8 с использованием 3-х различных оконных функций</w:t>
+      </w:r>
+      <w:r>
+        <w:rPr>
+          <w:bCs/>
+          <w:sz w:val="28"/>
+          <w:szCs w:val="28"/>
+        </w:rPr>
+        <w:t xml:space="preserve"> (рис 10.1)</w:t>
+      </w:r>
+      <w:r>
+        <w:rPr>
+          <w:bCs/>
+          <w:sz w:val="28"/>
+          <w:szCs w:val="28"/>
+        </w:rPr>
+        <w:t>.</w:t>
+      </w:r>
     </w:p>
     <w:p>
       <w:pPr>
         <w:pStyle w:val="af2"/>
         <w:spacing w:line="360" w:lineRule="auto"/>
         <w:ind w:left="1069"/>
-        <w:jc w:val="both"/>
-        <w:rPr>
-          <w:bCs/>
-          <w:sz w:val="28"/>
-          <w:szCs w:val="28"/>
-        </w:rPr>
-      </w:pPr>
+        <w:jc w:val="center"/>
+        <w:rPr>
+          <w:bCs/>
+          <w:sz w:val="28"/>
+          <w:szCs w:val="28"/>
+        </w:rPr>
+      </w:pPr>
+      <w:r>
+        <w:rPr>
+          <w:bCs/>
+          <w:noProof/>
+          <w:sz w:val="28"/>
+          <w:szCs w:val="28"/>
+        </w:rPr>
+        <w:drawing>
+          <wp:inline distT="0" distB="0" distL="0" distR="0" wp14:anchorId="4313FB62" wp14:editId="0E2B6AF1">
+            <wp:extent cx="3745064" cy="4577777"/>
+            <wp:effectExtent l="0" t="0" r="8255" b="0"/>
+            <wp:docPr id="1901785883" name="Рисунок 17"/>
+            <wp:cNvGraphicFramePr>
+              <a:graphicFrameLocks xmlns:a="http://schemas.openxmlformats.org/drawingml/2006/main" noChangeAspect="1"/>
+            </wp:cNvGraphicFramePr>
+            <a:graphic xmlns:a="http://schemas.openxmlformats.org/drawingml/2006/main">
+              <a:graphicData uri="http://schemas.openxmlformats.org/drawingml/2006/picture">
+                <pic:pic xmlns:pic="http://schemas.openxmlformats.org/drawingml/2006/picture">
+                  <pic:nvPicPr>
+                    <pic:cNvPr id="0" name="Picture 49"/>
+                    <pic:cNvPicPr>
+                      <a:picLocks noChangeAspect="1" noChangeArrowheads="1"/>
+                    </pic:cNvPicPr>
+                  </pic:nvPicPr>
+                  <pic:blipFill>
+                    <a:blip r:embed="rId41">
+                      <a:extLst>
+                        <a:ext uri="{28A0092B-C50C-407E-A947-70E740481C1C}">
+                          <a14:useLocalDpi xmlns:a14="http://schemas.microsoft.com/office/drawing/2010/main" val="0"/>
+                        </a:ext>
+                      </a:extLst>
+                    </a:blip>
+                    <a:srcRect/>
+                    <a:stretch>
+                      <a:fillRect/>
+                    </a:stretch>
+                  </pic:blipFill>
+                  <pic:spPr bwMode="auto">
+                    <a:xfrm>
+                      <a:off x="0" y="0"/>
+                      <a:ext cx="3763271" cy="4600033"/>
+                    </a:xfrm>
+                    <a:prstGeom prst="rect">
+                      <a:avLst/>
+                    </a:prstGeom>
+                    <a:noFill/>
+                    <a:ln>
+                      <a:noFill/>
+                    </a:ln>
+                  </pic:spPr>
+                </pic:pic>
+              </a:graphicData>
+            </a:graphic>
+          </wp:inline>
+        </w:drawing>
+      </w:r>
     </w:p>
     <w:p>
       <w:pPr>
         <w:pStyle w:val="af2"/>
         <w:spacing w:line="360" w:lineRule="auto"/>
         <w:ind w:left="1069"/>
-        <w:jc w:val="both"/>
-        <w:rPr>
-          <w:bCs/>
-          <w:sz w:val="28"/>
-          <w:szCs w:val="28"/>
-        </w:rPr>
-      </w:pPr>
-    </w:p>
-    <w:p>
-      <w:pPr>
-        <w:spacing w:line="360" w:lineRule="auto"/>
-        <w:ind w:firstLine="709"/>
         <w:jc w:val="center"/>
         <w:rPr>
           <w:bCs/>
@@ -6734,32 +6822,28 @@
           <w:szCs w:val="28"/>
         </w:rPr>
       </w:pPr>
-    </w:p>
-    <w:p>
-      <w:pPr>
-        <w:spacing w:line="360" w:lineRule="auto"/>
-        <w:ind w:firstLine="709"/>
-        <w:jc w:val="center"/>
-        <w:rPr>
-          <w:bCs/>
-          <w:sz w:val="28"/>
-          <w:szCs w:val="28"/>
-        </w:rPr>
-      </w:pPr>
-    </w:p>
-    <w:p>
-      <w:pPr>
-        <w:spacing w:line="360" w:lineRule="auto"/>
-        <w:ind w:firstLine="709"/>
-        <w:rPr>
-          <w:bCs/>
-          <w:sz w:val="28"/>
-          <w:szCs w:val="28"/>
-        </w:rPr>
-      </w:pPr>
-    </w:p>
-    <w:p>
-      <w:pPr>
+      <w:r>
+        <w:rPr>
+          <w:bCs/>
+          <w:sz w:val="28"/>
+          <w:szCs w:val="28"/>
+        </w:rPr>
+        <w:t xml:space="preserve">Рис. 10.1 - </w:t>
+      </w:r>
+      <w:r>
+        <w:rPr>
+          <w:bCs/>
+          <w:sz w:val="28"/>
+          <w:szCs w:val="28"/>
+        </w:rPr>
+        <w:t>Частотные характеристики</w:t>
+      </w:r>
+    </w:p>
+    <w:p>
+      <w:pPr>
+        <w:pStyle w:val="af2"/>
+        <w:spacing w:line="360" w:lineRule="auto"/>
+        <w:ind w:left="1069"/>
         <w:rPr>
           <w:b/>
           <w:sz w:val="28"/>
@@ -6768,21 +6852,20 @@
       </w:pPr>
       <w:r>
         <w:rPr>
+          <w:bCs/>
+          <w:sz w:val="28"/>
+          <w:szCs w:val="28"/>
+        </w:rPr>
+        <w:t>При анализе видно, что изменяется только расположение, а формы идентичные.</w:t>
+      </w:r>
+      <w:r>
+        <w:rPr>
           <w:b/>
           <w:sz w:val="28"/>
           <w:szCs w:val="28"/>
         </w:rPr>
         <w:br w:type="page"/>
       </w:r>
-    </w:p>
-    <w:p>
-      <w:pPr>
-        <w:rPr>
-          <w:b/>
-          <w:sz w:val="28"/>
-          <w:szCs w:val="28"/>
-        </w:rPr>
-      </w:pPr>
     </w:p>
     <w:p>
       <w:pPr>
@@ -6801,6 +6884,7 @@
           <w:sz w:val="28"/>
           <w:szCs w:val="28"/>
         </w:rPr>
+        <w:lastRenderedPageBreak/>
         <w:t>Выводы.</w:t>
       </w:r>
     </w:p>
@@ -6808,14 +6892,342 @@
       <w:pPr>
         <w:pStyle w:val="Times142"/>
         <w:spacing w:line="360" w:lineRule="auto"/>
+        <w:rPr>
+          <w:bCs/>
+          <w:szCs w:val="28"/>
+        </w:rPr>
+      </w:pPr>
+      <w:r>
+        <w:rPr>
+          <w:bCs/>
+          <w:szCs w:val="28"/>
+        </w:rPr>
+        <w:t xml:space="preserve">1. Анализ спектра сигналов:  </w:t>
+      </w:r>
+    </w:p>
+    <w:p>
+      <w:pPr>
+        <w:pStyle w:val="Times142"/>
+        <w:spacing w:line="360" w:lineRule="auto"/>
+        <w:rPr>
+          <w:bCs/>
+          <w:szCs w:val="28"/>
+        </w:rPr>
+      </w:pPr>
+      <w:r>
+        <w:rPr>
+          <w:bCs/>
+          <w:szCs w:val="28"/>
+        </w:rPr>
+        <w:t xml:space="preserve">   Применение быстрого преобразования Фурье (БПФ) дает возможность эффективно исследовать частотные характеристики сигналов. Существует прямая зависимость между частотным содержанием сигнала и расположением его гармоник в спектре.</w:t>
+      </w:r>
+    </w:p>
+    <w:p>
+      <w:pPr>
+        <w:pStyle w:val="Times142"/>
+        <w:spacing w:line="360" w:lineRule="auto"/>
+        <w:rPr>
+          <w:bCs/>
+          <w:szCs w:val="28"/>
+        </w:rPr>
+      </w:pPr>
+    </w:p>
+    <w:p>
+      <w:pPr>
+        <w:pStyle w:val="Times142"/>
+        <w:spacing w:line="360" w:lineRule="auto"/>
+        <w:rPr>
+          <w:bCs/>
+          <w:szCs w:val="28"/>
+        </w:rPr>
+      </w:pPr>
+      <w:r>
+        <w:rPr>
+          <w:bCs/>
+          <w:szCs w:val="28"/>
+        </w:rPr>
+        <w:t xml:space="preserve">2. Суммирование и умножение сигналов:  </w:t>
+      </w:r>
+    </w:p>
+    <w:p>
+      <w:pPr>
+        <w:pStyle w:val="Times142"/>
+        <w:spacing w:line="360" w:lineRule="auto"/>
+        <w:rPr>
+          <w:bCs/>
+          <w:szCs w:val="28"/>
+        </w:rPr>
+      </w:pPr>
+      <w:r>
+        <w:rPr>
+          <w:bCs/>
+          <w:szCs w:val="28"/>
+        </w:rPr>
+        <w:t xml:space="preserve">   Сложение сигналов приводит к объединению их спектров, в то время как умножение создает новые частотные компоненты, соответствующие сумме и разности частот исходных сигналов.</w:t>
+      </w:r>
+    </w:p>
+    <w:p>
+      <w:pPr>
+        <w:pStyle w:val="Times142"/>
+        <w:spacing w:line="360" w:lineRule="auto"/>
+        <w:rPr>
+          <w:bCs/>
+          <w:szCs w:val="28"/>
+        </w:rPr>
+      </w:pPr>
+    </w:p>
+    <w:p>
+      <w:pPr>
+        <w:pStyle w:val="Times142"/>
+        <w:spacing w:line="360" w:lineRule="auto"/>
+        <w:rPr>
+          <w:bCs/>
+          <w:szCs w:val="28"/>
+        </w:rPr>
+      </w:pPr>
+      <w:r>
+        <w:rPr>
+          <w:bCs/>
+          <w:szCs w:val="28"/>
+        </w:rPr>
+        <w:t xml:space="preserve">3. Импульсы и их спектры:  </w:t>
+      </w:r>
+    </w:p>
+    <w:p>
+      <w:pPr>
+        <w:pStyle w:val="Times142"/>
+        <w:spacing w:line="360" w:lineRule="auto"/>
+        <w:rPr>
+          <w:bCs/>
+          <w:szCs w:val="28"/>
+        </w:rPr>
+      </w:pPr>
+      <w:r>
+        <w:rPr>
+          <w:bCs/>
+          <w:szCs w:val="28"/>
+        </w:rPr>
+        <w:t xml:space="preserve">   Узкие импульсы обладают широкими спектрами, что подтверждает принцип неопределенности: чем меньше длительность сигнала во временной области, тем больше его спектр.</w:t>
+      </w:r>
+    </w:p>
+    <w:p>
+      <w:pPr>
+        <w:pStyle w:val="Times142"/>
+        <w:spacing w:line="360" w:lineRule="auto"/>
+        <w:rPr>
+          <w:bCs/>
+          <w:szCs w:val="28"/>
+        </w:rPr>
+      </w:pPr>
+    </w:p>
+    <w:p>
+      <w:pPr>
+        <w:pStyle w:val="Times142"/>
+        <w:spacing w:line="360" w:lineRule="auto"/>
+        <w:rPr>
+          <w:bCs/>
+          <w:szCs w:val="28"/>
+        </w:rPr>
+      </w:pPr>
+      <w:r>
+        <w:rPr>
+          <w:bCs/>
+          <w:szCs w:val="28"/>
+        </w:rPr>
+        <w:t xml:space="preserve">4. Оконные функции:  </w:t>
+      </w:r>
+    </w:p>
+    <w:p>
+      <w:pPr>
+        <w:pStyle w:val="Times142"/>
+        <w:spacing w:line="360" w:lineRule="auto"/>
+        <w:rPr>
+          <w:bCs/>
+          <w:szCs w:val="28"/>
+        </w:rPr>
+      </w:pPr>
+      <w:r>
+        <w:rPr>
+          <w:bCs/>
+          <w:szCs w:val="28"/>
+        </w:rPr>
+        <w:t xml:space="preserve">   Применение оконных функций улучшает спектральный анализ, уменьшая побочные лепестки, но при этом увеличивает ширину основного лепестка. Разные оконные функции обеспечивают различные уровни компромисса между разрешением и подавлением побочных лепестков.</w:t>
+      </w:r>
+    </w:p>
+    <w:p>
+      <w:pPr>
+        <w:pStyle w:val="Times142"/>
+        <w:spacing w:line="360" w:lineRule="auto"/>
+        <w:rPr>
+          <w:bCs/>
+          <w:szCs w:val="28"/>
+        </w:rPr>
+      </w:pPr>
+    </w:p>
+    <w:p>
+      <w:pPr>
+        <w:pStyle w:val="Times142"/>
+        <w:spacing w:line="360" w:lineRule="auto"/>
+        <w:rPr>
+          <w:bCs/>
+          <w:szCs w:val="28"/>
+        </w:rPr>
+      </w:pPr>
+      <w:r>
+        <w:rPr>
+          <w:bCs/>
+          <w:szCs w:val="28"/>
+        </w:rPr>
+        <w:t xml:space="preserve">5. Частотные характеристики каналов:  </w:t>
+      </w:r>
+    </w:p>
+    <w:p>
+      <w:pPr>
+        <w:pStyle w:val="Times142"/>
+        <w:spacing w:line="360" w:lineRule="auto"/>
+        <w:rPr>
+          <w:bCs/>
+          <w:szCs w:val="28"/>
+        </w:rPr>
+      </w:pPr>
+      <w:r>
+        <w:rPr>
+          <w:bCs/>
+          <w:szCs w:val="28"/>
+        </w:rPr>
+        <w:t xml:space="preserve">   Форма частотных характеристик дискретных фильтров определяется оконной функцией и шагом дискретизации. При изменении частоты спектр сигнала плавно варьируется, отражая вклад в соседние каналы.</w:t>
+      </w:r>
+    </w:p>
+    <w:p>
+      <w:pPr>
+        <w:pStyle w:val="Times142"/>
+        <w:spacing w:line="360" w:lineRule="auto"/>
+        <w:rPr>
+          <w:bCs/>
+          <w:szCs w:val="28"/>
+        </w:rPr>
+      </w:pPr>
+    </w:p>
+    <w:p>
+      <w:pPr>
+        <w:pStyle w:val="Times142"/>
+        <w:spacing w:line="360" w:lineRule="auto"/>
+        <w:rPr>
+          <w:bCs/>
+          <w:szCs w:val="28"/>
+        </w:rPr>
+      </w:pPr>
+      <w:r>
+        <w:rPr>
+          <w:bCs/>
+          <w:szCs w:val="28"/>
+        </w:rPr>
+        <w:t xml:space="preserve">6. Базисные функции преобразований:  </w:t>
+      </w:r>
+    </w:p>
+    <w:p>
+      <w:pPr>
+        <w:pStyle w:val="Times142"/>
+        <w:spacing w:line="360" w:lineRule="auto"/>
+        <w:rPr>
+          <w:bCs/>
+          <w:szCs w:val="28"/>
+        </w:rPr>
+      </w:pPr>
+      <w:r>
+        <w:rPr>
+          <w:bCs/>
+          <w:szCs w:val="28"/>
+        </w:rPr>
+        <w:lastRenderedPageBreak/>
+        <w:t xml:space="preserve">   Различные преобразования (Фурье, Уолша, Хаара) предоставляют базисы для представления сигналов. Базис Фурье позволяет разложить сигнал в частотной области, тогда как базисы Уолша и Хаара — в виде прямоугольных и ступенчатых компонентов.</w:t>
+      </w:r>
+    </w:p>
+    <w:p>
+      <w:pPr>
+        <w:pStyle w:val="Times142"/>
+        <w:spacing w:line="360" w:lineRule="auto"/>
+        <w:rPr>
+          <w:bCs/>
+          <w:szCs w:val="28"/>
+        </w:rPr>
+      </w:pPr>
+    </w:p>
+    <w:p>
+      <w:pPr>
+        <w:pStyle w:val="Times142"/>
+        <w:spacing w:line="360" w:lineRule="auto"/>
+        <w:rPr>
+          <w:bCs/>
+          <w:szCs w:val="28"/>
+        </w:rPr>
+      </w:pPr>
+      <w:r>
+        <w:rPr>
+          <w:bCs/>
+          <w:szCs w:val="28"/>
+        </w:rPr>
+        <w:t xml:space="preserve">7. Ручной расчёт спектров:  </w:t>
+      </w:r>
+    </w:p>
+    <w:p>
+      <w:pPr>
+        <w:pStyle w:val="Times142"/>
+        <w:spacing w:line="360" w:lineRule="auto"/>
+        <w:rPr>
+          <w:bCs/>
+          <w:szCs w:val="28"/>
+        </w:rPr>
+      </w:pPr>
+      <w:r>
+        <w:rPr>
+          <w:bCs/>
+          <w:szCs w:val="28"/>
+        </w:rPr>
+        <w:t xml:space="preserve">   Теоретические расчеты спектров для импульсов и прямоугольных сигналов согласуются с результатами численного моделирования, что подтверждает правильность анализа.</w:t>
+      </w:r>
+    </w:p>
+    <w:p>
+      <w:pPr>
+        <w:pStyle w:val="Times142"/>
+        <w:spacing w:line="360" w:lineRule="auto"/>
+        <w:rPr>
+          <w:bCs/>
+          <w:szCs w:val="28"/>
+        </w:rPr>
+      </w:pPr>
+    </w:p>
+    <w:p>
+      <w:pPr>
+        <w:pStyle w:val="Times142"/>
+        <w:spacing w:line="360" w:lineRule="auto"/>
         <w:ind w:firstLine="0"/>
-        <w:jc w:val="center"/>
-        <w:rPr>
-          <w:rStyle w:val="aff"/>
-          <w:bCs w:val="0"/>
-          <w:caps/>
-        </w:rPr>
-      </w:pPr>
+        <w:rPr>
+          <w:bCs/>
+          <w:szCs w:val="28"/>
+        </w:rPr>
+      </w:pPr>
+      <w:r>
+        <w:rPr>
+          <w:bCs/>
+          <w:szCs w:val="28"/>
+        </w:rPr>
+        <w:t xml:space="preserve">Данная работа способствует более </w:t>
+      </w:r>
+      <w:r>
+        <w:rPr>
+          <w:bCs/>
+          <w:szCs w:val="28"/>
+        </w:rPr>
+        <w:t xml:space="preserve">аналитическому </w:t>
+      </w:r>
+      <w:r>
+        <w:rPr>
+          <w:bCs/>
+          <w:szCs w:val="28"/>
+        </w:rPr>
+        <w:t>пониманию принципов частотного анализа сигналов, влияния оконных функций и методов разложения. Приобретенные навыки полезны для обработки сигналов в цифровых системах, улучшения спектрального анализа.</w:t>
+      </w:r>
       <w:r>
         <w:rPr>
           <w:bCs/>
@@ -6823,6 +7235,15 @@
         </w:rPr>
         <w:tab/>
       </w:r>
+    </w:p>
+    <w:p>
+      <w:pPr>
+        <w:rPr>
+          <w:bCs/>
+          <w:sz w:val="28"/>
+          <w:szCs w:val="28"/>
+        </w:rPr>
+      </w:pPr>
       <w:r>
         <w:rPr>
           <w:bCs/>
@@ -6830,83 +7251,537 @@
         </w:rPr>
         <w:br w:type="page"/>
       </w:r>
-      <w:r>
-        <w:rPr>
-          <w:rStyle w:val="aff"/>
-          <w:bCs w:val="0"/>
-          <w:caps/>
+    </w:p>
+    <w:p>
+      <w:pPr>
+        <w:pStyle w:val="Times142"/>
+        <w:rPr>
+          <w:b/>
+          <w:bCs/>
+          <w:szCs w:val="28"/>
+        </w:rPr>
+      </w:pPr>
+      <w:r>
+        <w:rPr>
+          <w:b/>
+          <w:bCs/>
+          <w:szCs w:val="28"/>
         </w:rPr>
         <w:lastRenderedPageBreak/>
-        <w:t>Пр</w:t>
-      </w:r>
-      <w:r>
-        <w:rPr>
-          <w:rStyle w:val="aff"/>
-          <w:bCs w:val="0"/>
-          <w:caps/>
-        </w:rPr>
-        <w:t>иложение</w:t>
-      </w:r>
-    </w:p>
-    <w:p>
-      <w:pPr>
-        <w:spacing w:line="360" w:lineRule="auto"/>
-        <w:jc w:val="both"/>
-        <w:rPr>
-          <w:rFonts w:ascii="Consolas" w:hAnsi="Consolas"/>
-          <w:color w:val="6A9955"/>
-          <w:sz w:val="21"/>
-          <w:szCs w:val="21"/>
-        </w:rPr>
-      </w:pPr>
-      <w:r>
-        <w:rPr>
-          <w:sz w:val="28"/>
-          <w:szCs w:val="28"/>
-        </w:rPr>
-        <w:t xml:space="preserve">Код на </w:t>
-      </w:r>
-      <w:r>
-        <w:rPr>
-          <w:sz w:val="28"/>
-          <w:szCs w:val="28"/>
-          <w:lang w:val="en-US"/>
-        </w:rPr>
-        <w:t>python</w:t>
-      </w:r>
-      <w:r>
-        <w:rPr>
-          <w:sz w:val="28"/>
-          <w:szCs w:val="28"/>
-        </w:rPr>
-        <w:t>:</w:t>
-      </w:r>
-      <w:r>
-        <w:rPr>
-          <w:rFonts w:ascii="Consolas" w:hAnsi="Consolas"/>
-          <w:color w:val="6A9955"/>
-          <w:sz w:val="21"/>
-          <w:szCs w:val="21"/>
-        </w:rPr>
-        <w:t xml:space="preserve"> </w:t>
-      </w:r>
-    </w:p>
-    <w:p>
-      <w:pPr>
-        <w:spacing w:line="360" w:lineRule="auto"/>
-        <w:jc w:val="both"/>
+        <w:t>Определения:</w:t>
+      </w:r>
+    </w:p>
+    <w:p>
+      <w:pPr>
+        <w:pStyle w:val="Times142"/>
+        <w:rPr>
+          <w:b/>
+          <w:bCs/>
+          <w:szCs w:val="28"/>
+        </w:rPr>
+      </w:pPr>
+      <w:r>
+        <w:rPr>
+          <w:b/>
+          <w:bCs/>
+          <w:szCs w:val="28"/>
+        </w:rPr>
+        <w:drawing>
+          <wp:inline distT="0" distB="0" distL="0" distR="0" wp14:anchorId="039A1308" wp14:editId="0E1D97EE">
+            <wp:extent cx="1948070" cy="993419"/>
+            <wp:effectExtent l="0" t="0" r="0" b="0"/>
+            <wp:docPr id="84543496" name="Рисунок 27" descr="Изображение выглядит как текст, Шрифт, белый, рукописный текст&#10;&#10;Автоматически созданное описание"/>
+            <wp:cNvGraphicFramePr>
+              <a:graphicFrameLocks xmlns:a="http://schemas.openxmlformats.org/drawingml/2006/main" noChangeAspect="1"/>
+            </wp:cNvGraphicFramePr>
+            <a:graphic xmlns:a="http://schemas.openxmlformats.org/drawingml/2006/main">
+              <a:graphicData uri="http://schemas.openxmlformats.org/drawingml/2006/picture">
+                <pic:pic xmlns:pic="http://schemas.openxmlformats.org/drawingml/2006/picture">
+                  <pic:nvPicPr>
+                    <pic:cNvPr id="84543496" name="Рисунок 27" descr="Изображение выглядит как текст, Шрифт, белый, рукописный текст&#10;&#10;Автоматически созданное описание"/>
+                    <pic:cNvPicPr>
+                      <a:picLocks noChangeAspect="1" noChangeArrowheads="1"/>
+                    </pic:cNvPicPr>
+                  </pic:nvPicPr>
+                  <pic:blipFill>
+                    <a:blip r:embed="rId42">
+                      <a:extLst>
+                        <a:ext uri="{28A0092B-C50C-407E-A947-70E740481C1C}">
+                          <a14:useLocalDpi xmlns:a14="http://schemas.microsoft.com/office/drawing/2010/main" val="0"/>
+                        </a:ext>
+                      </a:extLst>
+                    </a:blip>
+                    <a:srcRect l="2173"/>
+                    <a:stretch>
+                      <a:fillRect/>
+                    </a:stretch>
+                  </pic:blipFill>
+                  <pic:spPr bwMode="auto">
+                    <a:xfrm>
+                      <a:off x="0" y="0"/>
+                      <a:ext cx="1955924" cy="997424"/>
+                    </a:xfrm>
+                    <a:prstGeom prst="rect">
+                      <a:avLst/>
+                    </a:prstGeom>
+                    <a:noFill/>
+                    <a:ln>
+                      <a:noFill/>
+                    </a:ln>
+                  </pic:spPr>
+                </pic:pic>
+              </a:graphicData>
+            </a:graphic>
+          </wp:inline>
+        </w:drawing>
+      </w:r>
+    </w:p>
+    <w:p>
+      <w:pPr>
+        <w:pStyle w:val="Times142"/>
+        <w:rPr>
+          <w:bCs/>
+          <w:szCs w:val="28"/>
+        </w:rPr>
+      </w:pPr>
+      <w:r>
+        <w:rPr>
+          <w:bCs/>
+          <w:szCs w:val="28"/>
+        </w:rPr>
+        <w:drawing>
+          <wp:inline distT="0" distB="0" distL="0" distR="0" wp14:anchorId="48D8C79D" wp14:editId="4C8FD6D1">
+            <wp:extent cx="2190113" cy="954157"/>
+            <wp:effectExtent l="0" t="0" r="1270" b="0"/>
+            <wp:docPr id="397216562" name="Рисунок 26" descr="Изображение выглядит как текст, Шрифт, белый, линия&#10;&#10;Автоматически созданное описание"/>
+            <wp:cNvGraphicFramePr>
+              <a:graphicFrameLocks xmlns:a="http://schemas.openxmlformats.org/drawingml/2006/main" noChangeAspect="1"/>
+            </wp:cNvGraphicFramePr>
+            <a:graphic xmlns:a="http://schemas.openxmlformats.org/drawingml/2006/main">
+              <a:graphicData uri="http://schemas.openxmlformats.org/drawingml/2006/picture">
+                <pic:pic xmlns:pic="http://schemas.openxmlformats.org/drawingml/2006/picture">
+                  <pic:nvPicPr>
+                    <pic:cNvPr id="397216562" name="Рисунок 26" descr="Изображение выглядит как текст, Шрифт, белый, линия&#10;&#10;Автоматически созданное описание"/>
+                    <pic:cNvPicPr>
+                      <a:picLocks noChangeAspect="1" noChangeArrowheads="1"/>
+                    </pic:cNvPicPr>
+                  </pic:nvPicPr>
+                  <pic:blipFill>
+                    <a:blip r:embed="rId43">
+                      <a:extLst>
+                        <a:ext uri="{28A0092B-C50C-407E-A947-70E740481C1C}">
+                          <a14:useLocalDpi xmlns:a14="http://schemas.microsoft.com/office/drawing/2010/main" val="0"/>
+                        </a:ext>
+                      </a:extLst>
+                    </a:blip>
+                    <a:srcRect l="998" r="2"/>
+                    <a:stretch>
+                      <a:fillRect/>
+                    </a:stretch>
+                  </pic:blipFill>
+                  <pic:spPr bwMode="auto">
+                    <a:xfrm>
+                      <a:off x="0" y="0"/>
+                      <a:ext cx="2202173" cy="959411"/>
+                    </a:xfrm>
+                    <a:prstGeom prst="rect">
+                      <a:avLst/>
+                    </a:prstGeom>
+                    <a:noFill/>
+                    <a:ln>
+                      <a:noFill/>
+                    </a:ln>
+                  </pic:spPr>
+                </pic:pic>
+              </a:graphicData>
+            </a:graphic>
+          </wp:inline>
+        </w:drawing>
+      </w:r>
+    </w:p>
+    <w:p>
+      <w:pPr>
+        <w:pStyle w:val="Times142"/>
+        <w:rPr>
+          <w:bCs/>
+          <w:szCs w:val="28"/>
+        </w:rPr>
+      </w:pPr>
+      <w:r>
+        <w:rPr>
+          <w:bCs/>
+          <w:szCs w:val="28"/>
+        </w:rPr>
+        <w:drawing>
+          <wp:inline distT="0" distB="0" distL="0" distR="0" wp14:anchorId="3F6EA43B" wp14:editId="0586DA54">
+            <wp:extent cx="4285030" cy="2719346"/>
+            <wp:effectExtent l="0" t="0" r="1270" b="5080"/>
+            <wp:docPr id="1737446160" name="Рисунок 25" descr="Изображение выглядит как текст, диаграмма, линия, Шрифт&#10;&#10;Автоматически созданное описание"/>
+            <wp:cNvGraphicFramePr>
+              <a:graphicFrameLocks xmlns:a="http://schemas.openxmlformats.org/drawingml/2006/main" noChangeAspect="1"/>
+            </wp:cNvGraphicFramePr>
+            <a:graphic xmlns:a="http://schemas.openxmlformats.org/drawingml/2006/main">
+              <a:graphicData uri="http://schemas.openxmlformats.org/drawingml/2006/picture">
+                <pic:pic xmlns:pic="http://schemas.openxmlformats.org/drawingml/2006/picture">
+                  <pic:nvPicPr>
+                    <pic:cNvPr id="1737446160" name="Рисунок 25" descr="Изображение выглядит как текст, диаграмма, линия, Шрифт&#10;&#10;Автоматически созданное описание"/>
+                    <pic:cNvPicPr>
+                      <a:picLocks noChangeAspect="1" noChangeArrowheads="1"/>
+                    </pic:cNvPicPr>
+                  </pic:nvPicPr>
+                  <pic:blipFill>
+                    <a:blip r:embed="rId44">
+                      <a:extLst>
+                        <a:ext uri="{28A0092B-C50C-407E-A947-70E740481C1C}">
+                          <a14:useLocalDpi xmlns:a14="http://schemas.microsoft.com/office/drawing/2010/main" val="0"/>
+                        </a:ext>
+                      </a:extLst>
+                    </a:blip>
+                    <a:srcRect/>
+                    <a:stretch>
+                      <a:fillRect/>
+                    </a:stretch>
+                  </pic:blipFill>
+                  <pic:spPr bwMode="auto">
+                    <a:xfrm>
+                      <a:off x="0" y="0"/>
+                      <a:ext cx="4291337" cy="2723348"/>
+                    </a:xfrm>
+                    <a:prstGeom prst="rect">
+                      <a:avLst/>
+                    </a:prstGeom>
+                    <a:noFill/>
+                    <a:ln>
+                      <a:noFill/>
+                    </a:ln>
+                  </pic:spPr>
+                </pic:pic>
+              </a:graphicData>
+            </a:graphic>
+          </wp:inline>
+        </w:drawing>
+      </w:r>
+    </w:p>
+    <w:p>
+      <w:pPr>
+        <w:pStyle w:val="Times142"/>
+        <w:rPr>
+          <w:bCs/>
+          <w:szCs w:val="28"/>
+        </w:rPr>
+      </w:pPr>
+    </w:p>
+    <w:p>
+      <w:pPr>
+        <w:pStyle w:val="Times142"/>
+        <w:rPr>
+          <w:bCs/>
+          <w:sz w:val="20"/>
+          <w:szCs w:val="20"/>
+        </w:rPr>
+      </w:pPr>
+      <w:r>
+        <w:rPr>
+          <w:bCs/>
+          <w:sz w:val="20"/>
+          <w:szCs w:val="20"/>
+        </w:rPr>
+        <w:drawing>
+          <wp:inline distT="0" distB="0" distL="0" distR="0" wp14:anchorId="129F4F3E" wp14:editId="1A6934CB">
+            <wp:extent cx="2305879" cy="414980"/>
+            <wp:effectExtent l="0" t="0" r="0" b="4445"/>
+            <wp:docPr id="104228160" name="Рисунок 24" descr="Изображение выглядит как текст, Шрифт, белый, линия&#10;&#10;Автоматически созданное описание"/>
+            <wp:cNvGraphicFramePr>
+              <a:graphicFrameLocks xmlns:a="http://schemas.openxmlformats.org/drawingml/2006/main" noChangeAspect="1"/>
+            </wp:cNvGraphicFramePr>
+            <a:graphic xmlns:a="http://schemas.openxmlformats.org/drawingml/2006/main">
+              <a:graphicData uri="http://schemas.openxmlformats.org/drawingml/2006/picture">
+                <pic:pic xmlns:pic="http://schemas.openxmlformats.org/drawingml/2006/picture">
+                  <pic:nvPicPr>
+                    <pic:cNvPr id="104228160" name="Рисунок 24" descr="Изображение выглядит как текст, Шрифт, белый, линия&#10;&#10;Автоматически созданное описание"/>
+                    <pic:cNvPicPr>
+                      <a:picLocks noChangeAspect="1" noChangeArrowheads="1"/>
+                    </pic:cNvPicPr>
+                  </pic:nvPicPr>
+                  <pic:blipFill>
+                    <a:blip r:embed="rId45">
+                      <a:extLst>
+                        <a:ext uri="{28A0092B-C50C-407E-A947-70E740481C1C}">
+                          <a14:useLocalDpi xmlns:a14="http://schemas.microsoft.com/office/drawing/2010/main" val="0"/>
+                        </a:ext>
+                      </a:extLst>
+                    </a:blip>
+                    <a:srcRect/>
+                    <a:stretch>
+                      <a:fillRect/>
+                    </a:stretch>
+                  </pic:blipFill>
+                  <pic:spPr bwMode="auto">
+                    <a:xfrm>
+                      <a:off x="0" y="0"/>
+                      <a:ext cx="2334279" cy="420091"/>
+                    </a:xfrm>
+                    <a:prstGeom prst="rect">
+                      <a:avLst/>
+                    </a:prstGeom>
+                    <a:noFill/>
+                    <a:ln>
+                      <a:noFill/>
+                    </a:ln>
+                  </pic:spPr>
+                </pic:pic>
+              </a:graphicData>
+            </a:graphic>
+          </wp:inline>
+        </w:drawing>
+      </w:r>
+    </w:p>
+    <w:p>
+      <w:pPr>
+        <w:pStyle w:val="Times142"/>
+        <w:rPr>
+          <w:bCs/>
+          <w:sz w:val="20"/>
+          <w:szCs w:val="20"/>
+        </w:rPr>
+      </w:pPr>
+      <w:r>
+        <w:rPr>
+          <w:bCs/>
+          <w:sz w:val="20"/>
+          <w:szCs w:val="20"/>
+        </w:rPr>
+        <w:t xml:space="preserve">Растекание спектра – эффект, при котором энергия сигнала в одной частотной области проявляется в других частотах. Он возникает из-за того, что сигнал </w:t>
+      </w:r>
+      <w:proofErr w:type="gramStart"/>
+      <w:r>
+        <w:rPr>
+          <w:bCs/>
+          <w:sz w:val="20"/>
+          <w:szCs w:val="20"/>
+        </w:rPr>
+        <w:t>в конечном итоге</w:t>
+      </w:r>
+      <w:proofErr w:type="gramEnd"/>
+      <w:r>
+        <w:rPr>
+          <w:bCs/>
+          <w:sz w:val="20"/>
+          <w:szCs w:val="20"/>
+        </w:rPr>
+        <w:t xml:space="preserve"> является дискретным в пространстве и времени, и поэтому не может быть точно представлен с помощью непрерывного набора частот</w:t>
+      </w:r>
+    </w:p>
+    <w:p>
+      <w:pPr>
+        <w:pStyle w:val="Times142"/>
+        <w:rPr>
+          <w:bCs/>
+          <w:sz w:val="20"/>
+          <w:szCs w:val="20"/>
+        </w:rPr>
+      </w:pPr>
+      <w:r>
+        <w:rPr>
+          <w:bCs/>
+          <w:sz w:val="20"/>
+          <w:szCs w:val="20"/>
+        </w:rPr>
+        <w:t>АЧХ – это зависимость амплитуды выходного сигнала некоторой системы от частоты её входного гармонического сигнала</w:t>
+      </w:r>
+    </w:p>
+    <w:p>
+      <w:pPr>
+        <w:pStyle w:val="Times142"/>
+        <w:rPr>
+          <w:bCs/>
+          <w:sz w:val="20"/>
+          <w:szCs w:val="20"/>
+        </w:rPr>
+      </w:pPr>
+      <w:r>
+        <w:rPr>
+          <w:bCs/>
+          <w:sz w:val="20"/>
+          <w:szCs w:val="20"/>
+        </w:rPr>
+        <w:t>ФЧХ – это зависимость разности фаз между выходным и входным сигналами от частоты сигнала</w:t>
+      </w:r>
+    </w:p>
+    <w:p>
+      <w:pPr>
+        <w:pStyle w:val="Times142"/>
+        <w:rPr>
+          <w:bCs/>
+          <w:sz w:val="20"/>
+          <w:szCs w:val="20"/>
+        </w:rPr>
+      </w:pPr>
+      <w:r>
+        <w:rPr>
+          <w:bCs/>
+          <w:sz w:val="20"/>
+          <w:szCs w:val="20"/>
+        </w:rPr>
+        <w:t>Спектр – физ. плотность распределения значений какой-либо физической величины, а также граф. представление такого распределения</w:t>
+      </w:r>
+    </w:p>
+    <w:p>
+      <w:pPr>
+        <w:pStyle w:val="Times142"/>
+        <w:rPr>
+          <w:bCs/>
+          <w:sz w:val="20"/>
+          <w:szCs w:val="20"/>
+        </w:rPr>
+      </w:pPr>
+      <w:r>
+        <w:rPr>
+          <w:bCs/>
+          <w:sz w:val="20"/>
+          <w:szCs w:val="20"/>
+        </w:rPr>
+        <w:drawing>
+          <wp:inline distT="0" distB="0" distL="0" distR="0" wp14:anchorId="04AFAEE8" wp14:editId="618194A3">
+            <wp:extent cx="2870421" cy="453870"/>
+            <wp:effectExtent l="0" t="0" r="6350" b="3810"/>
+            <wp:docPr id="10637717" name="Рисунок 23" descr="Изображение выглядит как текст, Шрифт, белый, типография&#10;&#10;Автоматически созданное описание"/>
+            <wp:cNvGraphicFramePr>
+              <a:graphicFrameLocks xmlns:a="http://schemas.openxmlformats.org/drawingml/2006/main" noChangeAspect="1"/>
+            </wp:cNvGraphicFramePr>
+            <a:graphic xmlns:a="http://schemas.openxmlformats.org/drawingml/2006/main">
+              <a:graphicData uri="http://schemas.openxmlformats.org/drawingml/2006/picture">
+                <pic:pic xmlns:pic="http://schemas.openxmlformats.org/drawingml/2006/picture">
+                  <pic:nvPicPr>
+                    <pic:cNvPr id="10637717" name="Рисунок 23" descr="Изображение выглядит как текст, Шрифт, белый, типография&#10;&#10;Автоматически созданное описание"/>
+                    <pic:cNvPicPr>
+                      <a:picLocks noChangeAspect="1" noChangeArrowheads="1"/>
+                    </pic:cNvPicPr>
+                  </pic:nvPicPr>
+                  <pic:blipFill>
+                    <a:blip r:embed="rId46">
+                      <a:extLst>
+                        <a:ext uri="{28A0092B-C50C-407E-A947-70E740481C1C}">
+                          <a14:useLocalDpi xmlns:a14="http://schemas.microsoft.com/office/drawing/2010/main" val="0"/>
+                        </a:ext>
+                      </a:extLst>
+                    </a:blip>
+                    <a:srcRect/>
+                    <a:stretch>
+                      <a:fillRect/>
+                    </a:stretch>
+                  </pic:blipFill>
+                  <pic:spPr bwMode="auto">
+                    <a:xfrm>
+                      <a:off x="0" y="0"/>
+                      <a:ext cx="2904539" cy="459265"/>
+                    </a:xfrm>
+                    <a:prstGeom prst="rect">
+                      <a:avLst/>
+                    </a:prstGeom>
+                    <a:noFill/>
+                    <a:ln>
+                      <a:noFill/>
+                    </a:ln>
+                  </pic:spPr>
+                </pic:pic>
+              </a:graphicData>
+            </a:graphic>
+          </wp:inline>
+        </w:drawing>
+      </w:r>
+    </w:p>
+    <w:p>
+      <w:pPr>
+        <w:pStyle w:val="Times142"/>
+        <w:rPr>
+          <w:bCs/>
+          <w:sz w:val="20"/>
+          <w:szCs w:val="20"/>
+        </w:rPr>
+      </w:pPr>
+      <w:r>
+        <w:rPr>
+          <w:bCs/>
+          <w:sz w:val="20"/>
+          <w:szCs w:val="20"/>
+        </w:rPr>
+        <w:t>Теорема Котельникова, частота Найквиста.</w:t>
+      </w:r>
+    </w:p>
+    <w:p>
+      <w:pPr>
+        <w:pStyle w:val="Times142"/>
+        <w:rPr>
+          <w:bCs/>
+          <w:sz w:val="20"/>
+          <w:szCs w:val="20"/>
+        </w:rPr>
+      </w:pPr>
+      <w:r>
+        <w:rPr>
+          <w:bCs/>
+          <w:sz w:val="20"/>
+          <w:szCs w:val="20"/>
+        </w:rPr>
+        <w:t xml:space="preserve">Теорема Котельникова - фундаментальное утверждение в области цифровой обработки сигналов, связывающее непрерывные и дискретные сигналы и гласящее, что «любую функцию F(t), состоящую из частот от 0 до </w:t>
+      </w:r>
+      <w:r>
+        <w:rPr>
+          <w:rFonts w:ascii="Cambria Math" w:hAnsi="Cambria Math" w:cs="Cambria Math"/>
+          <w:bCs/>
+          <w:sz w:val="20"/>
+          <w:szCs w:val="20"/>
+        </w:rPr>
+        <w:t>𝑓</w:t>
+      </w:r>
+      <w:r>
+        <w:rPr>
+          <w:bCs/>
+          <w:sz w:val="20"/>
+          <w:szCs w:val="20"/>
+        </w:rPr>
+        <w:t>1, можно непрерывно передавать с любой точностью при помощи чисел, следующих друг за другом менее чем через 1/(2</w:t>
+      </w:r>
+      <w:r>
+        <w:rPr>
+          <w:rFonts w:ascii="Cambria Math" w:hAnsi="Cambria Math" w:cs="Cambria Math"/>
+          <w:bCs/>
+          <w:sz w:val="20"/>
+          <w:szCs w:val="20"/>
+        </w:rPr>
+        <w:t>𝑓</w:t>
+      </w:r>
+      <w:r>
+        <w:rPr>
+          <w:bCs/>
+          <w:sz w:val="20"/>
+          <w:szCs w:val="20"/>
+        </w:rPr>
+        <w:t>1) секунд.»</w:t>
+      </w:r>
+    </w:p>
+    <w:p>
+      <w:pPr>
+        <w:pStyle w:val="Times142"/>
         <w:rPr>
           <w:rStyle w:val="aff"/>
           <w:b w:val="0"/>
           <w:caps/>
-          <w:sz w:val="28"/>
-          <w:lang w:val="en-US"/>
-        </w:rPr>
-      </w:pPr>
+        </w:rPr>
+      </w:pPr>
+      <w:r>
+        <w:rPr>
+          <w:bCs/>
+          <w:sz w:val="20"/>
+          <w:szCs w:val="20"/>
+        </w:rPr>
+        <w:t>Частота Найквиста – частота, равная половине частоты дискретизации</w:t>
+      </w:r>
     </w:p>
     <w:sectPr>
-      <w:headerReference w:type="default" r:id="rId41"/>
-      <w:footerReference w:type="default" r:id="rId42"/>
+      <w:headerReference w:type="default" r:id="rId47"/>
+      <w:footerReference w:type="default" r:id="rId48"/>
       <w:pgSz w:w="11906" w:h="16838"/>
       <w:pgMar w:top="1134" w:right="567" w:bottom="1134" w:left="1701" w:header="425" w:footer="709" w:gutter="0"/>
       <w:cols w:space="708"/>

</xml_diff>